<commit_message>
New assignment brief for 2nd year game dev
</commit_message>
<xml_diff>
--- a/GAM240/1/2019-20-gam240-assignment-1-brief.docx
+++ b/GAM240/1/2019-20-gam240-assignment-1-brief.docx
@@ -1,6 +1,6 @@
 
 <file path=word/document.xml><?xml version="1.0" encoding="utf-8"?>
-<w:document xmlns:wpc="http://schemas.microsoft.com/office/word/2010/wordprocessingCanvas" xmlns:cx="http://schemas.microsoft.com/office/drawing/2014/chartex" xmlns:cx1="http://schemas.microsoft.com/office/drawing/2015/9/8/chartex" xmlns:cx2="http://schemas.microsoft.com/office/drawing/2015/10/21/chartex" xmlns:cx3="http://schemas.microsoft.com/office/drawing/2016/5/9/chartex" xmlns:cx4="http://schemas.microsoft.com/office/drawing/2016/5/10/chartex" xmlns:cx5="http://schemas.microsoft.com/office/drawing/2016/5/11/chartex" xmlns:cx6="http://schemas.microsoft.com/office/drawing/2016/5/12/chartex" xmlns:cx7="http://schemas.microsoft.com/office/drawing/2016/5/13/chartex" xmlns:cx8="http://schemas.microsoft.com/office/drawing/2016/5/14/chartex" xmlns:mc="http://schemas.openxmlformats.org/markup-compatibility/2006" xmlns:aink="http://schemas.microsoft.com/office/drawing/2016/ink" xmlns:am3d="http://schemas.microsoft.com/office/drawing/2017/model3d" xmlns:o="urn:schemas-microsoft-com:office:office" xmlns:r="http://schemas.openxmlformats.org/officeDocument/2006/relationships" xmlns:m="http://schemas.openxmlformats.org/officeDocument/2006/math" xmlns:v="urn:schemas-microsoft-com:vml" xmlns:wp14="http://schemas.microsoft.com/office/word/2010/wordprocessingDrawing" xmlns:wp="http://schemas.openxmlformats.org/drawingml/2006/wordprocessingDrawing" xmlns:w10="urn:schemas-microsoft-com:office:word" xmlns:w="http://schemas.openxmlformats.org/wordprocessingml/2006/main" xmlns:w14="http://schemas.microsoft.com/office/word/2010/wordml" xmlns:w15="http://schemas.microsoft.com/office/word/2012/wordml" xmlns:w16cid="http://schemas.microsoft.com/office/word/2016/wordml/cid" xmlns:w16se="http://schemas.microsoft.com/office/word/2015/wordml/symex" xmlns:wpg="http://schemas.microsoft.com/office/word/2010/wordprocessingGroup" xmlns:wpi="http://schemas.microsoft.com/office/word/2010/wordprocessingInk" xmlns:wne="http://schemas.microsoft.com/office/word/2006/wordml" xmlns:wps="http://schemas.microsoft.com/office/word/2010/wordprocessingShape" mc:Ignorable="w14 w15 w16se w16cid wp14">
+<w:document xmlns:wpc="http://schemas.microsoft.com/office/word/2010/wordprocessingCanvas" xmlns:cx="http://schemas.microsoft.com/office/drawing/2014/chartex" xmlns:cx1="http://schemas.microsoft.com/office/drawing/2015/9/8/chartex" xmlns:cx2="http://schemas.microsoft.com/office/drawing/2015/10/21/chartex" xmlns:cx3="http://schemas.microsoft.com/office/drawing/2016/5/9/chartex" xmlns:cx4="http://schemas.microsoft.com/office/drawing/2016/5/10/chartex" xmlns:cx5="http://schemas.microsoft.com/office/drawing/2016/5/11/chartex" xmlns:cx6="http://schemas.microsoft.com/office/drawing/2016/5/12/chartex" xmlns:cx7="http://schemas.microsoft.com/office/drawing/2016/5/13/chartex" xmlns:cx8="http://schemas.microsoft.com/office/drawing/2016/5/14/chartex" xmlns:mc="http://schemas.openxmlformats.org/markup-compatibility/2006" xmlns:aink="http://schemas.microsoft.com/office/drawing/2016/ink" xmlns:am3d="http://schemas.microsoft.com/office/drawing/2017/model3d" xmlns:o="urn:schemas-microsoft-com:office:office" xmlns:r="http://schemas.openxmlformats.org/officeDocument/2006/relationships" xmlns:m="http://schemas.openxmlformats.org/officeDocument/2006/math" xmlns:v="urn:schemas-microsoft-com:vml" xmlns:wp14="http://schemas.microsoft.com/office/word/2010/wordprocessingDrawing" xmlns:wp="http://schemas.openxmlformats.org/drawingml/2006/wordprocessingDrawing" xmlns:w10="urn:schemas-microsoft-com:office:word" xmlns:w="http://schemas.openxmlformats.org/wordprocessingml/2006/main" xmlns:w14="http://schemas.microsoft.com/office/word/2010/wordml" xmlns:w15="http://schemas.microsoft.com/office/word/2012/wordml" xmlns:w16cex="http://schemas.microsoft.com/office/word/2018/wordml/cex" xmlns:w16cid="http://schemas.microsoft.com/office/word/2016/wordml/cid" xmlns:w16="http://schemas.microsoft.com/office/word/2018/wordml" xmlns:w16se="http://schemas.microsoft.com/office/word/2015/wordml/symex" xmlns:wpg="http://schemas.microsoft.com/office/word/2010/wordprocessingGroup" xmlns:wpi="http://schemas.microsoft.com/office/word/2010/wordprocessingInk" xmlns:wne="http://schemas.microsoft.com/office/word/2006/wordml" xmlns:wps="http://schemas.microsoft.com/office/word/2010/wordprocessingShape" mc:Ignorable="w14 w15 w16se w16cid w16 w16cex wp14">
   <w:body>
     <w:p>
       <w:pPr>
@@ -364,8 +364,22 @@
                 <w:iCs/>
                 <w:color w:val="363636"/>
               </w:rPr>
-              <w:t>- Cliff Bleszinski</w:t>
-            </w:r>
+              <w:t xml:space="preserve">- Cliff </w:t>
+            </w:r>
+            <w:proofErr w:type="spellStart"/>
+            <w:r>
+              <w:rPr>
+                <w:rStyle w:val="Strong"/>
+                <w:rFonts w:asciiTheme="minorHAnsi" w:hAnsiTheme="minorHAnsi" w:cstheme="minorHAnsi"/>
+                <w:b w:val="0"/>
+                <w:bCs w:val="0"/>
+                <w:i/>
+                <w:iCs/>
+                <w:color w:val="363636"/>
+              </w:rPr>
+              <w:t>Bleszinski</w:t>
+            </w:r>
+            <w:proofErr w:type="spellEnd"/>
           </w:p>
           <w:p>
             <w:pPr>
@@ -613,19 +627,31 @@
               <w:rPr>
                 <w:noProof/>
               </w:rPr>
+              <w:instrText xml:space="preserve"> INCLUDEPICTURE  "https://encrypted-tbn0.gstatic.com/images?q=tbn:ANd9GcS0oMo50big2O6ysQEyySaF8tdBSWrkMra-tJZGpBOlotmqtKApng" \* MERGEFORMATINET </w:instrText>
+            </w:r>
+            <w:r>
+              <w:rPr>
+                <w:noProof/>
+              </w:rPr>
+              <w:fldChar w:fldCharType="separate"/>
+            </w:r>
+            <w:r>
+              <w:rPr>
+                <w:noProof/>
+              </w:rPr>
+              <w:fldChar w:fldCharType="begin"/>
+            </w:r>
+            <w:r>
+              <w:rPr>
+                <w:noProof/>
+              </w:rPr>
               <w:instrText xml:space="preserve"> </w:instrText>
             </w:r>
             <w:r>
               <w:rPr>
                 <w:noProof/>
               </w:rPr>
-              <w:instrText>INCLUDEPICTURE  "https://encrypted-tbn0.gstatic.com/images?q=tbn:ANd9GcS0oMo50big2O6ysQEyySaF8tdBSWrkMra-tJZGpBOlotmqtKApng" \</w:instrText>
-            </w:r>
-            <w:r>
-              <w:rPr>
-                <w:noProof/>
-              </w:rPr>
-              <w:instrText>* MERGEFORMATINET</w:instrText>
+              <w:instrText>INCLUDEPICTURE  "https://encrypted-tbn0.gstatic.com/images?q=tbn:ANd9GcS0oMo50big2O6ysQEyySaF8tdBSWrkMra-tJZGpBOlotmqtKApng" \* MERGEFORMATINET</w:instrText>
             </w:r>
             <w:r>
               <w:rPr>
@@ -648,6 +674,12 @@
                   <v:imagedata r:id="rId10" r:href="rId11"/>
                 </v:shape>
               </w:pict>
+            </w:r>
+            <w:r>
+              <w:rPr>
+                <w:noProof/>
+              </w:rPr>
+              <w:fldChar w:fldCharType="end"/>
             </w:r>
             <w:r>
               <w:rPr>
@@ -757,229 +789,9 @@
                 <w:iCs/>
                 <w:color w:val="363636"/>
               </w:rPr>
-              <w:t>- Irme Jele</w:t>
-            </w:r>
-          </w:p>
-          <w:p>
-            <w:pPr>
-              <w:pStyle w:val="BodyText"/>
-            </w:pPr>
-          </w:p>
-          <w:p>
-            <w:pPr>
-              <w:pStyle w:val="BodyText"/>
-            </w:pPr>
-          </w:p>
-          <w:p>
-            <w:pPr>
-              <w:rPr>
-                <w:rFonts w:ascii="Times New Roman" w:eastAsia="Times New Roman" w:hAnsi="Times New Roman" w:cs="Times New Roman"/>
-              </w:rPr>
-            </w:pPr>
-            <w:r>
-              <w:fldChar w:fldCharType="begin"/>
-            </w:r>
-            <w:r>
-              <w:instrText xml:space="preserve"> INCLUDEPICTURE "https://encrypted-tbn0.gstatic.com/images?q=tbn:ANd9GcRxv9iMOOso5joceMOrGNsGn2KwE6geIjZgV7-2kozk1DYs0Cns" \* MERGEFORMATINET </w:instrText>
-            </w:r>
-            <w:r>
-              <w:fldChar w:fldCharType="separate"/>
-            </w:r>
-            <w:r>
-              <w:rPr>
-                <w:noProof/>
-              </w:rPr>
-              <w:fldChar w:fldCharType="begin"/>
-            </w:r>
-            <w:r>
-              <w:rPr>
-                <w:noProof/>
-              </w:rPr>
-              <w:instrText xml:space="preserve"> INCLUDEPICTURE  "https://encrypted-tbn0.gstatic.com/images?q=tbn:ANd9GcRxv9iMOOso5joceMOrGNsGn2KwE6geIjZgV7-2kozk1DYs0Cns" \* MERGEFORMATINET </w:instrText>
-            </w:r>
-            <w:r>
-              <w:rPr>
-                <w:noProof/>
-              </w:rPr>
-              <w:fldChar w:fldCharType="separate"/>
-            </w:r>
-            <w:r>
-              <w:rPr>
-                <w:noProof/>
-              </w:rPr>
-              <w:fldChar w:fldCharType="begin"/>
-            </w:r>
-            <w:r>
-              <w:rPr>
-                <w:noProof/>
-              </w:rPr>
-              <w:instrText xml:space="preserve"> INCLUDEPICTURE  "https://encrypted-tbn0.gstatic.com/images?q=tbn:ANd9GcRxv9iMOOso5joceMOrGNsGn2KwE6geIjZgV7-2kozk1DYs0Cns" \* MERGEFORMATINET </w:instrText>
-            </w:r>
-            <w:r>
-              <w:rPr>
-                <w:noProof/>
-              </w:rPr>
-              <w:fldChar w:fldCharType="separate"/>
-            </w:r>
-            <w:r>
-              <w:rPr>
-                <w:noProof/>
-              </w:rPr>
-              <w:fldChar w:fldCharType="begin"/>
-            </w:r>
-            <w:r>
-              <w:rPr>
-                <w:noProof/>
-              </w:rPr>
-              <w:instrText xml:space="preserve"> INCLUDEPICTURE  "https://encrypted-tbn0.gstatic.com/images?q=tbn:ANd9GcRxv9iMOOso5joceMOrGNsGn2KwE6geIjZgV7-2kozk1DYs0Cns" \* MERGEFORMATINET </w:instrText>
-            </w:r>
-            <w:r>
-              <w:rPr>
-                <w:noProof/>
-              </w:rPr>
-              <w:fldChar w:fldCharType="separate"/>
-            </w:r>
-            <w:r>
-              <w:rPr>
-                <w:noProof/>
-              </w:rPr>
-              <w:fldChar w:fldCharType="begin"/>
-            </w:r>
-            <w:r>
-              <w:rPr>
-                <w:noProof/>
-              </w:rPr>
-              <w:instrText xml:space="preserve"> INCLUDEPICTURE  "https://encrypted-tbn0.gstatic.com/images?q=tbn:ANd9GcRxv9iMOOso5joceMOrGNsGn2KwE6geIjZgV7-2kozk1DYs0Cns" \* MERGEFORMATINET </w:instrText>
-            </w:r>
-            <w:r>
-              <w:rPr>
-                <w:noProof/>
-              </w:rPr>
-              <w:fldChar w:fldCharType="separate"/>
-            </w:r>
-            <w:r>
-              <w:rPr>
-                <w:noProof/>
-              </w:rPr>
-              <w:fldChar w:fldCharType="begin"/>
-            </w:r>
-            <w:r>
-              <w:rPr>
-                <w:noProof/>
-              </w:rPr>
-              <w:instrText xml:space="preserve"> INCLUDEPICTURE  "https://encrypted-tbn0.gstatic.com/images?q=tbn:ANd9GcRxv9iMOOso5joceMOrGNsGn2KwE6geIjZgV7-2kozk1DYs0Cns" \* MERGEFORMATINET </w:instrText>
-            </w:r>
-            <w:r>
-              <w:rPr>
-                <w:noProof/>
-              </w:rPr>
-              <w:fldChar w:fldCharType="separate"/>
-            </w:r>
-            <w:r>
-              <w:rPr>
-                <w:noProof/>
-              </w:rPr>
-              <w:fldChar w:fldCharType="begin"/>
-            </w:r>
-            <w:r>
-              <w:rPr>
-                <w:noProof/>
-              </w:rPr>
-              <w:instrText xml:space="preserve"> </w:instrText>
-            </w:r>
-            <w:r>
-              <w:rPr>
-                <w:noProof/>
-              </w:rPr>
-              <w:instrText>INCLUDEPICTURE  "https://encrypted-tbn0.gstatic.com/images?q=tbn:ANd9GcRxv9iMOOso5joceMOrGNsGn2KwE6geIjZgV7-2kozk1DYs0Cns" \* MERGEFORMATINET</w:instrText>
-            </w:r>
-            <w:r>
-              <w:rPr>
-                <w:noProof/>
-              </w:rPr>
-              <w:instrText xml:space="preserve"> </w:instrText>
-            </w:r>
-            <w:r>
-              <w:rPr>
-                <w:noProof/>
-              </w:rPr>
-              <w:fldChar w:fldCharType="separate"/>
-            </w:r>
-            <w:r>
-              <w:rPr>
-                <w:noProof/>
-              </w:rPr>
-              <w:pict w14:anchorId="71005560">
-                <v:shape id="_x0000_i1027" type="#_x0000_t75" alt="Image result for falmouth games academy" style="width:171.75pt;height:114pt;mso-width-percent:0;mso-height-percent:0;mso-width-percent:0;mso-height-percent:0">
-                  <v:imagedata r:id="rId12" r:href="rId13"/>
-                </v:shape>
-              </w:pict>
-            </w:r>
-            <w:r>
-              <w:rPr>
-                <w:noProof/>
-              </w:rPr>
-              <w:fldChar w:fldCharType="end"/>
-            </w:r>
-            <w:r>
-              <w:rPr>
-                <w:noProof/>
-              </w:rPr>
-              <w:fldChar w:fldCharType="end"/>
-            </w:r>
-            <w:r>
-              <w:rPr>
-                <w:noProof/>
-              </w:rPr>
-              <w:fldChar w:fldCharType="end"/>
-            </w:r>
-            <w:r>
-              <w:rPr>
-                <w:noProof/>
-              </w:rPr>
-              <w:fldChar w:fldCharType="end"/>
-            </w:r>
-            <w:r>
-              <w:rPr>
-                <w:noProof/>
-              </w:rPr>
-              <w:fldChar w:fldCharType="end"/>
-            </w:r>
-            <w:r>
-              <w:rPr>
-                <w:noProof/>
-              </w:rPr>
-              <w:fldChar w:fldCharType="end"/>
-            </w:r>
-            <w:r>
-              <w:fldChar w:fldCharType="end"/>
-            </w:r>
-          </w:p>
-          <w:p>
-            <w:pPr>
-              <w:pStyle w:val="BodyText"/>
-            </w:pPr>
-          </w:p>
-          <w:p>
-            <w:pPr>
-              <w:pStyle w:val="BodyText"/>
-            </w:pPr>
-          </w:p>
-          <w:p>
-            <w:pPr>
-              <w:pStyle w:val="NormalWeb"/>
-              <w:shd w:val="clear" w:color="auto" w:fill="FFFFFF"/>
-              <w:spacing w:before="0" w:beforeAutospacing="0" w:after="450" w:afterAutospacing="0"/>
-              <w:jc w:val="center"/>
-              <w:rPr>
-                <w:rFonts w:asciiTheme="minorHAnsi" w:hAnsiTheme="minorHAnsi" w:cstheme="minorHAnsi"/>
-                <w:b/>
-                <w:bCs/>
-                <w:i/>
-                <w:iCs/>
-                <w:color w:val="4A4A4A"/>
-              </w:rPr>
-            </w:pPr>
+              <w:t xml:space="preserve">- </w:t>
+            </w:r>
+            <w:proofErr w:type="spellStart"/>
             <w:r>
               <w:rPr>
                 <w:rStyle w:val="Strong"/>
@@ -990,24 +802,9 @@
                 <w:iCs/>
                 <w:color w:val="363636"/>
               </w:rPr>
-              <w:t>"Lets optimize for player experience rather than what we think will make more money."</w:t>
-            </w:r>
-          </w:p>
-          <w:p>
-            <w:pPr>
-              <w:pStyle w:val="NormalWeb"/>
-              <w:shd w:val="clear" w:color="auto" w:fill="FFFFFF"/>
-              <w:spacing w:before="0" w:beforeAutospacing="0" w:after="450" w:afterAutospacing="0"/>
-              <w:jc w:val="center"/>
-              <w:rPr>
-                <w:rFonts w:asciiTheme="minorHAnsi" w:hAnsiTheme="minorHAnsi" w:cstheme="minorHAnsi"/>
-                <w:b/>
-                <w:bCs/>
-                <w:i/>
-                <w:iCs/>
-                <w:color w:val="4A4A4A"/>
-              </w:rPr>
-            </w:pPr>
+              <w:t>Irme</w:t>
+            </w:r>
+            <w:proofErr w:type="spellEnd"/>
             <w:r>
               <w:rPr>
                 <w:rStyle w:val="Strong"/>
@@ -1018,6 +815,333 @@
                 <w:iCs/>
                 <w:color w:val="363636"/>
               </w:rPr>
+              <w:t xml:space="preserve"> </w:t>
+            </w:r>
+            <w:proofErr w:type="spellStart"/>
+            <w:r>
+              <w:rPr>
+                <w:rStyle w:val="Strong"/>
+                <w:rFonts w:asciiTheme="minorHAnsi" w:hAnsiTheme="minorHAnsi" w:cstheme="minorHAnsi"/>
+                <w:b w:val="0"/>
+                <w:bCs w:val="0"/>
+                <w:i/>
+                <w:iCs/>
+                <w:color w:val="363636"/>
+              </w:rPr>
+              <w:t>Jele</w:t>
+            </w:r>
+            <w:proofErr w:type="spellEnd"/>
+          </w:p>
+          <w:p>
+            <w:pPr>
+              <w:pStyle w:val="BodyText"/>
+            </w:pPr>
+          </w:p>
+          <w:p>
+            <w:pPr>
+              <w:pStyle w:val="BodyText"/>
+            </w:pPr>
+          </w:p>
+          <w:p>
+            <w:pPr>
+              <w:rPr>
+                <w:rFonts w:ascii="Times New Roman" w:eastAsia="Times New Roman" w:hAnsi="Times New Roman" w:cs="Times New Roman"/>
+              </w:rPr>
+            </w:pPr>
+            <w:r>
+              <w:fldChar w:fldCharType="begin"/>
+            </w:r>
+            <w:r>
+              <w:instrText xml:space="preserve"> INCLUDEPICTURE "https://encrypted-tbn0.gstatic.com/images?q=tbn:ANd9GcRxv9iMOOso5joceMOrGNsGn2KwE6geIjZgV7-2kozk1DYs0Cns" \* MERGEFORMATINET </w:instrText>
+            </w:r>
+            <w:r>
+              <w:fldChar w:fldCharType="separate"/>
+            </w:r>
+            <w:r>
+              <w:rPr>
+                <w:noProof/>
+              </w:rPr>
+              <w:fldChar w:fldCharType="begin"/>
+            </w:r>
+            <w:r>
+              <w:rPr>
+                <w:noProof/>
+              </w:rPr>
+              <w:instrText xml:space="preserve"> INCLUDEPICTURE  "https://encrypted-tbn0.gstatic.com/images?q=tbn:ANd9GcRxv9iMOOso5joceMOrGNsGn2KwE6geIjZgV7-2kozk1DYs0Cns" \* MERGEFORMATINET </w:instrText>
+            </w:r>
+            <w:r>
+              <w:rPr>
+                <w:noProof/>
+              </w:rPr>
+              <w:fldChar w:fldCharType="separate"/>
+            </w:r>
+            <w:r>
+              <w:rPr>
+                <w:noProof/>
+              </w:rPr>
+              <w:fldChar w:fldCharType="begin"/>
+            </w:r>
+            <w:r>
+              <w:rPr>
+                <w:noProof/>
+              </w:rPr>
+              <w:instrText xml:space="preserve"> INCLUDEPICTURE  "https://encrypted-tbn0.gstatic.com/images?q=tbn:ANd9GcRxv9iMOOso5joceMOrGNsGn2KwE6geIjZgV7-2kozk1DYs0Cns" \* MERGEFORMATINET </w:instrText>
+            </w:r>
+            <w:r>
+              <w:rPr>
+                <w:noProof/>
+              </w:rPr>
+              <w:fldChar w:fldCharType="separate"/>
+            </w:r>
+            <w:r>
+              <w:rPr>
+                <w:noProof/>
+              </w:rPr>
+              <w:fldChar w:fldCharType="begin"/>
+            </w:r>
+            <w:r>
+              <w:rPr>
+                <w:noProof/>
+              </w:rPr>
+              <w:instrText xml:space="preserve"> INCLUDEPICTURE  "https://encrypted-tbn0.gstatic.com/images?q=tbn:ANd9GcRxv9iMOOso5joceMOrGNsGn2KwE6geIjZgV7-2kozk1DYs0Cns" \* MERGEFORMATINET </w:instrText>
+            </w:r>
+            <w:r>
+              <w:rPr>
+                <w:noProof/>
+              </w:rPr>
+              <w:fldChar w:fldCharType="separate"/>
+            </w:r>
+            <w:r>
+              <w:rPr>
+                <w:noProof/>
+              </w:rPr>
+              <w:fldChar w:fldCharType="begin"/>
+            </w:r>
+            <w:r>
+              <w:rPr>
+                <w:noProof/>
+              </w:rPr>
+              <w:instrText xml:space="preserve"> INCLUDEPICTURE  "https://encrypted-tbn0.gstatic.com/images?q=tbn:ANd9GcRxv9iMOOso5joceMOrGNsGn2KwE6geIjZgV7-2kozk1DYs0Cns" \* MERGEFORMATINET </w:instrText>
+            </w:r>
+            <w:r>
+              <w:rPr>
+                <w:noProof/>
+              </w:rPr>
+              <w:fldChar w:fldCharType="separate"/>
+            </w:r>
+            <w:r>
+              <w:rPr>
+                <w:noProof/>
+              </w:rPr>
+              <w:fldChar w:fldCharType="begin"/>
+            </w:r>
+            <w:r>
+              <w:rPr>
+                <w:noProof/>
+              </w:rPr>
+              <w:instrText xml:space="preserve"> INCLUDEPICTURE  "https://encrypted-tbn0.gstatic.com/images?q=tbn:ANd9GcRxv9iMOOso5joceMOrGNsGn2KwE6geIjZgV7-2kozk1DYs0Cns" \* MERGEFORMATINET </w:instrText>
+            </w:r>
+            <w:r>
+              <w:rPr>
+                <w:noProof/>
+              </w:rPr>
+              <w:fldChar w:fldCharType="separate"/>
+            </w:r>
+            <w:r>
+              <w:rPr>
+                <w:noProof/>
+              </w:rPr>
+              <w:fldChar w:fldCharType="begin"/>
+            </w:r>
+            <w:r>
+              <w:rPr>
+                <w:noProof/>
+              </w:rPr>
+              <w:instrText xml:space="preserve"> INCLUDEPICTURE  "https://encrypted-tbn0.gstatic.com/images?q=tbn:ANd9GcRxv9iMOOso5joceMOrGNsGn2KwE6geIjZgV7-2kozk1DYs0Cns" \* MERGEFORMATINET </w:instrText>
+            </w:r>
+            <w:r>
+              <w:rPr>
+                <w:noProof/>
+              </w:rPr>
+              <w:fldChar w:fldCharType="separate"/>
+            </w:r>
+            <w:r>
+              <w:rPr>
+                <w:noProof/>
+              </w:rPr>
+              <w:fldChar w:fldCharType="begin"/>
+            </w:r>
+            <w:r>
+              <w:rPr>
+                <w:noProof/>
+              </w:rPr>
+              <w:instrText xml:space="preserve"> </w:instrText>
+            </w:r>
+            <w:r>
+              <w:rPr>
+                <w:noProof/>
+              </w:rPr>
+              <w:instrText>INCLUDEPICTURE  "https://encrypted-tbn0.gstatic.com/images?q=tbn:ANd9GcRxv9iMOOso5joceMOrGNsGn2KwE6geIjZgV7-2kozk1DYs0Cns" \* MERGEFORMATINET</w:instrText>
+            </w:r>
+            <w:r>
+              <w:rPr>
+                <w:noProof/>
+              </w:rPr>
+              <w:instrText xml:space="preserve"> </w:instrText>
+            </w:r>
+            <w:r>
+              <w:rPr>
+                <w:noProof/>
+              </w:rPr>
+              <w:fldChar w:fldCharType="separate"/>
+            </w:r>
+            <w:r>
+              <w:rPr>
+                <w:noProof/>
+              </w:rPr>
+              <w:pict w14:anchorId="71005560">
+                <v:shape id="_x0000_i1027" type="#_x0000_t75" alt="Image result for falmouth games academy" style="width:171.75pt;height:114pt;mso-width-percent:0;mso-height-percent:0;mso-width-percent:0;mso-height-percent:0">
+                  <v:imagedata r:id="rId12" r:href="rId13"/>
+                </v:shape>
+              </w:pict>
+            </w:r>
+            <w:r>
+              <w:rPr>
+                <w:noProof/>
+              </w:rPr>
+              <w:fldChar w:fldCharType="end"/>
+            </w:r>
+            <w:r>
+              <w:rPr>
+                <w:noProof/>
+              </w:rPr>
+              <w:fldChar w:fldCharType="end"/>
+            </w:r>
+            <w:r>
+              <w:rPr>
+                <w:noProof/>
+              </w:rPr>
+              <w:fldChar w:fldCharType="end"/>
+            </w:r>
+            <w:r>
+              <w:rPr>
+                <w:noProof/>
+              </w:rPr>
+              <w:fldChar w:fldCharType="end"/>
+            </w:r>
+            <w:r>
+              <w:rPr>
+                <w:noProof/>
+              </w:rPr>
+              <w:fldChar w:fldCharType="end"/>
+            </w:r>
+            <w:r>
+              <w:rPr>
+                <w:noProof/>
+              </w:rPr>
+              <w:fldChar w:fldCharType="end"/>
+            </w:r>
+            <w:r>
+              <w:rPr>
+                <w:noProof/>
+              </w:rPr>
+              <w:fldChar w:fldCharType="end"/>
+            </w:r>
+            <w:r>
+              <w:fldChar w:fldCharType="end"/>
+            </w:r>
+          </w:p>
+          <w:p>
+            <w:pPr>
+              <w:pStyle w:val="BodyText"/>
+            </w:pPr>
+          </w:p>
+          <w:p>
+            <w:pPr>
+              <w:pStyle w:val="BodyText"/>
+            </w:pPr>
+          </w:p>
+          <w:p>
+            <w:pPr>
+              <w:pStyle w:val="NormalWeb"/>
+              <w:shd w:val="clear" w:color="auto" w:fill="FFFFFF"/>
+              <w:spacing w:before="0" w:beforeAutospacing="0" w:after="450" w:afterAutospacing="0"/>
+              <w:jc w:val="center"/>
+              <w:rPr>
+                <w:rFonts w:asciiTheme="minorHAnsi" w:hAnsiTheme="minorHAnsi" w:cstheme="minorHAnsi"/>
+                <w:b/>
+                <w:bCs/>
+                <w:i/>
+                <w:iCs/>
+                <w:color w:val="4A4A4A"/>
+              </w:rPr>
+            </w:pPr>
+            <w:r>
+              <w:rPr>
+                <w:rStyle w:val="Strong"/>
+                <w:rFonts w:asciiTheme="minorHAnsi" w:hAnsiTheme="minorHAnsi" w:cstheme="minorHAnsi"/>
+                <w:b w:val="0"/>
+                <w:bCs w:val="0"/>
+                <w:i/>
+                <w:iCs/>
+                <w:color w:val="363636"/>
+              </w:rPr>
+              <w:t>"</w:t>
+            </w:r>
+            <w:proofErr w:type="spellStart"/>
+            <w:proofErr w:type="gramStart"/>
+            <w:r>
+              <w:rPr>
+                <w:rStyle w:val="Strong"/>
+                <w:rFonts w:asciiTheme="minorHAnsi" w:hAnsiTheme="minorHAnsi" w:cstheme="minorHAnsi"/>
+                <w:b w:val="0"/>
+                <w:bCs w:val="0"/>
+                <w:i/>
+                <w:iCs/>
+                <w:color w:val="363636"/>
+              </w:rPr>
+              <w:t>Lets</w:t>
+            </w:r>
+            <w:proofErr w:type="spellEnd"/>
+            <w:proofErr w:type="gramEnd"/>
+            <w:r>
+              <w:rPr>
+                <w:rStyle w:val="Strong"/>
+                <w:rFonts w:asciiTheme="minorHAnsi" w:hAnsiTheme="minorHAnsi" w:cstheme="minorHAnsi"/>
+                <w:b w:val="0"/>
+                <w:bCs w:val="0"/>
+                <w:i/>
+                <w:iCs/>
+                <w:color w:val="363636"/>
+              </w:rPr>
+              <w:t xml:space="preserve"> optimize for player experience rather than what we think will make more money."</w:t>
+            </w:r>
+          </w:p>
+          <w:p>
+            <w:pPr>
+              <w:pStyle w:val="NormalWeb"/>
+              <w:shd w:val="clear" w:color="auto" w:fill="FFFFFF"/>
+              <w:spacing w:before="0" w:beforeAutospacing="0" w:after="450" w:afterAutospacing="0"/>
+              <w:jc w:val="center"/>
+              <w:rPr>
+                <w:rFonts w:asciiTheme="minorHAnsi" w:hAnsiTheme="minorHAnsi" w:cstheme="minorHAnsi"/>
+                <w:b/>
+                <w:bCs/>
+                <w:i/>
+                <w:iCs/>
+                <w:color w:val="4A4A4A"/>
+              </w:rPr>
+            </w:pPr>
+            <w:r>
+              <w:rPr>
+                <w:rStyle w:val="Strong"/>
+                <w:rFonts w:asciiTheme="minorHAnsi" w:hAnsiTheme="minorHAnsi" w:cstheme="minorHAnsi"/>
+                <w:b w:val="0"/>
+                <w:bCs w:val="0"/>
+                <w:i/>
+                <w:iCs/>
+                <w:color w:val="363636"/>
+              </w:rPr>
               <w:t>- Ron Carmel</w:t>
             </w:r>
           </w:p>
@@ -1563,43 +1687,48 @@
                 <w:b/>
                 <w:bCs/>
               </w:rPr>
-              <w:t xml:space="preserve">Attend the </w:t>
+              <w:t>Produce Promo Materials</w:t>
+            </w:r>
+          </w:p>
+          <w:p>
+            <w:pPr>
+              <w:pStyle w:val="BodyText"/>
+            </w:pPr>
+            <w:proofErr w:type="gramStart"/>
+            <w:r>
+              <w:t>As a consequence of</w:t>
+            </w:r>
+            <w:proofErr w:type="gramEnd"/>
+            <w:r>
+              <w:t xml:space="preserve"> the move to online teaching we will not be running an Expo for 1</w:t>
+            </w:r>
+            <w:r>
+              <w:rPr>
+                <w:vertAlign w:val="superscript"/>
+              </w:rPr>
+              <w:t>st</w:t>
+            </w:r>
+            <w:r>
+              <w:t xml:space="preserve"> and 2</w:t>
+            </w:r>
+            <w:r>
+              <w:rPr>
+                <w:vertAlign w:val="superscript"/>
+              </w:rPr>
+              <w:t>nd</w:t>
+            </w:r>
+            <w:r>
+              <w:t xml:space="preserve"> year students. Instead you </w:t>
             </w:r>
             <w:r>
               <w:rPr>
                 <w:b/>
                 <w:bCs/>
               </w:rPr>
-              <w:t>Demo Day</w:t>
-            </w:r>
-          </w:p>
-          <w:p>
-            <w:pPr>
-              <w:pStyle w:val="BodyText"/>
-            </w:pPr>
-            <w:r>
-              <w:t xml:space="preserve">During week 13, a day will be scheduled for </w:t>
-            </w:r>
-            <w:r>
-              <w:t>Expo</w:t>
-            </w:r>
-            <w:r>
-              <w:t>. Each team will need to make a demo of their game available in the Games Academy for st</w:t>
-            </w:r>
-            <w:r>
-              <w:t>a</w:t>
-            </w:r>
-            <w:r>
-              <w:t>ff to play and assess and for other students to play</w:t>
-            </w:r>
-            <w:r>
-              <w:t xml:space="preserve"> and give feedback on</w:t>
-            </w:r>
-            <w:r>
-              <w:t>.</w:t>
-            </w:r>
-            <w:r>
-              <w:t xml:space="preserve"> You should produce the following for the Expo</w:t>
+              <w:t>must</w:t>
+            </w:r>
+            <w:r>
+              <w:t xml:space="preserve"> produce from the promotional material</w:t>
             </w:r>
           </w:p>
           <w:p>
@@ -1616,17 +1745,190 @@
               </w:numPr>
             </w:pPr>
             <w:r>
-              <w:t xml:space="preserve">A </w:t>
+              <w:t>A</w:t>
+            </w:r>
+            <w:r>
+              <w:t xml:space="preserve">n </w:t>
             </w:r>
             <w:r>
               <w:rPr>
                 <w:b/>
                 <w:bCs/>
               </w:rPr>
+              <w:t>itch.io page</w:t>
+            </w:r>
+            <w:r>
+              <w:t xml:space="preserve"> (https://itch.io/). This should include the following</w:t>
+            </w:r>
+            <w:r>
+              <w:t>:</w:t>
+            </w:r>
+          </w:p>
+          <w:p>
+            <w:pPr>
+              <w:pStyle w:val="BodyText"/>
+              <w:numPr>
+                <w:ilvl w:val="1"/>
+                <w:numId w:val="36"/>
+              </w:numPr>
+            </w:pPr>
+            <w:r>
+              <w:rPr>
+                <w:b/>
+                <w:bCs/>
+              </w:rPr>
+              <w:t>Description of the game</w:t>
+            </w:r>
+            <w:r>
+              <w:t>, with reference to the key features of the game</w:t>
+            </w:r>
+          </w:p>
+          <w:p>
+            <w:pPr>
+              <w:pStyle w:val="BodyText"/>
+              <w:numPr>
+                <w:ilvl w:val="1"/>
+                <w:numId w:val="36"/>
+              </w:numPr>
+            </w:pPr>
+            <w:r>
+              <w:rPr>
+                <w:b/>
+                <w:bCs/>
+              </w:rPr>
+              <w:t>How to play</w:t>
+            </w:r>
+            <w:r>
+              <w:t xml:space="preserve"> which includes </w:t>
+            </w:r>
+            <w:r>
+              <w:rPr>
+                <w:b/>
+                <w:bCs/>
+              </w:rPr>
+              <w:t>controls</w:t>
+            </w:r>
+          </w:p>
+          <w:p>
+            <w:pPr>
+              <w:pStyle w:val="BodyText"/>
+              <w:numPr>
+                <w:ilvl w:val="1"/>
+                <w:numId w:val="36"/>
+              </w:numPr>
+            </w:pPr>
+            <w:r>
+              <w:t xml:space="preserve">At least </w:t>
+            </w:r>
+            <w:r>
+              <w:rPr>
+                <w:b/>
+                <w:bCs/>
+              </w:rPr>
+              <w:t>2 screenshots</w:t>
+            </w:r>
+            <w:r>
+              <w:t xml:space="preserve"> of your game</w:t>
+            </w:r>
+          </w:p>
+          <w:p>
+            <w:pPr>
+              <w:pStyle w:val="BodyText"/>
+              <w:numPr>
+                <w:ilvl w:val="1"/>
+                <w:numId w:val="36"/>
+              </w:numPr>
+            </w:pPr>
+            <w:r>
+              <w:t xml:space="preserve">A </w:t>
+            </w:r>
+            <w:r>
+              <w:rPr>
+                <w:b/>
+                <w:bCs/>
+              </w:rPr>
+              <w:t>banner for your game</w:t>
+            </w:r>
+            <w:r>
+              <w:t xml:space="preserve">, this should include your </w:t>
+            </w:r>
+            <w:r>
+              <w:rPr>
+                <w:b/>
+                <w:bCs/>
+              </w:rPr>
+              <w:t>game name</w:t>
+            </w:r>
+            <w:r>
+              <w:t xml:space="preserve"> and </w:t>
+            </w:r>
+            <w:r>
+              <w:rPr>
+                <w:b/>
+                <w:bCs/>
+              </w:rPr>
+              <w:t>team logo</w:t>
+            </w:r>
+          </w:p>
+          <w:p>
+            <w:pPr>
+              <w:pStyle w:val="BodyText"/>
+              <w:numPr>
+                <w:ilvl w:val="1"/>
+                <w:numId w:val="36"/>
+              </w:numPr>
+            </w:pPr>
+            <w:r>
+              <w:t xml:space="preserve">A </w:t>
+            </w:r>
+            <w:r>
+              <w:rPr>
+                <w:b/>
+                <w:bCs/>
+              </w:rPr>
               <w:t>Game Demo</w:t>
             </w:r>
             <w:r>
-              <w:t xml:space="preserve"> which showcases the game development to date</w:t>
+              <w:t xml:space="preserve"> which showcases the game development to date, this should be </w:t>
+            </w:r>
+            <w:r>
+              <w:rPr>
+                <w:b/>
+                <w:bCs/>
+              </w:rPr>
+              <w:t>a downloadable zip file</w:t>
+            </w:r>
+            <w:r>
+              <w:t xml:space="preserve"> which includes an </w:t>
+            </w:r>
+            <w:r>
+              <w:rPr>
+                <w:b/>
+                <w:bCs/>
+              </w:rPr>
+              <w:t>executable</w:t>
+            </w:r>
+          </w:p>
+          <w:p>
+            <w:pPr>
+              <w:pStyle w:val="BodyText"/>
+              <w:numPr>
+                <w:ilvl w:val="1"/>
+                <w:numId w:val="36"/>
+              </w:numPr>
+            </w:pPr>
+            <w:r>
+              <w:t xml:space="preserve">A </w:t>
+            </w:r>
+            <w:r>
+              <w:rPr>
+                <w:b/>
+                <w:bCs/>
+              </w:rPr>
+              <w:t>Gameplay</w:t>
+            </w:r>
+            <w:r>
+              <w:t xml:space="preserve"> trailer video, which shows the key gameplay features</w:t>
             </w:r>
           </w:p>
           <w:p>
@@ -1638,36 +1940,7 @@
               </w:numPr>
             </w:pPr>
             <w:r>
-              <w:t xml:space="preserve">A </w:t>
-            </w:r>
-            <w:r>
-              <w:rPr>
-                <w:b/>
-                <w:bCs/>
-              </w:rPr>
-              <w:t>Gameplay</w:t>
-            </w:r>
-            <w:r>
-              <w:t xml:space="preserve"> trailer video, which shows the key gameplay features</w:t>
-            </w:r>
-          </w:p>
-          <w:p>
-            <w:pPr>
-              <w:pStyle w:val="BodyText"/>
-              <w:numPr>
-                <w:ilvl w:val="0"/>
-                <w:numId w:val="36"/>
-              </w:numPr>
-            </w:pPr>
-            <w:r>
-              <w:rPr>
-                <w:b/>
-                <w:bCs/>
-              </w:rPr>
-              <w:t>Expo Materials</w:t>
-            </w:r>
-            <w:r>
-              <w:t xml:space="preserve"> which include:</w:t>
+              <w:t>Produce a brochure page from the PSD Template, this will include much of the same information from the itch.io page including:</w:t>
             </w:r>
           </w:p>
           <w:p>
@@ -1679,7 +1952,14 @@
               </w:numPr>
             </w:pPr>
             <w:r>
-              <w:t>Posters of your game</w:t>
+              <w:rPr>
+                <w:b/>
+                <w:bCs/>
+              </w:rPr>
+              <w:t>Description of the game</w:t>
+            </w:r>
+            <w:r>
+              <w:t>, with reference to the key features of the game</w:t>
             </w:r>
           </w:p>
           <w:p>
@@ -1691,7 +1971,21 @@
               </w:numPr>
             </w:pPr>
             <w:r>
-              <w:t>T-shirt designs for your team</w:t>
+              <w:rPr>
+                <w:b/>
+                <w:bCs/>
+              </w:rPr>
+              <w:t>How to play</w:t>
+            </w:r>
+            <w:r>
+              <w:t xml:space="preserve"> which includes </w:t>
+            </w:r>
+            <w:r>
+              <w:rPr>
+                <w:b/>
+                <w:bCs/>
+              </w:rPr>
+              <w:t>controls</w:t>
             </w:r>
           </w:p>
           <w:p>
@@ -1703,87 +1997,208 @@
               </w:numPr>
             </w:pPr>
             <w:r>
+              <w:t xml:space="preserve">At least </w:t>
+            </w:r>
+            <w:r>
               <w:rPr>
                 <w:b/>
                 <w:bCs/>
               </w:rPr>
-              <w:t>Optional material</w:t>
-            </w:r>
-            <w:r>
-              <w:t xml:space="preserve"> which includes flyers, badges, business cards etc</w:t>
+              <w:t>2 screenshots</w:t>
+            </w:r>
+            <w:r>
+              <w:t xml:space="preserve"> of your game</w:t>
             </w:r>
           </w:p>
           <w:p>
             <w:pPr>
               <w:pStyle w:val="BodyText"/>
-            </w:pPr>
-          </w:p>
-          <w:p>
-            <w:pPr>
-              <w:pStyle w:val="BodyText"/>
-              <w:rPr>
-                <w:szCs w:val="22"/>
-              </w:rPr>
-            </w:pPr>
-            <w:r>
-              <w:rPr>
-                <w:szCs w:val="22"/>
-              </w:rPr>
-              <w:t xml:space="preserve">Staff will be assigned to assess your game using the </w:t>
-            </w:r>
-            <w:r>
-              <w:rPr>
-                <w:i/>
-                <w:iCs/>
-                <w:szCs w:val="22"/>
-              </w:rPr>
-              <w:t>product evaluation</w:t>
-            </w:r>
-            <w:r>
-              <w:rPr>
-                <w:szCs w:val="22"/>
-              </w:rPr>
-              <w:t xml:space="preserve"> rubric to give a normalised </w:t>
+              <w:numPr>
+                <w:ilvl w:val="1"/>
+                <w:numId w:val="36"/>
+              </w:numPr>
+            </w:pPr>
+            <w:r>
+              <w:t xml:space="preserve">A </w:t>
             </w:r>
             <w:r>
               <w:rPr>
                 <w:b/>
                 <w:bCs/>
-                <w:szCs w:val="22"/>
-              </w:rPr>
-              <w:t>summative</w:t>
+              </w:rPr>
+              <w:t>banner for your game</w:t>
+            </w:r>
+            <w:r>
+              <w:t xml:space="preserve">, this should include your </w:t>
             </w:r>
             <w:r>
               <w:rPr>
                 <w:b/>
                 <w:bCs/>
-                <w:i/>
-                <w:iCs/>
+              </w:rPr>
+              <w:t>game name</w:t>
+            </w:r>
+            <w:r>
+              <w:t xml:space="preserve"> and </w:t>
+            </w:r>
+            <w:r>
+              <w:rPr>
+                <w:b/>
+                <w:bCs/>
+              </w:rPr>
+              <w:t>team logo</w:t>
+            </w:r>
+          </w:p>
+          <w:p>
+            <w:pPr>
+              <w:pStyle w:val="BodyText"/>
+              <w:numPr>
+                <w:ilvl w:val="1"/>
+                <w:numId w:val="36"/>
+              </w:numPr>
+            </w:pPr>
+            <w:r>
+              <w:t>A QR Code which points to your itch.io page</w:t>
+            </w:r>
+          </w:p>
+          <w:p>
+            <w:pPr>
+              <w:pStyle w:val="BodyText"/>
+            </w:pPr>
+          </w:p>
+          <w:p>
+            <w:pPr>
+              <w:pStyle w:val="BodyText"/>
+            </w:pPr>
+            <w:r>
+              <w:rPr>
                 <w:szCs w:val="22"/>
               </w:rPr>
+              <w:t xml:space="preserve">Tips on how to create the icth.io page can be found here - </w:t>
+            </w:r>
+            <w:hyperlink r:id="rId14" w:history="1">
+              <w:r>
+                <w:rPr>
+                  <w:rStyle w:val="Hyperlink"/>
+                </w:rPr>
+                <w:t>https://itch.io/docs/creators/design</w:t>
+              </w:r>
+            </w:hyperlink>
+            <w:r>
               <w:t xml:space="preserve"> </w:t>
             </w:r>
             <w:r>
-              <w:rPr>
-                <w:szCs w:val="22"/>
-              </w:rPr>
-              <w:t xml:space="preserve">assessment of your product’s performance at that point. </w:t>
+              <w:br/>
             </w:r>
           </w:p>
           <w:p>
             <w:pPr>
               <w:pStyle w:val="BodyText"/>
             </w:pPr>
+            <w:r>
+              <w:t>Examples of good pages can be found below:</w:t>
+            </w:r>
           </w:p>
           <w:p>
             <w:pPr>
               <w:pStyle w:val="BodyText"/>
             </w:pPr>
-            <w:r>
-              <w:t xml:space="preserve">You will receive informal feedback from staff during the </w:t>
-            </w:r>
-            <w:r>
-              <w:t>Expo and you will receive formal feedback through Learning Space within three weeks of the Expo.</w:t>
+          </w:p>
+          <w:p>
+            <w:pPr>
+              <w:pStyle w:val="BodyText"/>
+              <w:numPr>
+                <w:ilvl w:val="0"/>
+                <w:numId w:val="37"/>
+              </w:numPr>
+            </w:pPr>
+            <w:hyperlink r:id="rId15" w:history="1">
+              <w:r>
+                <w:rPr>
+                  <w:rStyle w:val="Hyperlink"/>
+                </w:rPr>
+                <w:t>https://crowscrowscrows.itch.io/dr-langeskov-the-tiger-and-the-terribly-cursed-emerald-a-whirlwind-heist</w:t>
+              </w:r>
+            </w:hyperlink>
+          </w:p>
+          <w:p>
+            <w:pPr>
+              <w:pStyle w:val="BodyText"/>
+              <w:numPr>
+                <w:ilvl w:val="0"/>
+                <w:numId w:val="37"/>
+              </w:numPr>
+            </w:pPr>
+            <w:hyperlink r:id="rId16" w:history="1">
+              <w:r>
+                <w:rPr>
+                  <w:rStyle w:val="Hyperlink"/>
+                </w:rPr>
+                <w:t>https://davidoreilly.itch.io/everything</w:t>
+              </w:r>
+            </w:hyperlink>
+          </w:p>
+          <w:p>
+            <w:pPr>
+              <w:pStyle w:val="BodyText"/>
+              <w:numPr>
+                <w:ilvl w:val="0"/>
+                <w:numId w:val="37"/>
+              </w:numPr>
+            </w:pPr>
+            <w:hyperlink r:id="rId17" w:history="1">
+              <w:r>
+                <w:rPr>
+                  <w:rStyle w:val="Hyperlink"/>
+                </w:rPr>
+                <w:t>https://laundrybear.itch.io/morticians-tale</w:t>
+              </w:r>
+            </w:hyperlink>
+          </w:p>
+          <w:p>
+            <w:pPr>
+              <w:pStyle w:val="BodyText"/>
+              <w:numPr>
+                <w:ilvl w:val="0"/>
+                <w:numId w:val="37"/>
+              </w:numPr>
+            </w:pPr>
+            <w:hyperlink r:id="rId18" w:history="1">
+              <w:r>
+                <w:rPr>
+                  <w:rStyle w:val="Hyperlink"/>
+                </w:rPr>
+                <w:t>https://finji.itch.io/night-in-the-woods</w:t>
+              </w:r>
+            </w:hyperlink>
+          </w:p>
+          <w:p>
+            <w:pPr>
+              <w:pStyle w:val="BodyText"/>
+            </w:pPr>
+          </w:p>
+          <w:p>
+            <w:pPr>
+              <w:pStyle w:val="BodyText"/>
+            </w:pPr>
+            <w:r>
+              <w:t>Examples of good brochure pages will be uploaded to the learning space.</w:t>
+            </w:r>
+          </w:p>
+          <w:p>
+            <w:pPr>
+              <w:pStyle w:val="BodyText"/>
+            </w:pPr>
+          </w:p>
+          <w:p>
+            <w:pPr>
+              <w:pStyle w:val="BodyText"/>
+            </w:pPr>
+            <w:r>
+              <w:t xml:space="preserve">You will receive </w:t>
+            </w:r>
+            <w:r>
+              <w:t>formal feedback from Supervisors at least 3 weeks after the assignment due date.</w:t>
             </w:r>
           </w:p>
           <w:p>
@@ -1820,8 +2235,6 @@
             <w:r>
               <w:t>group project</w:t>
             </w:r>
-            <w:bookmarkStart w:id="0" w:name="_GoBack"/>
-            <w:bookmarkEnd w:id="0"/>
             <w:r>
               <w:t xml:space="preserve">. The Agile </w:t>
             </w:r>
@@ -1829,10 +2242,22 @@
               <w:t>Guidebook</w:t>
             </w:r>
             <w:r>
-              <w:t xml:space="preserve"> contains some advice for dealing with common issues and creating and maintaining a working environment where it’s possible to get meaningful creative work done </w:t>
-            </w:r>
-            <w:r>
-              <w:t>and still remain on good terms with each</w:t>
+              <w:t xml:space="preserve"> contains </w:t>
+            </w:r>
+            <w:r>
+              <w:lastRenderedPageBreak/>
+              <w:t xml:space="preserve">some advice for dealing with common issues and creating and maintaining a working environment where it’s possible to get meaningful creative work done </w:t>
+            </w:r>
+            <w:r>
+              <w:t xml:space="preserve">and </w:t>
+            </w:r>
+            <w:proofErr w:type="gramStart"/>
+            <w:r>
+              <w:t>still remain</w:t>
+            </w:r>
+            <w:proofErr w:type="gramEnd"/>
+            <w:r>
+              <w:t xml:space="preserve"> on good terms with each</w:t>
             </w:r>
             <w:r>
               <w:t xml:space="preserve"> </w:t>
@@ -1917,7 +2342,6 @@
               <w:jc w:val="both"/>
             </w:pPr>
             <w:r>
-              <w:lastRenderedPageBreak/>
               <w:t>FAQ</w:t>
             </w:r>
           </w:p>
@@ -1948,7 +2372,15 @@
               <w:ind w:left="360"/>
             </w:pPr>
             <w:r>
-              <w:t>Falmouth University policy states that deadlines must only be specified on the MyFalmouth system.</w:t>
+              <w:t xml:space="preserve">Falmouth University policy states that deadlines must only be specified on the </w:t>
+            </w:r>
+            <w:proofErr w:type="spellStart"/>
+            <w:r>
+              <w:t>MyFalmouth</w:t>
+            </w:r>
+            <w:proofErr w:type="spellEnd"/>
+            <w:r>
+              <w:t xml:space="preserve"> system.</w:t>
             </w:r>
           </w:p>
           <w:p>
@@ -2016,7 +2448,7 @@
           <w:lang w:val="en-GB"/>
         </w:rPr>
         <w:sectPr>
-          <w:footerReference w:type="default" r:id="rId14"/>
+          <w:footerReference w:type="default" r:id="rId19"/>
           <w:type w:val="continuous"/>
           <w:pgSz w:w="11910" w:h="16840"/>
           <w:pgMar w:top="620" w:right="640" w:bottom="709" w:left="520" w:header="720" w:footer="720" w:gutter="0"/>
@@ -2506,7 +2938,25 @@
                 <w:sz w:val="16"/>
                 <w:szCs w:val="16"/>
               </w:rPr>
-              <w:t>Student has missed a large number of team meetings / SSP sessions</w:t>
+              <w:t xml:space="preserve">Student has missed </w:t>
+            </w:r>
+            <w:proofErr w:type="gramStart"/>
+            <w:r>
+              <w:rPr>
+                <w:rFonts w:asciiTheme="minorHAnsi" w:hAnsiTheme="minorHAnsi"/>
+                <w:sz w:val="16"/>
+                <w:szCs w:val="16"/>
+              </w:rPr>
+              <w:t>a large number of</w:t>
+            </w:r>
+            <w:proofErr w:type="gramEnd"/>
+            <w:r>
+              <w:rPr>
+                <w:rFonts w:asciiTheme="minorHAnsi" w:hAnsiTheme="minorHAnsi"/>
+                <w:sz w:val="16"/>
+                <w:szCs w:val="16"/>
+              </w:rPr>
+              <w:t xml:space="preserve"> team meetings / SSP sessions</w:t>
             </w:r>
           </w:p>
           <w:p>
@@ -4476,7 +4926,25 @@
                 <w:sz w:val="16"/>
                 <w:szCs w:val="16"/>
               </w:rPr>
-              <w:t>Student is generally working in a single branch with fairly successful integration to mainline</w:t>
+              <w:t xml:space="preserve">Student is generally working in a single branch with </w:t>
+            </w:r>
+            <w:proofErr w:type="gramStart"/>
+            <w:r>
+              <w:rPr>
+                <w:rFonts w:asciiTheme="minorHAnsi" w:hAnsiTheme="minorHAnsi"/>
+                <w:sz w:val="16"/>
+                <w:szCs w:val="16"/>
+              </w:rPr>
+              <w:t>fairly successful</w:t>
+            </w:r>
+            <w:proofErr w:type="gramEnd"/>
+            <w:r>
+              <w:rPr>
+                <w:rFonts w:asciiTheme="minorHAnsi" w:hAnsiTheme="minorHAnsi"/>
+                <w:sz w:val="16"/>
+                <w:szCs w:val="16"/>
+              </w:rPr>
+              <w:t xml:space="preserve"> integration to mainline</w:t>
             </w:r>
           </w:p>
           <w:p>
@@ -6067,7 +6535,25 @@
                 <w:sz w:val="16"/>
                 <w:szCs w:val="16"/>
               </w:rPr>
-              <w:t>A small subset of the game components work well together to create a coherent experience, but they are stymied by the overall experience of discordance between components leading to a generally awkward experience for players.</w:t>
+              <w:t xml:space="preserve">A small subset of the game components </w:t>
+            </w:r>
+            <w:proofErr w:type="gramStart"/>
+            <w:r>
+              <w:rPr>
+                <w:rFonts w:asciiTheme="minorHAnsi" w:hAnsiTheme="minorHAnsi"/>
+                <w:sz w:val="16"/>
+                <w:szCs w:val="16"/>
+              </w:rPr>
+              <w:t>work</w:t>
+            </w:r>
+            <w:proofErr w:type="gramEnd"/>
+            <w:r>
+              <w:rPr>
+                <w:rFonts w:asciiTheme="minorHAnsi" w:hAnsiTheme="minorHAnsi"/>
+                <w:sz w:val="16"/>
+                <w:szCs w:val="16"/>
+              </w:rPr>
+              <w:t xml:space="preserve"> well together to create a coherent experience, but they are stymied by the overall experience of discordance between components leading to a generally awkward experience for players.</w:t>
             </w:r>
           </w:p>
         </w:tc>
@@ -6090,7 +6576,25 @@
                 <w:sz w:val="16"/>
                 <w:szCs w:val="16"/>
               </w:rPr>
-              <w:t>A core of the game components work well together to create a coherent experience.</w:t>
+              <w:t xml:space="preserve">A core of the game components </w:t>
+            </w:r>
+            <w:proofErr w:type="gramStart"/>
+            <w:r>
+              <w:rPr>
+                <w:rFonts w:asciiTheme="minorHAnsi" w:hAnsiTheme="minorHAnsi"/>
+                <w:sz w:val="16"/>
+                <w:szCs w:val="16"/>
+              </w:rPr>
+              <w:t>work</w:t>
+            </w:r>
+            <w:proofErr w:type="gramEnd"/>
+            <w:r>
+              <w:rPr>
+                <w:rFonts w:asciiTheme="minorHAnsi" w:hAnsiTheme="minorHAnsi"/>
+                <w:sz w:val="16"/>
+                <w:szCs w:val="16"/>
+              </w:rPr>
+              <w:t xml:space="preserve"> well together to create a coherent experience.</w:t>
             </w:r>
           </w:p>
           <w:p>
@@ -7416,7 +7920,35 @@
                 <w:sz w:val="16"/>
                 <w:szCs w:val="16"/>
               </w:rPr>
-              <w:t>The overall game presentation looks and feels fairly functional rather than solid.</w:t>
+              <w:t xml:space="preserve">The overall game presentation looks and feels </w:t>
+            </w:r>
+            <w:proofErr w:type="gramStart"/>
+            <w:r>
+              <w:rPr>
+                <w:rFonts w:asciiTheme="minorHAnsi" w:hAnsiTheme="minorHAnsi"/>
+                <w:sz w:val="16"/>
+                <w:szCs w:val="16"/>
+              </w:rPr>
+              <w:t>fairly functional</w:t>
+            </w:r>
+            <w:proofErr w:type="gramEnd"/>
+            <w:r>
+              <w:rPr>
+                <w:rFonts w:asciiTheme="minorHAnsi" w:hAnsiTheme="minorHAnsi"/>
+                <w:sz w:val="16"/>
+                <w:szCs w:val="16"/>
+              </w:rPr>
+              <w:t xml:space="preserve"> rather than s</w:t>
+            </w:r>
+            <w:bookmarkStart w:id="0" w:name="_GoBack"/>
+            <w:bookmarkEnd w:id="0"/>
+            <w:r>
+              <w:rPr>
+                <w:rFonts w:asciiTheme="minorHAnsi" w:hAnsiTheme="minorHAnsi"/>
+                <w:sz w:val="16"/>
+                <w:szCs w:val="16"/>
+              </w:rPr>
+              <w:t>olid.</w:t>
             </w:r>
           </w:p>
         </w:tc>
@@ -7467,7 +7999,25 @@
                 <w:sz w:val="16"/>
                 <w:szCs w:val="16"/>
               </w:rPr>
-              <w:t>The overall game presentation looks and feels fairly solid rather than slick.</w:t>
+              <w:t xml:space="preserve">The overall game presentation looks and feels </w:t>
+            </w:r>
+            <w:proofErr w:type="gramStart"/>
+            <w:r>
+              <w:rPr>
+                <w:rFonts w:asciiTheme="minorHAnsi" w:hAnsiTheme="minorHAnsi"/>
+                <w:sz w:val="16"/>
+                <w:szCs w:val="16"/>
+              </w:rPr>
+              <w:t>fairly solid</w:t>
+            </w:r>
+            <w:proofErr w:type="gramEnd"/>
+            <w:r>
+              <w:rPr>
+                <w:rFonts w:asciiTheme="minorHAnsi" w:hAnsiTheme="minorHAnsi"/>
+                <w:sz w:val="16"/>
+                <w:szCs w:val="16"/>
+              </w:rPr>
+              <w:t xml:space="preserve"> rather than slick.</w:t>
             </w:r>
           </w:p>
         </w:tc>
@@ -7528,7 +8078,25 @@
                 <w:sz w:val="16"/>
                 <w:szCs w:val="16"/>
               </w:rPr>
-              <w:t>The overall game presentation looks and feels fairly slick with just a few noticeable issues to detract from it.</w:t>
+              <w:t xml:space="preserve">The overall game presentation looks and feels </w:t>
+            </w:r>
+            <w:proofErr w:type="gramStart"/>
+            <w:r>
+              <w:rPr>
+                <w:rFonts w:asciiTheme="minorHAnsi" w:hAnsiTheme="minorHAnsi"/>
+                <w:sz w:val="16"/>
+                <w:szCs w:val="16"/>
+              </w:rPr>
+              <w:t>fairly slick</w:t>
+            </w:r>
+            <w:proofErr w:type="gramEnd"/>
+            <w:r>
+              <w:rPr>
+                <w:rFonts w:asciiTheme="minorHAnsi" w:hAnsiTheme="minorHAnsi"/>
+                <w:sz w:val="16"/>
+                <w:szCs w:val="16"/>
+              </w:rPr>
+              <w:t xml:space="preserve"> with just a few noticeable issues to detract from it.</w:t>
             </w:r>
           </w:p>
         </w:tc>
@@ -7799,7 +8367,7 @@
                 <w:sz w:val="16"/>
                 <w:szCs w:val="16"/>
               </w:rPr>
-              <w:t>EXPO</w:t>
+              <w:t>PROMO MATERIALS -</w:t>
             </w:r>
           </w:p>
           <w:p>
@@ -7847,7 +8415,7 @@
                 <w:sz w:val="16"/>
                 <w:szCs w:val="16"/>
               </w:rPr>
-              <w:t xml:space="preserve">(Can you engage with </w:t>
+              <w:t xml:space="preserve">(Can you </w:t>
             </w:r>
             <w:r>
               <w:rPr>
@@ -7856,7 +8424,7 @@
                 <w:szCs w:val="16"/>
               </w:rPr>
               <w:lastRenderedPageBreak/>
-              <w:t>attendees at the Expo and leave them with a strong positive vibe about your game?)</w:t>
+              <w:t>engage your audience via the itch.io page?)</w:t>
             </w:r>
           </w:p>
         </w:tc>
@@ -7905,18 +8473,8 @@
                 <w:sz w:val="16"/>
                 <w:szCs w:val="16"/>
               </w:rPr>
-              <w:t>No game presented at Expo</w:t>
-            </w:r>
-          </w:p>
-          <w:p>
-            <w:pPr>
-              <w:contextualSpacing/>
-              <w:rPr>
-                <w:rFonts w:asciiTheme="minorHAnsi" w:hAnsiTheme="minorHAnsi"/>
-                <w:sz w:val="16"/>
-                <w:szCs w:val="16"/>
-              </w:rPr>
-            </w:pPr>
+              <w:t>No description or trailer present</w:t>
+            </w:r>
           </w:p>
         </w:tc>
         <w:tc>
@@ -7938,7 +8496,32 @@
                 <w:sz w:val="16"/>
                 <w:szCs w:val="16"/>
               </w:rPr>
-              <w:t>Game is presented at Expo, but team is largely unavailable to present their game</w:t>
+              <w:t>There is a basic trailer which shows off the barest essentials of the game and doesn’t excite the markers/audience.</w:t>
+            </w:r>
+            <w:r>
+              <w:rPr>
+                <w:rFonts w:asciiTheme="minorHAnsi" w:hAnsiTheme="minorHAnsi"/>
+                <w:sz w:val="16"/>
+                <w:szCs w:val="16"/>
+              </w:rPr>
+              <w:br/>
+            </w:r>
+            <w:r>
+              <w:rPr>
+                <w:rFonts w:asciiTheme="minorHAnsi" w:hAnsiTheme="minorHAnsi"/>
+                <w:sz w:val="16"/>
+                <w:szCs w:val="16"/>
+              </w:rPr>
+              <w:br/>
+            </w:r>
+            <w:r>
+              <w:rPr>
+                <w:rFonts w:asciiTheme="minorHAnsi" w:hAnsiTheme="minorHAnsi"/>
+                <w:sz w:val="16"/>
+                <w:szCs w:val="16"/>
+              </w:rPr>
+              <w:lastRenderedPageBreak/>
+              <w:t xml:space="preserve">The game description is basic and doesn’t engage the audience and make them want to download the game. </w:t>
             </w:r>
           </w:p>
         </w:tc>
@@ -7961,111 +8544,57 @@
                 <w:sz w:val="16"/>
                 <w:szCs w:val="16"/>
               </w:rPr>
-              <w:t>Game is presented by team.</w:t>
-            </w:r>
-          </w:p>
-          <w:p>
-            <w:pPr>
-              <w:contextualSpacing/>
-              <w:rPr>
-                <w:rFonts w:asciiTheme="minorHAnsi" w:hAnsiTheme="minorHAnsi"/>
-                <w:sz w:val="16"/>
-                <w:szCs w:val="16"/>
-              </w:rPr>
-            </w:pPr>
-            <w:r>
-              <w:rPr>
-                <w:rFonts w:asciiTheme="minorHAnsi" w:hAnsiTheme="minorHAnsi"/>
-                <w:sz w:val="16"/>
-                <w:szCs w:val="16"/>
-              </w:rPr>
-              <w:t>Little enthusiasm for product from team.</w:t>
-            </w:r>
-          </w:p>
-          <w:p>
-            <w:pPr>
-              <w:contextualSpacing/>
-              <w:rPr>
-                <w:rFonts w:asciiTheme="minorHAnsi" w:hAnsiTheme="minorHAnsi"/>
-                <w:sz w:val="16"/>
-                <w:szCs w:val="16"/>
-              </w:rPr>
-            </w:pPr>
-          </w:p>
-          <w:p>
-            <w:pPr>
-              <w:contextualSpacing/>
-              <w:rPr>
-                <w:rFonts w:asciiTheme="minorHAnsi" w:hAnsiTheme="minorHAnsi"/>
-                <w:sz w:val="16"/>
-                <w:szCs w:val="16"/>
-              </w:rPr>
-            </w:pPr>
-            <w:r>
-              <w:rPr>
-                <w:rFonts w:asciiTheme="minorHAnsi" w:hAnsiTheme="minorHAnsi"/>
-                <w:sz w:val="16"/>
-                <w:szCs w:val="16"/>
-              </w:rPr>
-              <w:t xml:space="preserve">Players feel </w:t>
-            </w:r>
-            <w:r>
-              <w:rPr>
-                <w:rFonts w:asciiTheme="minorHAnsi" w:hAnsiTheme="minorHAnsi"/>
-                <w:sz w:val="16"/>
-                <w:szCs w:val="16"/>
-              </w:rPr>
               <w:lastRenderedPageBreak/>
-              <w:t>uncomfortable playing in team’s presence</w:t>
-            </w:r>
-          </w:p>
-          <w:p>
-            <w:pPr>
-              <w:contextualSpacing/>
-              <w:rPr>
-                <w:rFonts w:asciiTheme="minorHAnsi" w:hAnsiTheme="minorHAnsi"/>
-                <w:sz w:val="16"/>
-                <w:szCs w:val="16"/>
-              </w:rPr>
-            </w:pPr>
-          </w:p>
-          <w:p>
-            <w:pPr>
-              <w:contextualSpacing/>
-              <w:rPr>
-                <w:rFonts w:asciiTheme="minorHAnsi" w:hAnsiTheme="minorHAnsi"/>
-                <w:sz w:val="16"/>
-                <w:szCs w:val="16"/>
-              </w:rPr>
-            </w:pPr>
-          </w:p>
-          <w:p>
-            <w:pPr>
-              <w:contextualSpacing/>
-              <w:rPr>
-                <w:rFonts w:asciiTheme="minorHAnsi" w:hAnsiTheme="minorHAnsi"/>
-                <w:sz w:val="16"/>
-                <w:szCs w:val="16"/>
-              </w:rPr>
-            </w:pPr>
-          </w:p>
-          <w:p>
-            <w:pPr>
-              <w:contextualSpacing/>
-              <w:rPr>
-                <w:rFonts w:asciiTheme="minorHAnsi" w:hAnsiTheme="minorHAnsi"/>
-                <w:sz w:val="16"/>
-                <w:szCs w:val="16"/>
-              </w:rPr>
-            </w:pPr>
-            <w:r>
-              <w:rPr>
-                <w:rFonts w:asciiTheme="minorHAnsi" w:hAnsiTheme="minorHAnsi"/>
-                <w:sz w:val="16"/>
-                <w:szCs w:val="16"/>
-              </w:rPr>
-              <w:t>Players are left unclear / confused from team’s communication</w:t>
-            </w:r>
+              <w:t xml:space="preserve">The trailer captures the basics of the game and details some of the key features. However, the trailer has limited production values and </w:t>
+            </w:r>
+            <w:r>
+              <w:rPr>
+                <w:rFonts w:asciiTheme="minorHAnsi" w:hAnsiTheme="minorHAnsi"/>
+                <w:sz w:val="16"/>
+                <w:szCs w:val="16"/>
+              </w:rPr>
+              <w:lastRenderedPageBreak/>
+              <w:t>just strings together some gameplay</w:t>
+            </w:r>
+          </w:p>
+          <w:p>
+            <w:pPr>
+              <w:contextualSpacing/>
+              <w:rPr>
+                <w:rFonts w:asciiTheme="minorHAnsi" w:hAnsiTheme="minorHAnsi"/>
+                <w:sz w:val="16"/>
+                <w:szCs w:val="16"/>
+              </w:rPr>
+            </w:pPr>
+          </w:p>
+          <w:p>
+            <w:pPr>
+              <w:contextualSpacing/>
+              <w:rPr>
+                <w:rFonts w:asciiTheme="minorHAnsi" w:hAnsiTheme="minorHAnsi"/>
+                <w:sz w:val="16"/>
+                <w:szCs w:val="16"/>
+                <w:lang w:val="en-GB"/>
+              </w:rPr>
+            </w:pPr>
+            <w:r>
+              <w:rPr>
+                <w:rFonts w:asciiTheme="minorHAnsi" w:hAnsiTheme="minorHAnsi"/>
+                <w:sz w:val="16"/>
+                <w:szCs w:val="16"/>
+              </w:rPr>
+              <w:t xml:space="preserve">The game description captures the essences of the game but just describes it without any real detail or language that grabs the audience. </w:t>
+            </w:r>
+          </w:p>
+          <w:p>
+            <w:pPr>
+              <w:contextualSpacing/>
+              <w:rPr>
+                <w:rFonts w:asciiTheme="minorHAnsi" w:hAnsiTheme="minorHAnsi"/>
+                <w:sz w:val="16"/>
+                <w:szCs w:val="16"/>
+              </w:rPr>
+            </w:pPr>
           </w:p>
         </w:tc>
         <w:tc>
@@ -8088,53 +8617,7 @@
                 <w:szCs w:val="16"/>
               </w:rPr>
               <w:lastRenderedPageBreak/>
-              <w:t>Game is presented by team.</w:t>
-            </w:r>
-          </w:p>
-          <w:p>
-            <w:pPr>
-              <w:contextualSpacing/>
-              <w:rPr>
-                <w:rFonts w:asciiTheme="minorHAnsi" w:hAnsiTheme="minorHAnsi"/>
-                <w:sz w:val="16"/>
-                <w:szCs w:val="16"/>
-              </w:rPr>
-            </w:pPr>
-            <w:r>
-              <w:rPr>
-                <w:rFonts w:asciiTheme="minorHAnsi" w:hAnsiTheme="minorHAnsi"/>
-                <w:sz w:val="16"/>
-                <w:szCs w:val="16"/>
-              </w:rPr>
-              <w:t>Clear enthusiasm for product from team.</w:t>
-            </w:r>
-          </w:p>
-          <w:p>
-            <w:pPr>
-              <w:contextualSpacing/>
-              <w:rPr>
-                <w:rFonts w:asciiTheme="minorHAnsi" w:hAnsiTheme="minorHAnsi"/>
-                <w:sz w:val="16"/>
-                <w:szCs w:val="16"/>
-              </w:rPr>
-            </w:pPr>
-          </w:p>
-          <w:p>
-            <w:pPr>
-              <w:contextualSpacing/>
-              <w:rPr>
-                <w:rFonts w:asciiTheme="minorHAnsi" w:hAnsiTheme="minorHAnsi"/>
-                <w:sz w:val="16"/>
-                <w:szCs w:val="16"/>
-              </w:rPr>
-            </w:pPr>
-            <w:r>
-              <w:rPr>
-                <w:rFonts w:asciiTheme="minorHAnsi" w:hAnsiTheme="minorHAnsi"/>
-                <w:sz w:val="16"/>
-                <w:szCs w:val="16"/>
-              </w:rPr>
-              <w:t xml:space="preserve">Players neutral playing in </w:t>
+              <w:t xml:space="preserve">The trailer captures the basics of the game and details some of the key features. The video contains scenes that may generate some </w:t>
             </w:r>
             <w:r>
               <w:rPr>
@@ -8143,66 +8626,47 @@
                 <w:szCs w:val="16"/>
               </w:rPr>
               <w:lastRenderedPageBreak/>
-              <w:t>team’s presence</w:t>
-            </w:r>
-          </w:p>
-          <w:p>
-            <w:pPr>
-              <w:contextualSpacing/>
-              <w:rPr>
-                <w:rFonts w:asciiTheme="minorHAnsi" w:hAnsiTheme="minorHAnsi"/>
-                <w:sz w:val="16"/>
-                <w:szCs w:val="16"/>
-              </w:rPr>
-            </w:pPr>
-          </w:p>
-          <w:p>
-            <w:pPr>
-              <w:contextualSpacing/>
-              <w:rPr>
-                <w:rFonts w:asciiTheme="minorHAnsi" w:hAnsiTheme="minorHAnsi"/>
-                <w:sz w:val="16"/>
-                <w:szCs w:val="16"/>
-              </w:rPr>
-            </w:pPr>
-          </w:p>
-          <w:p>
-            <w:pPr>
-              <w:contextualSpacing/>
-              <w:rPr>
-                <w:rFonts w:asciiTheme="minorHAnsi" w:hAnsiTheme="minorHAnsi"/>
-                <w:sz w:val="16"/>
-                <w:szCs w:val="16"/>
-              </w:rPr>
-            </w:pPr>
-          </w:p>
-          <w:p>
-            <w:pPr>
-              <w:contextualSpacing/>
-              <w:rPr>
-                <w:rFonts w:asciiTheme="minorHAnsi" w:hAnsiTheme="minorHAnsi"/>
-                <w:sz w:val="16"/>
-                <w:szCs w:val="16"/>
-              </w:rPr>
-            </w:pPr>
-          </w:p>
-          <w:p>
-            <w:pPr>
-              <w:contextualSpacing/>
-              <w:rPr>
-                <w:rFonts w:asciiTheme="minorHAnsi" w:hAnsiTheme="minorHAnsi"/>
-                <w:sz w:val="16"/>
-                <w:szCs w:val="16"/>
-              </w:rPr>
-            </w:pPr>
-            <w:r>
-              <w:rPr>
-                <w:rFonts w:asciiTheme="minorHAnsi" w:hAnsiTheme="minorHAnsi"/>
-                <w:sz w:val="16"/>
-                <w:szCs w:val="16"/>
-              </w:rPr>
-              <w:t>Team communications are generally clear, but adversarial approach alienates some players</w:t>
-            </w:r>
+              <w:t>excitement for the audience.</w:t>
+            </w:r>
+          </w:p>
+          <w:p>
+            <w:pPr>
+              <w:contextualSpacing/>
+              <w:rPr>
+                <w:rFonts w:asciiTheme="minorHAnsi" w:hAnsiTheme="minorHAnsi"/>
+                <w:sz w:val="16"/>
+                <w:szCs w:val="16"/>
+              </w:rPr>
+            </w:pPr>
+          </w:p>
+          <w:p>
+            <w:pPr>
+              <w:contextualSpacing/>
+              <w:rPr>
+                <w:rFonts w:asciiTheme="minorHAnsi" w:hAnsiTheme="minorHAnsi"/>
+                <w:sz w:val="16"/>
+                <w:szCs w:val="16"/>
+                <w:lang w:val="en-GB"/>
+              </w:rPr>
+            </w:pPr>
+            <w:r>
+              <w:rPr>
+                <w:rFonts w:asciiTheme="minorHAnsi" w:hAnsiTheme="minorHAnsi"/>
+                <w:sz w:val="16"/>
+                <w:szCs w:val="16"/>
+              </w:rPr>
+              <w:t>The game description generates some excitement for the audience.</w:t>
+            </w:r>
+          </w:p>
+          <w:p>
+            <w:pPr>
+              <w:contextualSpacing/>
+              <w:rPr>
+                <w:rFonts w:asciiTheme="minorHAnsi" w:hAnsiTheme="minorHAnsi"/>
+                <w:sz w:val="16"/>
+                <w:szCs w:val="16"/>
+              </w:rPr>
+            </w:pPr>
           </w:p>
         </w:tc>
         <w:tc>
@@ -8225,54 +8689,28 @@
                 <w:szCs w:val="16"/>
               </w:rPr>
               <w:lastRenderedPageBreak/>
-              <w:t>Game is presented by team.</w:t>
-            </w:r>
-          </w:p>
-          <w:p>
-            <w:pPr>
-              <w:contextualSpacing/>
-              <w:rPr>
-                <w:rFonts w:asciiTheme="minorHAnsi" w:hAnsiTheme="minorHAnsi"/>
-                <w:sz w:val="16"/>
-                <w:szCs w:val="16"/>
-              </w:rPr>
-            </w:pPr>
-            <w:r>
-              <w:rPr>
-                <w:rFonts w:asciiTheme="minorHAnsi" w:hAnsiTheme="minorHAnsi"/>
-                <w:sz w:val="16"/>
-                <w:szCs w:val="16"/>
-              </w:rPr>
-              <w:t>High levels of enthusiasm for product from team.</w:t>
-            </w:r>
-          </w:p>
-          <w:p>
-            <w:pPr>
-              <w:contextualSpacing/>
-              <w:rPr>
-                <w:rFonts w:asciiTheme="minorHAnsi" w:hAnsiTheme="minorHAnsi"/>
-                <w:sz w:val="16"/>
-                <w:szCs w:val="16"/>
-              </w:rPr>
-            </w:pPr>
-          </w:p>
-          <w:p>
-            <w:pPr>
-              <w:contextualSpacing/>
-              <w:rPr>
-                <w:rFonts w:asciiTheme="minorHAnsi" w:hAnsiTheme="minorHAnsi"/>
-                <w:sz w:val="16"/>
-                <w:szCs w:val="16"/>
-              </w:rPr>
-            </w:pPr>
-            <w:r>
-              <w:rPr>
-                <w:rFonts w:asciiTheme="minorHAnsi" w:hAnsiTheme="minorHAnsi"/>
-                <w:sz w:val="16"/>
-                <w:szCs w:val="16"/>
-              </w:rPr>
-              <w:t xml:space="preserve">Players enjoy playing in </w:t>
-            </w:r>
+              <w:t>The trailer generally captures all the key concepts of the game and will generate excitement for the audience</w:t>
+            </w:r>
+          </w:p>
+          <w:p>
+            <w:pPr>
+              <w:contextualSpacing/>
+              <w:rPr>
+                <w:rFonts w:asciiTheme="minorHAnsi" w:hAnsiTheme="minorHAnsi"/>
+                <w:sz w:val="16"/>
+                <w:szCs w:val="16"/>
+              </w:rPr>
+            </w:pPr>
+          </w:p>
+          <w:p>
+            <w:pPr>
+              <w:contextualSpacing/>
+              <w:rPr>
+                <w:rFonts w:asciiTheme="minorHAnsi" w:hAnsiTheme="minorHAnsi"/>
+                <w:sz w:val="16"/>
+                <w:szCs w:val="16"/>
+              </w:rPr>
+            </w:pPr>
             <w:r>
               <w:rPr>
                 <w:rFonts w:asciiTheme="minorHAnsi" w:hAnsiTheme="minorHAnsi"/>
@@ -8280,65 +8718,7 @@
                 <w:szCs w:val="16"/>
               </w:rPr>
               <w:lastRenderedPageBreak/>
-              <w:t>team’s presence</w:t>
-            </w:r>
-          </w:p>
-          <w:p>
-            <w:pPr>
-              <w:contextualSpacing/>
-              <w:rPr>
-                <w:rFonts w:asciiTheme="minorHAnsi" w:hAnsiTheme="minorHAnsi"/>
-                <w:sz w:val="16"/>
-                <w:szCs w:val="16"/>
-              </w:rPr>
-            </w:pPr>
-          </w:p>
-          <w:p>
-            <w:pPr>
-              <w:contextualSpacing/>
-              <w:rPr>
-                <w:rFonts w:asciiTheme="minorHAnsi" w:hAnsiTheme="minorHAnsi"/>
-                <w:sz w:val="16"/>
-                <w:szCs w:val="16"/>
-              </w:rPr>
-            </w:pPr>
-          </w:p>
-          <w:p>
-            <w:pPr>
-              <w:contextualSpacing/>
-              <w:rPr>
-                <w:rFonts w:asciiTheme="minorHAnsi" w:hAnsiTheme="minorHAnsi"/>
-                <w:sz w:val="16"/>
-                <w:szCs w:val="16"/>
-              </w:rPr>
-            </w:pPr>
-          </w:p>
-          <w:p>
-            <w:pPr>
-              <w:contextualSpacing/>
-              <w:rPr>
-                <w:rFonts w:asciiTheme="minorHAnsi" w:hAnsiTheme="minorHAnsi"/>
-                <w:sz w:val="16"/>
-                <w:szCs w:val="16"/>
-              </w:rPr>
-            </w:pPr>
-          </w:p>
-          <w:p>
-            <w:pPr>
-              <w:contextualSpacing/>
-              <w:rPr>
-                <w:rFonts w:asciiTheme="minorHAnsi" w:hAnsiTheme="minorHAnsi"/>
-                <w:sz w:val="16"/>
-                <w:szCs w:val="16"/>
-              </w:rPr>
-            </w:pPr>
-            <w:r>
-              <w:rPr>
-                <w:rFonts w:asciiTheme="minorHAnsi" w:hAnsiTheme="minorHAnsi"/>
-                <w:sz w:val="16"/>
-                <w:szCs w:val="16"/>
-              </w:rPr>
-              <w:t>Team communications are generally clear and generally open to player feedback / concerns</w:t>
+              <w:t>The game description captures excitement for the audience and does a good job of making the audience want to download the game.</w:t>
             </w:r>
           </w:p>
         </w:tc>
@@ -8362,53 +8742,31 @@
                 <w:szCs w:val="16"/>
               </w:rPr>
               <w:lastRenderedPageBreak/>
-              <w:t>Game is presented by team.</w:t>
-            </w:r>
-          </w:p>
-          <w:p>
-            <w:pPr>
-              <w:contextualSpacing/>
-              <w:rPr>
-                <w:rFonts w:asciiTheme="minorHAnsi" w:hAnsiTheme="minorHAnsi"/>
-                <w:sz w:val="16"/>
-                <w:szCs w:val="16"/>
-              </w:rPr>
-            </w:pPr>
-            <w:r>
-              <w:rPr>
-                <w:rFonts w:asciiTheme="minorHAnsi" w:hAnsiTheme="minorHAnsi"/>
-                <w:sz w:val="16"/>
-                <w:szCs w:val="16"/>
-              </w:rPr>
-              <w:t>High levels of enthusiasm for product from team.</w:t>
-            </w:r>
-          </w:p>
-          <w:p>
-            <w:pPr>
-              <w:contextualSpacing/>
-              <w:rPr>
-                <w:rFonts w:asciiTheme="minorHAnsi" w:hAnsiTheme="minorHAnsi"/>
-                <w:sz w:val="16"/>
-                <w:szCs w:val="16"/>
-              </w:rPr>
-            </w:pPr>
-          </w:p>
-          <w:p>
-            <w:pPr>
-              <w:contextualSpacing/>
-              <w:rPr>
-                <w:rFonts w:asciiTheme="minorHAnsi" w:hAnsiTheme="minorHAnsi"/>
-                <w:sz w:val="16"/>
-                <w:szCs w:val="16"/>
-              </w:rPr>
-            </w:pPr>
-            <w:r>
-              <w:rPr>
-                <w:rFonts w:asciiTheme="minorHAnsi" w:hAnsiTheme="minorHAnsi"/>
-                <w:sz w:val="16"/>
-                <w:szCs w:val="16"/>
-              </w:rPr>
-              <w:t xml:space="preserve">Players enjoy playing in </w:t>
+              <w:t>The trailer captures all the key concepts of the game</w:t>
+            </w:r>
+            <w:r>
+              <w:rPr>
+                <w:rFonts w:asciiTheme="minorHAnsi" w:hAnsiTheme="minorHAnsi"/>
+                <w:sz w:val="16"/>
+                <w:szCs w:val="16"/>
+              </w:rPr>
+              <w:t xml:space="preserve"> </w:t>
+            </w:r>
+            <w:r>
+              <w:rPr>
+                <w:rFonts w:asciiTheme="minorHAnsi" w:hAnsiTheme="minorHAnsi"/>
+                <w:sz w:val="16"/>
+                <w:szCs w:val="16"/>
+              </w:rPr>
+              <w:t>and will generate excitement for the audience</w:t>
+            </w:r>
+            <w:r>
+              <w:rPr>
+                <w:rFonts w:asciiTheme="minorHAnsi" w:hAnsiTheme="minorHAnsi"/>
+                <w:sz w:val="16"/>
+                <w:szCs w:val="16"/>
+              </w:rPr>
+              <w:t xml:space="preserve">. However, the production values are </w:t>
             </w:r>
             <w:r>
               <w:rPr>
@@ -8417,65 +8775,43 @@
                 <w:szCs w:val="16"/>
               </w:rPr>
               <w:lastRenderedPageBreak/>
-              <w:t>team’s presence</w:t>
-            </w:r>
-          </w:p>
-          <w:p>
-            <w:pPr>
-              <w:contextualSpacing/>
-              <w:rPr>
-                <w:rFonts w:asciiTheme="minorHAnsi" w:hAnsiTheme="minorHAnsi"/>
-                <w:sz w:val="16"/>
-                <w:szCs w:val="16"/>
-              </w:rPr>
-            </w:pPr>
-          </w:p>
-          <w:p>
-            <w:pPr>
-              <w:contextualSpacing/>
-              <w:rPr>
-                <w:rFonts w:asciiTheme="minorHAnsi" w:hAnsiTheme="minorHAnsi"/>
-                <w:sz w:val="16"/>
-                <w:szCs w:val="16"/>
-              </w:rPr>
-            </w:pPr>
-          </w:p>
-          <w:p>
-            <w:pPr>
-              <w:contextualSpacing/>
-              <w:rPr>
-                <w:rFonts w:asciiTheme="minorHAnsi" w:hAnsiTheme="minorHAnsi"/>
-                <w:sz w:val="16"/>
-                <w:szCs w:val="16"/>
-              </w:rPr>
-            </w:pPr>
-          </w:p>
-          <w:p>
-            <w:pPr>
-              <w:contextualSpacing/>
-              <w:rPr>
-                <w:rFonts w:asciiTheme="minorHAnsi" w:hAnsiTheme="minorHAnsi"/>
-                <w:sz w:val="16"/>
-                <w:szCs w:val="16"/>
-              </w:rPr>
-            </w:pPr>
-          </w:p>
-          <w:p>
-            <w:pPr>
-              <w:contextualSpacing/>
-              <w:rPr>
-                <w:rFonts w:asciiTheme="minorHAnsi" w:hAnsiTheme="minorHAnsi"/>
-                <w:sz w:val="16"/>
-                <w:szCs w:val="16"/>
-              </w:rPr>
-            </w:pPr>
-            <w:r>
-              <w:rPr>
-                <w:rFonts w:asciiTheme="minorHAnsi" w:hAnsiTheme="minorHAnsi"/>
-                <w:sz w:val="16"/>
-                <w:szCs w:val="16"/>
-              </w:rPr>
-              <w:t>Players are engaged through team’s communications</w:t>
+              <w:t>lacking</w:t>
+            </w:r>
+          </w:p>
+          <w:p>
+            <w:pPr>
+              <w:contextualSpacing/>
+              <w:rPr>
+                <w:rFonts w:asciiTheme="minorHAnsi" w:hAnsiTheme="minorHAnsi"/>
+                <w:sz w:val="16"/>
+                <w:szCs w:val="16"/>
+              </w:rPr>
+            </w:pPr>
+          </w:p>
+          <w:p>
+            <w:pPr>
+              <w:contextualSpacing/>
+              <w:rPr>
+                <w:rFonts w:asciiTheme="minorHAnsi" w:hAnsiTheme="minorHAnsi"/>
+                <w:sz w:val="16"/>
+                <w:szCs w:val="16"/>
+              </w:rPr>
+            </w:pPr>
+            <w:r>
+              <w:rPr>
+                <w:rFonts w:asciiTheme="minorHAnsi" w:hAnsiTheme="minorHAnsi"/>
+                <w:sz w:val="16"/>
+                <w:szCs w:val="16"/>
+              </w:rPr>
+              <w:t xml:space="preserve">The game description captures excitement for the audience and does a good job of making the audience want to download </w:t>
+            </w:r>
+            <w:r>
+              <w:rPr>
+                <w:rFonts w:asciiTheme="minorHAnsi" w:hAnsiTheme="minorHAnsi"/>
+                <w:sz w:val="16"/>
+                <w:szCs w:val="16"/>
+              </w:rPr>
+              <w:t>and then instantly play the game.</w:t>
             </w:r>
           </w:p>
         </w:tc>
@@ -8499,53 +8835,31 @@
                 <w:szCs w:val="16"/>
               </w:rPr>
               <w:lastRenderedPageBreak/>
-              <w:t>Game is presented by team.</w:t>
-            </w:r>
-          </w:p>
-          <w:p>
-            <w:pPr>
-              <w:contextualSpacing/>
-              <w:rPr>
-                <w:rFonts w:asciiTheme="minorHAnsi" w:hAnsiTheme="minorHAnsi"/>
-                <w:sz w:val="16"/>
-                <w:szCs w:val="16"/>
-              </w:rPr>
-            </w:pPr>
-            <w:r>
-              <w:rPr>
-                <w:rFonts w:asciiTheme="minorHAnsi" w:hAnsiTheme="minorHAnsi"/>
-                <w:sz w:val="16"/>
-                <w:szCs w:val="16"/>
-              </w:rPr>
-              <w:t>High levels of enthusiasm for product from team.</w:t>
-            </w:r>
-          </w:p>
-          <w:p>
-            <w:pPr>
-              <w:contextualSpacing/>
-              <w:rPr>
-                <w:rFonts w:asciiTheme="minorHAnsi" w:hAnsiTheme="minorHAnsi"/>
-                <w:sz w:val="16"/>
-                <w:szCs w:val="16"/>
-              </w:rPr>
-            </w:pPr>
-          </w:p>
-          <w:p>
-            <w:pPr>
-              <w:contextualSpacing/>
-              <w:rPr>
-                <w:rFonts w:asciiTheme="minorHAnsi" w:hAnsiTheme="minorHAnsi"/>
-                <w:sz w:val="16"/>
-                <w:szCs w:val="16"/>
-              </w:rPr>
-            </w:pPr>
-            <w:r>
-              <w:rPr>
-                <w:rFonts w:asciiTheme="minorHAnsi" w:hAnsiTheme="minorHAnsi"/>
-                <w:sz w:val="16"/>
-                <w:szCs w:val="16"/>
-              </w:rPr>
-              <w:t xml:space="preserve">Players enjoy playing in </w:t>
+              <w:t>The trailer captures all the key concepts of the game</w:t>
+            </w:r>
+            <w:r>
+              <w:rPr>
+                <w:rFonts w:asciiTheme="minorHAnsi" w:hAnsiTheme="minorHAnsi"/>
+                <w:sz w:val="16"/>
+                <w:szCs w:val="16"/>
+              </w:rPr>
+              <w:t xml:space="preserve"> </w:t>
+            </w:r>
+            <w:r>
+              <w:rPr>
+                <w:rFonts w:asciiTheme="minorHAnsi" w:hAnsiTheme="minorHAnsi"/>
+                <w:sz w:val="16"/>
+                <w:szCs w:val="16"/>
+              </w:rPr>
+              <w:t>and will generate excitement for the audience</w:t>
+            </w:r>
+            <w:r>
+              <w:rPr>
+                <w:rFonts w:asciiTheme="minorHAnsi" w:hAnsiTheme="minorHAnsi"/>
+                <w:sz w:val="16"/>
+                <w:szCs w:val="16"/>
+              </w:rPr>
+              <w:t xml:space="preserve">. It also feels and looks like a ‘paid for’ </w:t>
             </w:r>
             <w:r>
               <w:rPr>
@@ -8554,50 +8868,60 @@
                 <w:szCs w:val="16"/>
               </w:rPr>
               <w:lastRenderedPageBreak/>
-              <w:t>team’s presence and can engage is open conversation with team members</w:t>
-            </w:r>
-          </w:p>
-          <w:p>
-            <w:pPr>
-              <w:contextualSpacing/>
-              <w:rPr>
-                <w:rFonts w:asciiTheme="minorHAnsi" w:hAnsiTheme="minorHAnsi"/>
-                <w:sz w:val="16"/>
-                <w:szCs w:val="16"/>
-              </w:rPr>
-            </w:pPr>
-          </w:p>
-          <w:p>
-            <w:pPr>
-              <w:contextualSpacing/>
-              <w:rPr>
-                <w:rFonts w:asciiTheme="minorHAnsi" w:hAnsiTheme="minorHAnsi"/>
-                <w:sz w:val="16"/>
-                <w:szCs w:val="16"/>
-              </w:rPr>
-            </w:pPr>
-            <w:r>
-              <w:rPr>
-                <w:rFonts w:asciiTheme="minorHAnsi" w:hAnsiTheme="minorHAnsi"/>
-                <w:sz w:val="16"/>
-                <w:szCs w:val="16"/>
-              </w:rPr>
-              <w:t>Players are highly engaged through team’s communications</w:t>
-            </w:r>
-            <w:r>
-              <w:rPr>
-                <w:rFonts w:asciiTheme="minorHAnsi" w:hAnsiTheme="minorHAnsi"/>
-                <w:sz w:val="16"/>
-                <w:szCs w:val="16"/>
-              </w:rPr>
-              <w:t xml:space="preserve"> </w:t>
-            </w:r>
+              <w:t xml:space="preserve">games trailer on itch.io </w:t>
+            </w:r>
+          </w:p>
+          <w:p>
+            <w:pPr>
+              <w:contextualSpacing/>
+              <w:rPr>
+                <w:rFonts w:asciiTheme="minorHAnsi" w:hAnsiTheme="minorHAnsi"/>
+                <w:sz w:val="16"/>
+                <w:szCs w:val="16"/>
+              </w:rPr>
+            </w:pPr>
+          </w:p>
+          <w:p>
+            <w:pPr>
+              <w:contextualSpacing/>
+              <w:rPr>
+                <w:rFonts w:asciiTheme="minorHAnsi" w:hAnsiTheme="minorHAnsi"/>
+                <w:sz w:val="16"/>
+                <w:szCs w:val="16"/>
+              </w:rPr>
+            </w:pPr>
+            <w:r>
+              <w:rPr>
+                <w:rFonts w:asciiTheme="minorHAnsi" w:hAnsiTheme="minorHAnsi"/>
+                <w:sz w:val="16"/>
+                <w:szCs w:val="16"/>
+              </w:rPr>
+              <w:t>The game description captures excitement for the audience and does a good job of making the audience want to download</w:t>
+            </w:r>
+            <w:r>
+              <w:rPr>
+                <w:rFonts w:asciiTheme="minorHAnsi" w:hAnsiTheme="minorHAnsi"/>
+                <w:sz w:val="16"/>
+                <w:szCs w:val="16"/>
+              </w:rPr>
+              <w:t>, instantly play the game and share the link with their community.</w:t>
+            </w:r>
+          </w:p>
+          <w:p>
+            <w:pPr>
+              <w:contextualSpacing/>
+              <w:rPr>
+                <w:rFonts w:asciiTheme="minorHAnsi" w:hAnsiTheme="minorHAnsi"/>
+                <w:sz w:val="16"/>
+                <w:szCs w:val="16"/>
+              </w:rPr>
+            </w:pPr>
           </w:p>
         </w:tc>
       </w:tr>
       <w:tr>
         <w:trPr>
-          <w:trHeight w:val="560"/>
+          <w:trHeight w:val="2734"/>
         </w:trPr>
         <w:tc>
           <w:tcPr>
@@ -8660,7 +8984,7 @@
                 <w:sz w:val="16"/>
                 <w:szCs w:val="16"/>
               </w:rPr>
-              <w:t>EXPO</w:t>
+              <w:t>PROMO MATERIALS -</w:t>
             </w:r>
           </w:p>
           <w:p>
@@ -8744,7 +9068,7 @@
                 <w:sz w:val="16"/>
                 <w:szCs w:val="16"/>
               </w:rPr>
-              <w:t>5%</w:t>
+              <w:t>10%</w:t>
             </w:r>
           </w:p>
         </w:tc>
@@ -8840,14 +9164,6 @@
                 <w:szCs w:val="16"/>
               </w:rPr>
             </w:pPr>
-            <w:r>
-              <w:rPr>
-                <w:rFonts w:asciiTheme="minorHAnsi" w:hAnsiTheme="minorHAnsi"/>
-                <w:sz w:val="16"/>
-                <w:szCs w:val="16"/>
-              </w:rPr>
-              <w:t>Team is largely unavailable to present their game</w:t>
-            </w:r>
           </w:p>
         </w:tc>
         <w:tc>
@@ -8929,24 +9245,6 @@
                 <w:szCs w:val="16"/>
               </w:rPr>
             </w:pPr>
-            <w:r>
-              <w:rPr>
-                <w:rFonts w:asciiTheme="minorHAnsi" w:hAnsiTheme="minorHAnsi"/>
-                <w:sz w:val="16"/>
-                <w:szCs w:val="16"/>
-              </w:rPr>
-              <w:t>Brand creates a negative buzz at Expo</w:t>
-            </w:r>
-          </w:p>
-          <w:p>
-            <w:pPr>
-              <w:contextualSpacing/>
-              <w:rPr>
-                <w:rFonts w:asciiTheme="minorHAnsi" w:hAnsiTheme="minorHAnsi"/>
-                <w:sz w:val="16"/>
-                <w:szCs w:val="16"/>
-              </w:rPr>
-            </w:pPr>
           </w:p>
         </w:tc>
         <w:tc>
@@ -8968,7 +9266,25 @@
                 <w:sz w:val="16"/>
                 <w:szCs w:val="16"/>
               </w:rPr>
-              <w:t>Marketing materials presented are fairly coherent.</w:t>
+              <w:t xml:space="preserve">Marketing materials presented are </w:t>
+            </w:r>
+            <w:proofErr w:type="gramStart"/>
+            <w:r>
+              <w:rPr>
+                <w:rFonts w:asciiTheme="minorHAnsi" w:hAnsiTheme="minorHAnsi"/>
+                <w:sz w:val="16"/>
+                <w:szCs w:val="16"/>
+              </w:rPr>
+              <w:t>fairly coherent</w:t>
+            </w:r>
+            <w:proofErr w:type="gramEnd"/>
+            <w:r>
+              <w:rPr>
+                <w:rFonts w:asciiTheme="minorHAnsi" w:hAnsiTheme="minorHAnsi"/>
+                <w:sz w:val="16"/>
+                <w:szCs w:val="16"/>
+              </w:rPr>
+              <w:t>.</w:t>
             </w:r>
           </w:p>
           <w:p>
@@ -9048,24 +9364,6 @@
                 <w:szCs w:val="16"/>
               </w:rPr>
             </w:pPr>
-          </w:p>
-          <w:p>
-            <w:pPr>
-              <w:contextualSpacing/>
-              <w:rPr>
-                <w:rFonts w:asciiTheme="minorHAnsi" w:hAnsiTheme="minorHAnsi"/>
-                <w:sz w:val="16"/>
-                <w:szCs w:val="16"/>
-              </w:rPr>
-            </w:pPr>
-            <w:r>
-              <w:rPr>
-                <w:rFonts w:asciiTheme="minorHAnsi" w:hAnsiTheme="minorHAnsi"/>
-                <w:sz w:val="16"/>
-                <w:szCs w:val="16"/>
-              </w:rPr>
-              <w:t>Brand creates a neutral / no buzz at Expo</w:t>
-            </w:r>
           </w:p>
           <w:p>
             <w:pPr>
@@ -9197,24 +9495,6 @@
                 <w:szCs w:val="16"/>
               </w:rPr>
             </w:pPr>
-            <w:r>
-              <w:rPr>
-                <w:rFonts w:asciiTheme="minorHAnsi" w:hAnsiTheme="minorHAnsi"/>
-                <w:sz w:val="16"/>
-                <w:szCs w:val="16"/>
-              </w:rPr>
-              <w:t>Brand creates some positive buzz at Expo</w:t>
-            </w:r>
-          </w:p>
-          <w:p>
-            <w:pPr>
-              <w:contextualSpacing/>
-              <w:rPr>
-                <w:rFonts w:asciiTheme="minorHAnsi" w:hAnsiTheme="minorHAnsi"/>
-                <w:sz w:val="16"/>
-                <w:szCs w:val="16"/>
-              </w:rPr>
-            </w:pPr>
           </w:p>
         </w:tc>
         <w:tc>
@@ -9274,36 +9554,28 @@
                 <w:sz w:val="16"/>
                 <w:szCs w:val="16"/>
               </w:rPr>
-              <w:t>Marketing materials are professional and are well-received by stand attendees.</w:t>
-            </w:r>
-          </w:p>
-          <w:p>
-            <w:pPr>
-              <w:contextualSpacing/>
-              <w:rPr>
-                <w:rFonts w:asciiTheme="minorHAnsi" w:hAnsiTheme="minorHAnsi"/>
-                <w:sz w:val="16"/>
-                <w:szCs w:val="16"/>
-              </w:rPr>
-            </w:pPr>
-          </w:p>
-          <w:p>
-            <w:pPr>
-              <w:contextualSpacing/>
-              <w:rPr>
-                <w:rFonts w:asciiTheme="minorHAnsi" w:hAnsiTheme="minorHAnsi"/>
-                <w:sz w:val="16"/>
-                <w:szCs w:val="16"/>
-              </w:rPr>
-            </w:pPr>
-            <w:r>
-              <w:rPr>
-                <w:rFonts w:asciiTheme="minorHAnsi" w:hAnsiTheme="minorHAnsi"/>
-                <w:sz w:val="16"/>
-                <w:szCs w:val="16"/>
-              </w:rPr>
-              <w:t xml:space="preserve">Brand creates a very positive buzz at Expo. </w:t>
-            </w:r>
+              <w:t>Marketing materials are professional and are well-received by visitors to the page.</w:t>
+            </w:r>
+          </w:p>
+          <w:p>
+            <w:pPr>
+              <w:contextualSpacing/>
+              <w:rPr>
+                <w:rFonts w:asciiTheme="minorHAnsi" w:hAnsiTheme="minorHAnsi"/>
+                <w:sz w:val="16"/>
+                <w:szCs w:val="16"/>
+              </w:rPr>
+            </w:pPr>
+          </w:p>
+          <w:p>
+            <w:pPr>
+              <w:contextualSpacing/>
+              <w:rPr>
+                <w:rFonts w:asciiTheme="minorHAnsi" w:hAnsiTheme="minorHAnsi"/>
+                <w:sz w:val="16"/>
+                <w:szCs w:val="16"/>
+              </w:rPr>
+            </w:pPr>
           </w:p>
         </w:tc>
         <w:tc>
@@ -9353,670 +9625,18 @@
                 <w:sz w:val="16"/>
                 <w:szCs w:val="16"/>
               </w:rPr>
-              <w:t>Game is ‘talk of the Expo’ for the right reasons.</w:t>
-            </w:r>
-          </w:p>
-          <w:p>
-            <w:pPr>
-              <w:contextualSpacing/>
-              <w:rPr>
-                <w:rFonts w:asciiTheme="minorHAnsi" w:hAnsiTheme="minorHAnsi"/>
-                <w:sz w:val="16"/>
-                <w:szCs w:val="16"/>
-              </w:rPr>
-            </w:pPr>
-          </w:p>
-        </w:tc>
-      </w:tr>
-      <w:tr>
-        <w:trPr>
-          <w:trHeight w:val="560"/>
-        </w:trPr>
-        <w:tc>
-          <w:tcPr>
-            <w:tcW w:w="988" w:type="dxa"/>
-            <w:vMerge/>
-            <w:vAlign w:val="center"/>
-          </w:tcPr>
-          <w:p>
-            <w:pPr>
-              <w:pBdr>
-                <w:top w:val="nil"/>
-                <w:left w:val="nil"/>
-                <w:bottom w:val="nil"/>
-                <w:right w:val="nil"/>
-                <w:between w:val="nil"/>
-              </w:pBdr>
-              <w:contextualSpacing/>
-              <w:rPr>
-                <w:rFonts w:asciiTheme="minorHAnsi" w:hAnsiTheme="minorHAnsi"/>
-                <w:sz w:val="16"/>
-                <w:szCs w:val="16"/>
-              </w:rPr>
-            </w:pPr>
-          </w:p>
-        </w:tc>
-        <w:tc>
-          <w:tcPr>
-            <w:tcW w:w="1134" w:type="dxa"/>
-            <w:vMerge/>
-          </w:tcPr>
-          <w:p>
-            <w:pPr>
-              <w:contextualSpacing/>
-              <w:rPr>
-                <w:rFonts w:asciiTheme="minorHAnsi" w:hAnsiTheme="minorHAnsi"/>
-                <w:sz w:val="16"/>
-                <w:szCs w:val="16"/>
-              </w:rPr>
-            </w:pPr>
-          </w:p>
-        </w:tc>
-        <w:tc>
-          <w:tcPr>
-            <w:tcW w:w="1002" w:type="dxa"/>
-            <w:vAlign w:val="center"/>
-          </w:tcPr>
-          <w:p>
-            <w:pPr>
-              <w:contextualSpacing/>
-              <w:jc w:val="center"/>
-              <w:rPr>
-                <w:rFonts w:asciiTheme="minorHAnsi" w:hAnsiTheme="minorHAnsi"/>
-                <w:sz w:val="16"/>
-                <w:szCs w:val="16"/>
-              </w:rPr>
-            </w:pPr>
-            <w:r>
-              <w:rPr>
-                <w:rFonts w:asciiTheme="minorHAnsi" w:hAnsiTheme="minorHAnsi"/>
-                <w:sz w:val="16"/>
-                <w:szCs w:val="16"/>
-              </w:rPr>
-              <w:t>EXPO</w:t>
-            </w:r>
-          </w:p>
-          <w:p>
-            <w:pPr>
-              <w:contextualSpacing/>
-              <w:jc w:val="center"/>
-              <w:rPr>
-                <w:rFonts w:asciiTheme="minorHAnsi" w:hAnsiTheme="minorHAnsi"/>
-                <w:sz w:val="16"/>
-                <w:szCs w:val="16"/>
-              </w:rPr>
-            </w:pPr>
-            <w:r>
-              <w:rPr>
-                <w:rFonts w:asciiTheme="minorHAnsi" w:hAnsiTheme="minorHAnsi"/>
-                <w:sz w:val="16"/>
-                <w:szCs w:val="16"/>
-              </w:rPr>
-              <w:t>Stability</w:t>
-            </w:r>
-          </w:p>
-          <w:p>
-            <w:pPr>
-              <w:contextualSpacing/>
-              <w:jc w:val="center"/>
-              <w:rPr>
-                <w:rFonts w:asciiTheme="minorHAnsi" w:hAnsiTheme="minorHAnsi"/>
-                <w:sz w:val="16"/>
-                <w:szCs w:val="16"/>
-              </w:rPr>
-            </w:pPr>
-          </w:p>
-          <w:p>
-            <w:pPr>
-              <w:contextualSpacing/>
-              <w:rPr>
-                <w:rFonts w:asciiTheme="minorHAnsi" w:hAnsiTheme="minorHAnsi"/>
-                <w:sz w:val="16"/>
-                <w:szCs w:val="16"/>
-              </w:rPr>
-            </w:pPr>
-            <w:r>
-              <w:rPr>
-                <w:rFonts w:asciiTheme="minorHAnsi" w:hAnsiTheme="minorHAnsi"/>
-                <w:sz w:val="16"/>
-                <w:szCs w:val="16"/>
-              </w:rPr>
-              <w:t>(Does it work reliably?)</w:t>
-            </w:r>
-          </w:p>
-        </w:tc>
-        <w:tc>
-          <w:tcPr>
-            <w:tcW w:w="567" w:type="dxa"/>
-            <w:vAlign w:val="center"/>
-          </w:tcPr>
-          <w:p>
-            <w:pPr>
-              <w:contextualSpacing/>
-              <w:jc w:val="center"/>
-              <w:rPr>
-                <w:rFonts w:asciiTheme="minorHAnsi" w:hAnsiTheme="minorHAnsi"/>
-                <w:sz w:val="16"/>
-                <w:szCs w:val="16"/>
-              </w:rPr>
-            </w:pPr>
-            <w:r>
-              <w:rPr>
-                <w:rFonts w:asciiTheme="minorHAnsi" w:hAnsiTheme="minorHAnsi"/>
-                <w:sz w:val="16"/>
-                <w:szCs w:val="16"/>
-              </w:rPr>
-              <w:t>5%</w:t>
-            </w:r>
-          </w:p>
-        </w:tc>
-        <w:tc>
-          <w:tcPr>
-            <w:tcW w:w="1699" w:type="dxa"/>
-          </w:tcPr>
-          <w:p>
-            <w:pPr>
-              <w:contextualSpacing/>
-              <w:rPr>
-                <w:rFonts w:asciiTheme="minorHAnsi" w:hAnsiTheme="minorHAnsi"/>
-                <w:sz w:val="16"/>
-                <w:szCs w:val="16"/>
-              </w:rPr>
-            </w:pPr>
-            <w:r>
-              <w:rPr>
-                <w:rFonts w:asciiTheme="minorHAnsi" w:hAnsiTheme="minorHAnsi"/>
-                <w:sz w:val="16"/>
-                <w:szCs w:val="16"/>
-              </w:rPr>
-              <w:t>No game presented</w:t>
-            </w:r>
-          </w:p>
-        </w:tc>
-        <w:tc>
-          <w:tcPr>
-            <w:tcW w:w="1700" w:type="dxa"/>
-          </w:tcPr>
-          <w:p>
-            <w:pPr>
-              <w:contextualSpacing/>
-              <w:rPr>
-                <w:rFonts w:asciiTheme="minorHAnsi" w:hAnsiTheme="minorHAnsi"/>
-                <w:sz w:val="16"/>
-                <w:szCs w:val="16"/>
-              </w:rPr>
-            </w:pPr>
-            <w:r>
-              <w:rPr>
-                <w:rFonts w:asciiTheme="minorHAnsi" w:hAnsiTheme="minorHAnsi"/>
-                <w:sz w:val="16"/>
-                <w:szCs w:val="16"/>
-              </w:rPr>
-              <w:t>Game is too unstable / non-functional to be played enough to evaluate.</w:t>
-            </w:r>
-          </w:p>
-          <w:p>
-            <w:pPr>
-              <w:contextualSpacing/>
-              <w:rPr>
-                <w:rFonts w:asciiTheme="minorHAnsi" w:hAnsiTheme="minorHAnsi"/>
-                <w:sz w:val="16"/>
-                <w:szCs w:val="16"/>
-              </w:rPr>
-            </w:pPr>
-          </w:p>
-          <w:p>
-            <w:pPr>
-              <w:contextualSpacing/>
-              <w:rPr>
-                <w:rFonts w:asciiTheme="minorHAnsi" w:hAnsiTheme="minorHAnsi"/>
-                <w:sz w:val="16"/>
-                <w:szCs w:val="16"/>
-              </w:rPr>
-            </w:pPr>
-          </w:p>
-          <w:p>
-            <w:pPr>
-              <w:contextualSpacing/>
-              <w:rPr>
-                <w:rFonts w:asciiTheme="minorHAnsi" w:hAnsiTheme="minorHAnsi"/>
-                <w:sz w:val="16"/>
-                <w:szCs w:val="16"/>
-              </w:rPr>
-            </w:pPr>
-            <w:r>
-              <w:rPr>
-                <w:rFonts w:asciiTheme="minorHAnsi" w:hAnsiTheme="minorHAnsi"/>
-                <w:sz w:val="16"/>
-                <w:szCs w:val="16"/>
-              </w:rPr>
-              <w:t>Team is largely unavailable to present their game</w:t>
-            </w:r>
-          </w:p>
-          <w:p>
-            <w:pPr>
-              <w:contextualSpacing/>
-              <w:rPr>
-                <w:rFonts w:asciiTheme="minorHAnsi" w:hAnsiTheme="minorHAnsi"/>
-                <w:sz w:val="16"/>
-                <w:szCs w:val="16"/>
-              </w:rPr>
-            </w:pPr>
-          </w:p>
-        </w:tc>
-        <w:tc>
-          <w:tcPr>
-            <w:tcW w:w="1699" w:type="dxa"/>
-          </w:tcPr>
-          <w:p>
-            <w:pPr>
-              <w:contextualSpacing/>
-              <w:rPr>
-                <w:rFonts w:asciiTheme="minorHAnsi" w:hAnsiTheme="minorHAnsi"/>
-                <w:sz w:val="16"/>
-                <w:szCs w:val="16"/>
-              </w:rPr>
-            </w:pPr>
-            <w:r>
-              <w:rPr>
-                <w:rFonts w:asciiTheme="minorHAnsi" w:hAnsiTheme="minorHAnsi"/>
-                <w:sz w:val="16"/>
-                <w:szCs w:val="16"/>
-              </w:rPr>
-              <w:t xml:space="preserve">The game runs, but </w:t>
-            </w:r>
-            <w:r>
-              <w:rPr>
-                <w:rFonts w:asciiTheme="minorHAnsi" w:hAnsiTheme="minorHAnsi"/>
-                <w:sz w:val="16"/>
-                <w:szCs w:val="16"/>
-              </w:rPr>
-              <w:t>has</w:t>
-            </w:r>
-            <w:r>
-              <w:rPr>
-                <w:rFonts w:asciiTheme="minorHAnsi" w:hAnsiTheme="minorHAnsi"/>
-                <w:sz w:val="16"/>
-                <w:szCs w:val="16"/>
-              </w:rPr>
-              <w:t xml:space="preserve"> obvious </w:t>
-            </w:r>
-            <w:r>
-              <w:rPr>
-                <w:rFonts w:asciiTheme="minorHAnsi" w:hAnsiTheme="minorHAnsi"/>
-                <w:sz w:val="16"/>
-                <w:szCs w:val="16"/>
-              </w:rPr>
-              <w:t>and</w:t>
-            </w:r>
-            <w:r>
-              <w:rPr>
-                <w:rFonts w:asciiTheme="minorHAnsi" w:hAnsiTheme="minorHAnsi"/>
-                <w:sz w:val="16"/>
-                <w:szCs w:val="16"/>
-              </w:rPr>
-              <w:t xml:space="preserve"> significant stability issues</w:t>
-            </w:r>
-            <w:r>
-              <w:rPr>
-                <w:rFonts w:asciiTheme="minorHAnsi" w:hAnsiTheme="minorHAnsi"/>
-                <w:sz w:val="16"/>
-                <w:szCs w:val="16"/>
-              </w:rPr>
-              <w:t xml:space="preserve"> (crashing, becoming inoperable). </w:t>
-            </w:r>
-          </w:p>
-          <w:p>
-            <w:pPr>
-              <w:contextualSpacing/>
-              <w:rPr>
-                <w:rFonts w:asciiTheme="minorHAnsi" w:hAnsiTheme="minorHAnsi"/>
-                <w:sz w:val="16"/>
-                <w:szCs w:val="16"/>
-              </w:rPr>
-            </w:pPr>
-          </w:p>
-          <w:p>
-            <w:pPr>
-              <w:contextualSpacing/>
-              <w:rPr>
-                <w:rFonts w:asciiTheme="minorHAnsi" w:hAnsiTheme="minorHAnsi"/>
-                <w:sz w:val="16"/>
-                <w:szCs w:val="16"/>
-              </w:rPr>
-            </w:pPr>
-          </w:p>
-          <w:p>
-            <w:pPr>
-              <w:contextualSpacing/>
-              <w:rPr>
-                <w:rFonts w:asciiTheme="minorHAnsi" w:hAnsiTheme="minorHAnsi"/>
-                <w:sz w:val="16"/>
-                <w:szCs w:val="16"/>
-              </w:rPr>
-            </w:pPr>
-            <w:r>
-              <w:rPr>
-                <w:rFonts w:asciiTheme="minorHAnsi" w:hAnsiTheme="minorHAnsi"/>
-                <w:sz w:val="16"/>
-                <w:szCs w:val="16"/>
-              </w:rPr>
-              <w:t>Most play-throughs result in the game crashing or becoming inoperable in some way</w:t>
-            </w:r>
-          </w:p>
-        </w:tc>
-        <w:tc>
-          <w:tcPr>
-            <w:tcW w:w="1700" w:type="dxa"/>
-          </w:tcPr>
-          <w:p>
-            <w:pPr>
-              <w:contextualSpacing/>
-              <w:rPr>
-                <w:rFonts w:asciiTheme="minorHAnsi" w:hAnsiTheme="minorHAnsi"/>
-                <w:sz w:val="16"/>
-                <w:szCs w:val="16"/>
-              </w:rPr>
-            </w:pPr>
-            <w:r>
-              <w:rPr>
-                <w:rFonts w:asciiTheme="minorHAnsi" w:hAnsiTheme="minorHAnsi"/>
-                <w:sz w:val="16"/>
-                <w:szCs w:val="16"/>
-              </w:rPr>
-              <w:t>The game runs</w:t>
-            </w:r>
-            <w:r>
-              <w:rPr>
-                <w:rFonts w:asciiTheme="minorHAnsi" w:hAnsiTheme="minorHAnsi"/>
-                <w:sz w:val="16"/>
-                <w:szCs w:val="16"/>
-              </w:rPr>
-              <w:t xml:space="preserve"> </w:t>
-            </w:r>
-            <w:r>
-              <w:rPr>
-                <w:rFonts w:asciiTheme="minorHAnsi" w:hAnsiTheme="minorHAnsi"/>
-                <w:sz w:val="16"/>
-                <w:szCs w:val="16"/>
-              </w:rPr>
-              <w:t xml:space="preserve">but </w:t>
-            </w:r>
-            <w:r>
-              <w:rPr>
-                <w:rFonts w:asciiTheme="minorHAnsi" w:hAnsiTheme="minorHAnsi"/>
-                <w:sz w:val="16"/>
-                <w:szCs w:val="16"/>
-              </w:rPr>
-              <w:t>has</w:t>
-            </w:r>
-            <w:r>
-              <w:rPr>
-                <w:rFonts w:asciiTheme="minorHAnsi" w:hAnsiTheme="minorHAnsi"/>
-                <w:sz w:val="16"/>
-                <w:szCs w:val="16"/>
-              </w:rPr>
-              <w:t xml:space="preserve"> </w:t>
-            </w:r>
-            <w:r>
-              <w:rPr>
-                <w:rFonts w:asciiTheme="minorHAnsi" w:hAnsiTheme="minorHAnsi"/>
-                <w:sz w:val="16"/>
-                <w:szCs w:val="16"/>
-              </w:rPr>
-              <w:t>occasional</w:t>
-            </w:r>
-            <w:r>
-              <w:rPr>
-                <w:rFonts w:asciiTheme="minorHAnsi" w:hAnsiTheme="minorHAnsi"/>
-                <w:sz w:val="16"/>
-                <w:szCs w:val="16"/>
-              </w:rPr>
-              <w:t xml:space="preserve"> significant stability issues</w:t>
-            </w:r>
-            <w:r>
-              <w:rPr>
-                <w:rFonts w:asciiTheme="minorHAnsi" w:hAnsiTheme="minorHAnsi"/>
-                <w:sz w:val="16"/>
-                <w:szCs w:val="16"/>
-              </w:rPr>
-              <w:t xml:space="preserve"> (crashing, becoming inoperable).</w:t>
-            </w:r>
-          </w:p>
-          <w:p>
-            <w:pPr>
-              <w:contextualSpacing/>
-              <w:rPr>
-                <w:rFonts w:asciiTheme="minorHAnsi" w:hAnsiTheme="minorHAnsi"/>
-                <w:sz w:val="16"/>
-                <w:szCs w:val="16"/>
-              </w:rPr>
-            </w:pPr>
-          </w:p>
-          <w:p>
-            <w:pPr>
-              <w:contextualSpacing/>
-              <w:rPr>
-                <w:rFonts w:asciiTheme="minorHAnsi" w:hAnsiTheme="minorHAnsi"/>
-                <w:sz w:val="16"/>
-                <w:szCs w:val="16"/>
-              </w:rPr>
-            </w:pPr>
-          </w:p>
-          <w:p>
-            <w:pPr>
-              <w:contextualSpacing/>
-              <w:rPr>
-                <w:rFonts w:asciiTheme="minorHAnsi" w:hAnsiTheme="minorHAnsi"/>
-                <w:sz w:val="16"/>
-                <w:szCs w:val="16"/>
-              </w:rPr>
-            </w:pPr>
-            <w:r>
-              <w:rPr>
-                <w:rFonts w:asciiTheme="minorHAnsi" w:hAnsiTheme="minorHAnsi"/>
-                <w:sz w:val="16"/>
-                <w:szCs w:val="16"/>
-              </w:rPr>
-              <w:t>Some play-throughs result in the game crashing or becoming inoperable in some way</w:t>
-            </w:r>
-          </w:p>
-        </w:tc>
-        <w:tc>
-          <w:tcPr>
-            <w:tcW w:w="1699" w:type="dxa"/>
-          </w:tcPr>
-          <w:p>
-            <w:pPr>
-              <w:contextualSpacing/>
-              <w:rPr>
-                <w:rFonts w:asciiTheme="minorHAnsi" w:hAnsiTheme="minorHAnsi"/>
-                <w:sz w:val="16"/>
-                <w:szCs w:val="16"/>
-              </w:rPr>
-            </w:pPr>
-            <w:r>
-              <w:rPr>
-                <w:rFonts w:asciiTheme="minorHAnsi" w:hAnsiTheme="minorHAnsi"/>
-                <w:sz w:val="16"/>
-                <w:szCs w:val="16"/>
-              </w:rPr>
-              <w:t xml:space="preserve">The game has no major </w:t>
-            </w:r>
-            <w:r>
-              <w:rPr>
-                <w:rFonts w:asciiTheme="minorHAnsi" w:hAnsiTheme="minorHAnsi"/>
-                <w:sz w:val="16"/>
-                <w:szCs w:val="16"/>
-              </w:rPr>
-              <w:t xml:space="preserve">significant </w:t>
-            </w:r>
-            <w:r>
-              <w:rPr>
-                <w:rFonts w:asciiTheme="minorHAnsi" w:hAnsiTheme="minorHAnsi"/>
-                <w:sz w:val="16"/>
-                <w:szCs w:val="16"/>
-              </w:rPr>
-              <w:t>issues but there are clear small-scale bugs and issues</w:t>
-            </w:r>
-            <w:r>
-              <w:rPr>
-                <w:rFonts w:asciiTheme="minorHAnsi" w:hAnsiTheme="minorHAnsi"/>
-                <w:sz w:val="16"/>
-                <w:szCs w:val="16"/>
-              </w:rPr>
-              <w:t xml:space="preserve"> </w:t>
-            </w:r>
-          </w:p>
-          <w:p>
-            <w:pPr>
-              <w:contextualSpacing/>
-              <w:rPr>
-                <w:rFonts w:asciiTheme="minorHAnsi" w:hAnsiTheme="minorHAnsi"/>
-                <w:sz w:val="16"/>
-                <w:szCs w:val="16"/>
-              </w:rPr>
-            </w:pPr>
-          </w:p>
-          <w:p>
-            <w:pPr>
-              <w:contextualSpacing/>
-              <w:rPr>
-                <w:rFonts w:asciiTheme="minorHAnsi" w:hAnsiTheme="minorHAnsi"/>
-                <w:sz w:val="16"/>
-                <w:szCs w:val="16"/>
-              </w:rPr>
-            </w:pPr>
-          </w:p>
-          <w:p>
-            <w:pPr>
-              <w:contextualSpacing/>
-              <w:rPr>
-                <w:rFonts w:asciiTheme="minorHAnsi" w:hAnsiTheme="minorHAnsi"/>
-                <w:sz w:val="16"/>
-                <w:szCs w:val="16"/>
-              </w:rPr>
-            </w:pPr>
-            <w:r>
-              <w:rPr>
-                <w:rFonts w:asciiTheme="minorHAnsi" w:hAnsiTheme="minorHAnsi"/>
-                <w:sz w:val="16"/>
-                <w:szCs w:val="16"/>
-              </w:rPr>
-              <w:t>Play-throughs generally have no inoperability issues.</w:t>
-            </w:r>
-          </w:p>
-        </w:tc>
-        <w:tc>
-          <w:tcPr>
-            <w:tcW w:w="1700" w:type="dxa"/>
-          </w:tcPr>
-          <w:p>
-            <w:pPr>
-              <w:contextualSpacing/>
-              <w:rPr>
-                <w:rFonts w:asciiTheme="minorHAnsi" w:hAnsiTheme="minorHAnsi"/>
-                <w:sz w:val="16"/>
-                <w:szCs w:val="16"/>
-              </w:rPr>
-            </w:pPr>
-            <w:r>
-              <w:rPr>
-                <w:rFonts w:asciiTheme="minorHAnsi" w:hAnsiTheme="minorHAnsi"/>
-                <w:sz w:val="16"/>
-                <w:szCs w:val="16"/>
-              </w:rPr>
-              <w:t>There are no major issues and only slight and largely imperceptible bugs and issues</w:t>
-            </w:r>
-          </w:p>
-          <w:p>
-            <w:pPr>
-              <w:contextualSpacing/>
-              <w:rPr>
-                <w:rFonts w:asciiTheme="minorHAnsi" w:hAnsiTheme="minorHAnsi"/>
-                <w:sz w:val="16"/>
-                <w:szCs w:val="16"/>
-              </w:rPr>
-            </w:pPr>
-          </w:p>
-          <w:p>
-            <w:pPr>
-              <w:contextualSpacing/>
-              <w:rPr>
-                <w:rFonts w:asciiTheme="minorHAnsi" w:hAnsiTheme="minorHAnsi"/>
-                <w:sz w:val="16"/>
-                <w:szCs w:val="16"/>
-              </w:rPr>
-            </w:pPr>
-          </w:p>
-          <w:p>
-            <w:pPr>
-              <w:contextualSpacing/>
-              <w:rPr>
-                <w:rFonts w:asciiTheme="minorHAnsi" w:hAnsiTheme="minorHAnsi"/>
-                <w:sz w:val="16"/>
-                <w:szCs w:val="16"/>
-              </w:rPr>
-            </w:pPr>
-            <w:r>
-              <w:rPr>
-                <w:rFonts w:asciiTheme="minorHAnsi" w:hAnsiTheme="minorHAnsi"/>
-                <w:sz w:val="16"/>
-                <w:szCs w:val="16"/>
-              </w:rPr>
-              <w:t>Play-throughs generally have no inoperability issues.</w:t>
-            </w:r>
-          </w:p>
-        </w:tc>
-        <w:tc>
-          <w:tcPr>
-            <w:tcW w:w="1700" w:type="dxa"/>
-          </w:tcPr>
-          <w:p>
-            <w:pPr>
-              <w:contextualSpacing/>
-              <w:rPr>
-                <w:rFonts w:asciiTheme="minorHAnsi" w:hAnsiTheme="minorHAnsi"/>
-                <w:sz w:val="16"/>
-                <w:szCs w:val="16"/>
-              </w:rPr>
-            </w:pPr>
-            <w:r>
-              <w:rPr>
-                <w:rFonts w:asciiTheme="minorHAnsi" w:hAnsiTheme="minorHAnsi"/>
-                <w:sz w:val="16"/>
-                <w:szCs w:val="16"/>
-              </w:rPr>
-              <w:t>The game gives the impression of being a released commercial game with no perceivable issues</w:t>
-            </w:r>
-          </w:p>
-          <w:p>
-            <w:pPr>
-              <w:contextualSpacing/>
-              <w:rPr>
-                <w:rFonts w:asciiTheme="minorHAnsi" w:hAnsiTheme="minorHAnsi"/>
-                <w:sz w:val="16"/>
-                <w:szCs w:val="16"/>
-              </w:rPr>
-            </w:pPr>
-          </w:p>
-          <w:p>
-            <w:pPr>
-              <w:contextualSpacing/>
-              <w:rPr>
-                <w:rFonts w:asciiTheme="minorHAnsi" w:hAnsiTheme="minorHAnsi"/>
-                <w:sz w:val="16"/>
-                <w:szCs w:val="16"/>
-              </w:rPr>
-            </w:pPr>
-            <w:r>
-              <w:rPr>
-                <w:rFonts w:asciiTheme="minorHAnsi" w:hAnsiTheme="minorHAnsi"/>
-                <w:sz w:val="16"/>
-                <w:szCs w:val="16"/>
-              </w:rPr>
-              <w:t>Play-throughs generally have no inoperability issues.</w:t>
-            </w:r>
+              <w:t>Game would be shared amongst the community in the Games Academy.</w:t>
+            </w:r>
+          </w:p>
+          <w:p>
+            <w:pPr>
+              <w:contextualSpacing/>
+              <w:rPr>
+                <w:rFonts w:asciiTheme="minorHAnsi" w:hAnsiTheme="minorHAnsi"/>
+                <w:sz w:val="16"/>
+                <w:szCs w:val="16"/>
+              </w:rPr>
+            </w:pPr>
           </w:p>
         </w:tc>
       </w:tr>
@@ -10028,7 +9648,7 @@
       </w:pPr>
     </w:p>
     <w:sectPr>
-      <w:footerReference w:type="default" r:id="rId15"/>
+      <w:footerReference w:type="default" r:id="rId20"/>
       <w:pgSz w:w="16840" w:h="11910" w:orient="landscape"/>
       <w:pgMar w:top="266" w:right="340" w:bottom="10" w:left="460" w:header="720" w:footer="720" w:gutter="0"/>
       <w:cols w:space="720"/>
@@ -10038,7 +9658,7 @@
 </file>
 
 <file path=word/endnotes.xml><?xml version="1.0" encoding="utf-8"?>
-<w:endnotes xmlns:wpc="http://schemas.microsoft.com/office/word/2010/wordprocessingCanvas" xmlns:cx="http://schemas.microsoft.com/office/drawing/2014/chartex" xmlns:cx1="http://schemas.microsoft.com/office/drawing/2015/9/8/chartex" xmlns:cx2="http://schemas.microsoft.com/office/drawing/2015/10/21/chartex" xmlns:cx3="http://schemas.microsoft.com/office/drawing/2016/5/9/chartex" xmlns:cx4="http://schemas.microsoft.com/office/drawing/2016/5/10/chartex" xmlns:cx5="http://schemas.microsoft.com/office/drawing/2016/5/11/chartex" xmlns:cx6="http://schemas.microsoft.com/office/drawing/2016/5/12/chartex" xmlns:cx7="http://schemas.microsoft.com/office/drawing/2016/5/13/chartex" xmlns:cx8="http://schemas.microsoft.com/office/drawing/2016/5/14/chartex" xmlns:mc="http://schemas.openxmlformats.org/markup-compatibility/2006" xmlns:aink="http://schemas.microsoft.com/office/drawing/2016/ink" xmlns:am3d="http://schemas.microsoft.com/office/drawing/2017/model3d" xmlns:o="urn:schemas-microsoft-com:office:office" xmlns:r="http://schemas.openxmlformats.org/officeDocument/2006/relationships" xmlns:m="http://schemas.openxmlformats.org/officeDocument/2006/math" xmlns:v="urn:schemas-microsoft-com:vml" xmlns:wp14="http://schemas.microsoft.com/office/word/2010/wordprocessingDrawing" xmlns:wp="http://schemas.openxmlformats.org/drawingml/2006/wordprocessingDrawing" xmlns:w10="urn:schemas-microsoft-com:office:word" xmlns:w="http://schemas.openxmlformats.org/wordprocessingml/2006/main" xmlns:w14="http://schemas.microsoft.com/office/word/2010/wordml" xmlns:w15="http://schemas.microsoft.com/office/word/2012/wordml" xmlns:w16cid="http://schemas.microsoft.com/office/word/2016/wordml/cid" xmlns:w16se="http://schemas.microsoft.com/office/word/2015/wordml/symex" xmlns:wpg="http://schemas.microsoft.com/office/word/2010/wordprocessingGroup" xmlns:wpi="http://schemas.microsoft.com/office/word/2010/wordprocessingInk" xmlns:wne="http://schemas.microsoft.com/office/word/2006/wordml" xmlns:wps="http://schemas.microsoft.com/office/word/2010/wordprocessingShape" mc:Ignorable="w14 w15 w16se w16cid wp14">
+<w:endnotes xmlns:wpc="http://schemas.microsoft.com/office/word/2010/wordprocessingCanvas" xmlns:cx="http://schemas.microsoft.com/office/drawing/2014/chartex" xmlns:cx1="http://schemas.microsoft.com/office/drawing/2015/9/8/chartex" xmlns:cx2="http://schemas.microsoft.com/office/drawing/2015/10/21/chartex" xmlns:cx3="http://schemas.microsoft.com/office/drawing/2016/5/9/chartex" xmlns:cx4="http://schemas.microsoft.com/office/drawing/2016/5/10/chartex" xmlns:cx5="http://schemas.microsoft.com/office/drawing/2016/5/11/chartex" xmlns:cx6="http://schemas.microsoft.com/office/drawing/2016/5/12/chartex" xmlns:cx7="http://schemas.microsoft.com/office/drawing/2016/5/13/chartex" xmlns:cx8="http://schemas.microsoft.com/office/drawing/2016/5/14/chartex" xmlns:mc="http://schemas.openxmlformats.org/markup-compatibility/2006" xmlns:aink="http://schemas.microsoft.com/office/drawing/2016/ink" xmlns:am3d="http://schemas.microsoft.com/office/drawing/2017/model3d" xmlns:o="urn:schemas-microsoft-com:office:office" xmlns:r="http://schemas.openxmlformats.org/officeDocument/2006/relationships" xmlns:m="http://schemas.openxmlformats.org/officeDocument/2006/math" xmlns:v="urn:schemas-microsoft-com:vml" xmlns:wp14="http://schemas.microsoft.com/office/word/2010/wordprocessingDrawing" xmlns:wp="http://schemas.openxmlformats.org/drawingml/2006/wordprocessingDrawing" xmlns:w10="urn:schemas-microsoft-com:office:word" xmlns:w="http://schemas.openxmlformats.org/wordprocessingml/2006/main" xmlns:w14="http://schemas.microsoft.com/office/word/2010/wordml" xmlns:w15="http://schemas.microsoft.com/office/word/2012/wordml" xmlns:w16cex="http://schemas.microsoft.com/office/word/2018/wordml/cex" xmlns:w16cid="http://schemas.microsoft.com/office/word/2016/wordml/cid" xmlns:w16="http://schemas.microsoft.com/office/word/2018/wordml" xmlns:w16se="http://schemas.microsoft.com/office/word/2015/wordml/symex" xmlns:wpg="http://schemas.microsoft.com/office/word/2010/wordprocessingGroup" xmlns:wpi="http://schemas.microsoft.com/office/word/2010/wordprocessingInk" xmlns:wne="http://schemas.microsoft.com/office/word/2006/wordml" xmlns:wps="http://schemas.microsoft.com/office/word/2010/wordprocessingShape" mc:Ignorable="w14 w15 w16se w16cid w16 w16cex wp14">
   <w:endnote w:type="separator" w:id="-1">
     <w:p>
       <w:r>
@@ -10057,21 +9677,26 @@
 </file>
 
 <file path=word/footer1.xml><?xml version="1.0" encoding="utf-8"?>
-<w:ftr xmlns:wpc="http://schemas.microsoft.com/office/word/2010/wordprocessingCanvas" xmlns:cx="http://schemas.microsoft.com/office/drawing/2014/chartex" xmlns:cx1="http://schemas.microsoft.com/office/drawing/2015/9/8/chartex" xmlns:cx2="http://schemas.microsoft.com/office/drawing/2015/10/21/chartex" xmlns:cx3="http://schemas.microsoft.com/office/drawing/2016/5/9/chartex" xmlns:cx4="http://schemas.microsoft.com/office/drawing/2016/5/10/chartex" xmlns:cx5="http://schemas.microsoft.com/office/drawing/2016/5/11/chartex" xmlns:cx6="http://schemas.microsoft.com/office/drawing/2016/5/12/chartex" xmlns:cx7="http://schemas.microsoft.com/office/drawing/2016/5/13/chartex" xmlns:cx8="http://schemas.microsoft.com/office/drawing/2016/5/14/chartex" xmlns:mc="http://schemas.openxmlformats.org/markup-compatibility/2006" xmlns:aink="http://schemas.microsoft.com/office/drawing/2016/ink" xmlns:am3d="http://schemas.microsoft.com/office/drawing/2017/model3d" xmlns:o="urn:schemas-microsoft-com:office:office" xmlns:r="http://schemas.openxmlformats.org/officeDocument/2006/relationships" xmlns:m="http://schemas.openxmlformats.org/officeDocument/2006/math" xmlns:v="urn:schemas-microsoft-com:vml" xmlns:wp14="http://schemas.microsoft.com/office/word/2010/wordprocessingDrawing" xmlns:wp="http://schemas.openxmlformats.org/drawingml/2006/wordprocessingDrawing" xmlns:w10="urn:schemas-microsoft-com:office:word" xmlns:w="http://schemas.openxmlformats.org/wordprocessingml/2006/main" xmlns:w14="http://schemas.microsoft.com/office/word/2010/wordml" xmlns:w15="http://schemas.microsoft.com/office/word/2012/wordml" xmlns:w16cid="http://schemas.microsoft.com/office/word/2016/wordml/cid" xmlns:w16se="http://schemas.microsoft.com/office/word/2015/wordml/symex" xmlns:wpg="http://schemas.microsoft.com/office/word/2010/wordprocessingGroup" xmlns:wpi="http://schemas.microsoft.com/office/word/2010/wordprocessingInk" xmlns:wne="http://schemas.microsoft.com/office/word/2006/wordml" xmlns:wps="http://schemas.microsoft.com/office/word/2010/wordprocessingShape" mc:Ignorable="w14 w15 w16se w16cid wp14">
+<w:ftr xmlns:wpc="http://schemas.microsoft.com/office/word/2010/wordprocessingCanvas" xmlns:cx="http://schemas.microsoft.com/office/drawing/2014/chartex" xmlns:cx1="http://schemas.microsoft.com/office/drawing/2015/9/8/chartex" xmlns:cx2="http://schemas.microsoft.com/office/drawing/2015/10/21/chartex" xmlns:cx3="http://schemas.microsoft.com/office/drawing/2016/5/9/chartex" xmlns:cx4="http://schemas.microsoft.com/office/drawing/2016/5/10/chartex" xmlns:cx5="http://schemas.microsoft.com/office/drawing/2016/5/11/chartex" xmlns:cx6="http://schemas.microsoft.com/office/drawing/2016/5/12/chartex" xmlns:cx7="http://schemas.microsoft.com/office/drawing/2016/5/13/chartex" xmlns:cx8="http://schemas.microsoft.com/office/drawing/2016/5/14/chartex" xmlns:mc="http://schemas.openxmlformats.org/markup-compatibility/2006" xmlns:aink="http://schemas.microsoft.com/office/drawing/2016/ink" xmlns:am3d="http://schemas.microsoft.com/office/drawing/2017/model3d" xmlns:o="urn:schemas-microsoft-com:office:office" xmlns:r="http://schemas.openxmlformats.org/officeDocument/2006/relationships" xmlns:m="http://schemas.openxmlformats.org/officeDocument/2006/math" xmlns:v="urn:schemas-microsoft-com:vml" xmlns:wp14="http://schemas.microsoft.com/office/word/2010/wordprocessingDrawing" xmlns:wp="http://schemas.openxmlformats.org/drawingml/2006/wordprocessingDrawing" xmlns:w10="urn:schemas-microsoft-com:office:word" xmlns:w="http://schemas.openxmlformats.org/wordprocessingml/2006/main" xmlns:w14="http://schemas.microsoft.com/office/word/2010/wordml" xmlns:w15="http://schemas.microsoft.com/office/word/2012/wordml" xmlns:w16cex="http://schemas.microsoft.com/office/word/2018/wordml/cex" xmlns:w16cid="http://schemas.microsoft.com/office/word/2016/wordml/cid" xmlns:w16="http://schemas.microsoft.com/office/word/2018/wordml" xmlns:w16se="http://schemas.microsoft.com/office/word/2015/wordml/symex" xmlns:wpg="http://schemas.microsoft.com/office/word/2010/wordprocessingGroup" xmlns:wpi="http://schemas.microsoft.com/office/word/2010/wordprocessingInk" xmlns:wne="http://schemas.microsoft.com/office/word/2006/wordml" xmlns:wps="http://schemas.microsoft.com/office/word/2010/wordprocessingShape" mc:Ignorable="w14 w15 w16se w16cid w16 w16cex wp14">
   <w:p>
     <w:pPr>
       <w:pStyle w:val="Footer"/>
       <w:jc w:val="right"/>
     </w:pPr>
+    <w:proofErr w:type="spellStart"/>
     <w:r>
-      <w:t>cont…</w:t>
+      <w:t>cont</w:t>
+    </w:r>
+    <w:proofErr w:type="spellEnd"/>
+    <w:r>
+      <w:t>…</w:t>
     </w:r>
   </w:p>
 </w:ftr>
 </file>
 
 <file path=word/footer2.xml><?xml version="1.0" encoding="utf-8"?>
-<w:ftr xmlns:wpc="http://schemas.microsoft.com/office/word/2010/wordprocessingCanvas" xmlns:cx="http://schemas.microsoft.com/office/drawing/2014/chartex" xmlns:cx1="http://schemas.microsoft.com/office/drawing/2015/9/8/chartex" xmlns:cx2="http://schemas.microsoft.com/office/drawing/2015/10/21/chartex" xmlns:cx3="http://schemas.microsoft.com/office/drawing/2016/5/9/chartex" xmlns:cx4="http://schemas.microsoft.com/office/drawing/2016/5/10/chartex" xmlns:cx5="http://schemas.microsoft.com/office/drawing/2016/5/11/chartex" xmlns:cx6="http://schemas.microsoft.com/office/drawing/2016/5/12/chartex" xmlns:cx7="http://schemas.microsoft.com/office/drawing/2016/5/13/chartex" xmlns:cx8="http://schemas.microsoft.com/office/drawing/2016/5/14/chartex" xmlns:mc="http://schemas.openxmlformats.org/markup-compatibility/2006" xmlns:aink="http://schemas.microsoft.com/office/drawing/2016/ink" xmlns:am3d="http://schemas.microsoft.com/office/drawing/2017/model3d" xmlns:o="urn:schemas-microsoft-com:office:office" xmlns:r="http://schemas.openxmlformats.org/officeDocument/2006/relationships" xmlns:m="http://schemas.openxmlformats.org/officeDocument/2006/math" xmlns:v="urn:schemas-microsoft-com:vml" xmlns:wp14="http://schemas.microsoft.com/office/word/2010/wordprocessingDrawing" xmlns:wp="http://schemas.openxmlformats.org/drawingml/2006/wordprocessingDrawing" xmlns:w10="urn:schemas-microsoft-com:office:word" xmlns:w="http://schemas.openxmlformats.org/wordprocessingml/2006/main" xmlns:w14="http://schemas.microsoft.com/office/word/2010/wordml" xmlns:w15="http://schemas.microsoft.com/office/word/2012/wordml" xmlns:w16cid="http://schemas.microsoft.com/office/word/2016/wordml/cid" xmlns:w16se="http://schemas.microsoft.com/office/word/2015/wordml/symex" xmlns:wpg="http://schemas.microsoft.com/office/word/2010/wordprocessingGroup" xmlns:wpi="http://schemas.microsoft.com/office/word/2010/wordprocessingInk" xmlns:wne="http://schemas.microsoft.com/office/word/2006/wordml" xmlns:wps="http://schemas.microsoft.com/office/word/2010/wordprocessingShape" mc:Ignorable="w14 w15 w16se w16cid wp14">
+<w:ftr xmlns:wpc="http://schemas.microsoft.com/office/word/2010/wordprocessingCanvas" xmlns:cx="http://schemas.microsoft.com/office/drawing/2014/chartex" xmlns:cx1="http://schemas.microsoft.com/office/drawing/2015/9/8/chartex" xmlns:cx2="http://schemas.microsoft.com/office/drawing/2015/10/21/chartex" xmlns:cx3="http://schemas.microsoft.com/office/drawing/2016/5/9/chartex" xmlns:cx4="http://schemas.microsoft.com/office/drawing/2016/5/10/chartex" xmlns:cx5="http://schemas.microsoft.com/office/drawing/2016/5/11/chartex" xmlns:cx6="http://schemas.microsoft.com/office/drawing/2016/5/12/chartex" xmlns:cx7="http://schemas.microsoft.com/office/drawing/2016/5/13/chartex" xmlns:cx8="http://schemas.microsoft.com/office/drawing/2016/5/14/chartex" xmlns:mc="http://schemas.openxmlformats.org/markup-compatibility/2006" xmlns:aink="http://schemas.microsoft.com/office/drawing/2016/ink" xmlns:am3d="http://schemas.microsoft.com/office/drawing/2017/model3d" xmlns:o="urn:schemas-microsoft-com:office:office" xmlns:r="http://schemas.openxmlformats.org/officeDocument/2006/relationships" xmlns:m="http://schemas.openxmlformats.org/officeDocument/2006/math" xmlns:v="urn:schemas-microsoft-com:vml" xmlns:wp14="http://schemas.microsoft.com/office/word/2010/wordprocessingDrawing" xmlns:wp="http://schemas.openxmlformats.org/drawingml/2006/wordprocessingDrawing" xmlns:w10="urn:schemas-microsoft-com:office:word" xmlns:w="http://schemas.openxmlformats.org/wordprocessingml/2006/main" xmlns:w14="http://schemas.microsoft.com/office/word/2010/wordml" xmlns:w15="http://schemas.microsoft.com/office/word/2012/wordml" xmlns:w16cex="http://schemas.microsoft.com/office/word/2018/wordml/cex" xmlns:w16cid="http://schemas.microsoft.com/office/word/2016/wordml/cid" xmlns:w16="http://schemas.microsoft.com/office/word/2018/wordml" xmlns:w16se="http://schemas.microsoft.com/office/word/2015/wordml/symex" xmlns:wpg="http://schemas.microsoft.com/office/word/2010/wordprocessingGroup" xmlns:wpi="http://schemas.microsoft.com/office/word/2010/wordprocessingInk" xmlns:wne="http://schemas.microsoft.com/office/word/2006/wordml" xmlns:wps="http://schemas.microsoft.com/office/word/2010/wordprocessingShape" mc:Ignorable="w14 w15 w16se w16cid w16 w16cex wp14">
   <w:p>
     <w:pPr>
       <w:pStyle w:val="Footer"/>
@@ -10081,7 +9706,7 @@
 </file>
 
 <file path=word/footnotes.xml><?xml version="1.0" encoding="utf-8"?>
-<w:footnotes xmlns:wpc="http://schemas.microsoft.com/office/word/2010/wordprocessingCanvas" xmlns:cx="http://schemas.microsoft.com/office/drawing/2014/chartex" xmlns:cx1="http://schemas.microsoft.com/office/drawing/2015/9/8/chartex" xmlns:cx2="http://schemas.microsoft.com/office/drawing/2015/10/21/chartex" xmlns:cx3="http://schemas.microsoft.com/office/drawing/2016/5/9/chartex" xmlns:cx4="http://schemas.microsoft.com/office/drawing/2016/5/10/chartex" xmlns:cx5="http://schemas.microsoft.com/office/drawing/2016/5/11/chartex" xmlns:cx6="http://schemas.microsoft.com/office/drawing/2016/5/12/chartex" xmlns:cx7="http://schemas.microsoft.com/office/drawing/2016/5/13/chartex" xmlns:cx8="http://schemas.microsoft.com/office/drawing/2016/5/14/chartex" xmlns:mc="http://schemas.openxmlformats.org/markup-compatibility/2006" xmlns:aink="http://schemas.microsoft.com/office/drawing/2016/ink" xmlns:am3d="http://schemas.microsoft.com/office/drawing/2017/model3d" xmlns:o="urn:schemas-microsoft-com:office:office" xmlns:r="http://schemas.openxmlformats.org/officeDocument/2006/relationships" xmlns:m="http://schemas.openxmlformats.org/officeDocument/2006/math" xmlns:v="urn:schemas-microsoft-com:vml" xmlns:wp14="http://schemas.microsoft.com/office/word/2010/wordprocessingDrawing" xmlns:wp="http://schemas.openxmlformats.org/drawingml/2006/wordprocessingDrawing" xmlns:w10="urn:schemas-microsoft-com:office:word" xmlns:w="http://schemas.openxmlformats.org/wordprocessingml/2006/main" xmlns:w14="http://schemas.microsoft.com/office/word/2010/wordml" xmlns:w15="http://schemas.microsoft.com/office/word/2012/wordml" xmlns:w16cid="http://schemas.microsoft.com/office/word/2016/wordml/cid" xmlns:w16se="http://schemas.microsoft.com/office/word/2015/wordml/symex" xmlns:wpg="http://schemas.microsoft.com/office/word/2010/wordprocessingGroup" xmlns:wpi="http://schemas.microsoft.com/office/word/2010/wordprocessingInk" xmlns:wne="http://schemas.microsoft.com/office/word/2006/wordml" xmlns:wps="http://schemas.microsoft.com/office/word/2010/wordprocessingShape" mc:Ignorable="w14 w15 w16se w16cid wp14">
+<w:footnotes xmlns:wpc="http://schemas.microsoft.com/office/word/2010/wordprocessingCanvas" xmlns:cx="http://schemas.microsoft.com/office/drawing/2014/chartex" xmlns:cx1="http://schemas.microsoft.com/office/drawing/2015/9/8/chartex" xmlns:cx2="http://schemas.microsoft.com/office/drawing/2015/10/21/chartex" xmlns:cx3="http://schemas.microsoft.com/office/drawing/2016/5/9/chartex" xmlns:cx4="http://schemas.microsoft.com/office/drawing/2016/5/10/chartex" xmlns:cx5="http://schemas.microsoft.com/office/drawing/2016/5/11/chartex" xmlns:cx6="http://schemas.microsoft.com/office/drawing/2016/5/12/chartex" xmlns:cx7="http://schemas.microsoft.com/office/drawing/2016/5/13/chartex" xmlns:cx8="http://schemas.microsoft.com/office/drawing/2016/5/14/chartex" xmlns:mc="http://schemas.openxmlformats.org/markup-compatibility/2006" xmlns:aink="http://schemas.microsoft.com/office/drawing/2016/ink" xmlns:am3d="http://schemas.microsoft.com/office/drawing/2017/model3d" xmlns:o="urn:schemas-microsoft-com:office:office" xmlns:r="http://schemas.openxmlformats.org/officeDocument/2006/relationships" xmlns:m="http://schemas.openxmlformats.org/officeDocument/2006/math" xmlns:v="urn:schemas-microsoft-com:vml" xmlns:wp14="http://schemas.microsoft.com/office/word/2010/wordprocessingDrawing" xmlns:wp="http://schemas.openxmlformats.org/drawingml/2006/wordprocessingDrawing" xmlns:w10="urn:schemas-microsoft-com:office:word" xmlns:w="http://schemas.openxmlformats.org/wordprocessingml/2006/main" xmlns:w14="http://schemas.microsoft.com/office/word/2010/wordml" xmlns:w15="http://schemas.microsoft.com/office/word/2012/wordml" xmlns:w16cex="http://schemas.microsoft.com/office/word/2018/wordml/cex" xmlns:w16cid="http://schemas.microsoft.com/office/word/2016/wordml/cid" xmlns:w16="http://schemas.microsoft.com/office/word/2018/wordml" xmlns:w16se="http://schemas.microsoft.com/office/word/2015/wordml/symex" xmlns:wpg="http://schemas.microsoft.com/office/word/2010/wordprocessingGroup" xmlns:wpi="http://schemas.microsoft.com/office/word/2010/wordprocessingInk" xmlns:wne="http://schemas.microsoft.com/office/word/2006/wordml" xmlns:wps="http://schemas.microsoft.com/office/word/2010/wordprocessingShape" mc:Ignorable="w14 w15 w16se w16cid w16 w16cex wp14">
   <w:footnote w:type="separator" w:id="-1">
     <w:p>
       <w:r>
@@ -10100,7 +9725,7 @@
 </file>
 
 <file path=word/numbering.xml><?xml version="1.0" encoding="utf-8"?>
-<w:numbering xmlns:wpc="http://schemas.microsoft.com/office/word/2010/wordprocessingCanvas" xmlns:cx="http://schemas.microsoft.com/office/drawing/2014/chartex" xmlns:cx1="http://schemas.microsoft.com/office/drawing/2015/9/8/chartex" xmlns:cx2="http://schemas.microsoft.com/office/drawing/2015/10/21/chartex" xmlns:cx3="http://schemas.microsoft.com/office/drawing/2016/5/9/chartex" xmlns:cx4="http://schemas.microsoft.com/office/drawing/2016/5/10/chartex" xmlns:cx5="http://schemas.microsoft.com/office/drawing/2016/5/11/chartex" xmlns:cx6="http://schemas.microsoft.com/office/drawing/2016/5/12/chartex" xmlns:cx7="http://schemas.microsoft.com/office/drawing/2016/5/13/chartex" xmlns:cx8="http://schemas.microsoft.com/office/drawing/2016/5/14/chartex" xmlns:mc="http://schemas.openxmlformats.org/markup-compatibility/2006" xmlns:aink="http://schemas.microsoft.com/office/drawing/2016/ink" xmlns:am3d="http://schemas.microsoft.com/office/drawing/2017/model3d" xmlns:o="urn:schemas-microsoft-com:office:office" xmlns:r="http://schemas.openxmlformats.org/officeDocument/2006/relationships" xmlns:m="http://schemas.openxmlformats.org/officeDocument/2006/math" xmlns:v="urn:schemas-microsoft-com:vml" xmlns:wp14="http://schemas.microsoft.com/office/word/2010/wordprocessingDrawing" xmlns:wp="http://schemas.openxmlformats.org/drawingml/2006/wordprocessingDrawing" xmlns:w10="urn:schemas-microsoft-com:office:word" xmlns:w="http://schemas.openxmlformats.org/wordprocessingml/2006/main" xmlns:w14="http://schemas.microsoft.com/office/word/2010/wordml" xmlns:w15="http://schemas.microsoft.com/office/word/2012/wordml" xmlns:w16cid="http://schemas.microsoft.com/office/word/2016/wordml/cid" xmlns:w16se="http://schemas.microsoft.com/office/word/2015/wordml/symex" xmlns:wpg="http://schemas.microsoft.com/office/word/2010/wordprocessingGroup" xmlns:wpi="http://schemas.microsoft.com/office/word/2010/wordprocessingInk" xmlns:wne="http://schemas.microsoft.com/office/word/2006/wordml" xmlns:wps="http://schemas.microsoft.com/office/word/2010/wordprocessingShape" mc:Ignorable="w14 w15 w16se w16cid wp14">
+<w:numbering xmlns:wpc="http://schemas.microsoft.com/office/word/2010/wordprocessingCanvas" xmlns:cx="http://schemas.microsoft.com/office/drawing/2014/chartex" xmlns:cx1="http://schemas.microsoft.com/office/drawing/2015/9/8/chartex" xmlns:cx2="http://schemas.microsoft.com/office/drawing/2015/10/21/chartex" xmlns:cx3="http://schemas.microsoft.com/office/drawing/2016/5/9/chartex" xmlns:cx4="http://schemas.microsoft.com/office/drawing/2016/5/10/chartex" xmlns:cx5="http://schemas.microsoft.com/office/drawing/2016/5/11/chartex" xmlns:cx6="http://schemas.microsoft.com/office/drawing/2016/5/12/chartex" xmlns:cx7="http://schemas.microsoft.com/office/drawing/2016/5/13/chartex" xmlns:cx8="http://schemas.microsoft.com/office/drawing/2016/5/14/chartex" xmlns:mc="http://schemas.openxmlformats.org/markup-compatibility/2006" xmlns:aink="http://schemas.microsoft.com/office/drawing/2016/ink" xmlns:am3d="http://schemas.microsoft.com/office/drawing/2017/model3d" xmlns:o="urn:schemas-microsoft-com:office:office" xmlns:r="http://schemas.openxmlformats.org/officeDocument/2006/relationships" xmlns:m="http://schemas.openxmlformats.org/officeDocument/2006/math" xmlns:v="urn:schemas-microsoft-com:vml" xmlns:wp14="http://schemas.microsoft.com/office/word/2010/wordprocessingDrawing" xmlns:wp="http://schemas.openxmlformats.org/drawingml/2006/wordprocessingDrawing" xmlns:w10="urn:schemas-microsoft-com:office:word" xmlns:w="http://schemas.openxmlformats.org/wordprocessingml/2006/main" xmlns:w14="http://schemas.microsoft.com/office/word/2010/wordml" xmlns:w15="http://schemas.microsoft.com/office/word/2012/wordml" xmlns:w16cex="http://schemas.microsoft.com/office/word/2018/wordml/cex" xmlns:w16cid="http://schemas.microsoft.com/office/word/2016/wordml/cid" xmlns:w16="http://schemas.microsoft.com/office/word/2018/wordml" xmlns:w16se="http://schemas.microsoft.com/office/word/2015/wordml/symex" xmlns:wpg="http://schemas.microsoft.com/office/word/2010/wordprocessingGroup" xmlns:wpi="http://schemas.microsoft.com/office/word/2010/wordprocessingInk" xmlns:wne="http://schemas.microsoft.com/office/word/2006/wordml" xmlns:wps="http://schemas.microsoft.com/office/word/2010/wordprocessingShape" mc:Ignorable="w14 w15 w16se w16cid w16 w16cex wp14">
   <w:abstractNum w:abstractNumId="0" w15:restartNumberingAfterBreak="0">
     <w:nsid w:val="00C372DC"/>
     <w:multiLevelType w:val="hybridMultilevel"/>
@@ -11740,6 +11365,119 @@
     </w:lvl>
   </w:abstractNum>
   <w:abstractNum w:abstractNumId="15" w15:restartNumberingAfterBreak="0">
+    <w:nsid w:val="34294AB5"/>
+    <w:multiLevelType w:val="hybridMultilevel"/>
+    <w:tmpl w:val="B314A24E"/>
+    <w:lvl w:ilvl="0" w:tplc="08090001">
+      <w:start w:val="1"/>
+      <w:numFmt w:val="bullet"/>
+      <w:lvlText w:val=""/>
+      <w:lvlJc w:val="left"/>
+      <w:pPr>
+        <w:ind w:left="720" w:hanging="360"/>
+      </w:pPr>
+      <w:rPr>
+        <w:rFonts w:ascii="Symbol" w:hAnsi="Symbol" w:hint="default"/>
+      </w:rPr>
+    </w:lvl>
+    <w:lvl w:ilvl="1" w:tplc="08090003" w:tentative="1">
+      <w:start w:val="1"/>
+      <w:numFmt w:val="bullet"/>
+      <w:lvlText w:val="o"/>
+      <w:lvlJc w:val="left"/>
+      <w:pPr>
+        <w:ind w:left="1440" w:hanging="360"/>
+      </w:pPr>
+      <w:rPr>
+        <w:rFonts w:ascii="Courier New" w:hAnsi="Courier New" w:cs="Courier New" w:hint="default"/>
+      </w:rPr>
+    </w:lvl>
+    <w:lvl w:ilvl="2" w:tplc="08090005" w:tentative="1">
+      <w:start w:val="1"/>
+      <w:numFmt w:val="bullet"/>
+      <w:lvlText w:val=""/>
+      <w:lvlJc w:val="left"/>
+      <w:pPr>
+        <w:ind w:left="2160" w:hanging="360"/>
+      </w:pPr>
+      <w:rPr>
+        <w:rFonts w:ascii="Wingdings" w:hAnsi="Wingdings" w:hint="default"/>
+      </w:rPr>
+    </w:lvl>
+    <w:lvl w:ilvl="3" w:tplc="08090001" w:tentative="1">
+      <w:start w:val="1"/>
+      <w:numFmt w:val="bullet"/>
+      <w:lvlText w:val=""/>
+      <w:lvlJc w:val="left"/>
+      <w:pPr>
+        <w:ind w:left="2880" w:hanging="360"/>
+      </w:pPr>
+      <w:rPr>
+        <w:rFonts w:ascii="Symbol" w:hAnsi="Symbol" w:hint="default"/>
+      </w:rPr>
+    </w:lvl>
+    <w:lvl w:ilvl="4" w:tplc="08090003" w:tentative="1">
+      <w:start w:val="1"/>
+      <w:numFmt w:val="bullet"/>
+      <w:lvlText w:val="o"/>
+      <w:lvlJc w:val="left"/>
+      <w:pPr>
+        <w:ind w:left="3600" w:hanging="360"/>
+      </w:pPr>
+      <w:rPr>
+        <w:rFonts w:ascii="Courier New" w:hAnsi="Courier New" w:cs="Courier New" w:hint="default"/>
+      </w:rPr>
+    </w:lvl>
+    <w:lvl w:ilvl="5" w:tplc="08090005" w:tentative="1">
+      <w:start w:val="1"/>
+      <w:numFmt w:val="bullet"/>
+      <w:lvlText w:val=""/>
+      <w:lvlJc w:val="left"/>
+      <w:pPr>
+        <w:ind w:left="4320" w:hanging="360"/>
+      </w:pPr>
+      <w:rPr>
+        <w:rFonts w:ascii="Wingdings" w:hAnsi="Wingdings" w:hint="default"/>
+      </w:rPr>
+    </w:lvl>
+    <w:lvl w:ilvl="6" w:tplc="08090001" w:tentative="1">
+      <w:start w:val="1"/>
+      <w:numFmt w:val="bullet"/>
+      <w:lvlText w:val=""/>
+      <w:lvlJc w:val="left"/>
+      <w:pPr>
+        <w:ind w:left="5040" w:hanging="360"/>
+      </w:pPr>
+      <w:rPr>
+        <w:rFonts w:ascii="Symbol" w:hAnsi="Symbol" w:hint="default"/>
+      </w:rPr>
+    </w:lvl>
+    <w:lvl w:ilvl="7" w:tplc="08090003" w:tentative="1">
+      <w:start w:val="1"/>
+      <w:numFmt w:val="bullet"/>
+      <w:lvlText w:val="o"/>
+      <w:lvlJc w:val="left"/>
+      <w:pPr>
+        <w:ind w:left="5760" w:hanging="360"/>
+      </w:pPr>
+      <w:rPr>
+        <w:rFonts w:ascii="Courier New" w:hAnsi="Courier New" w:cs="Courier New" w:hint="default"/>
+      </w:rPr>
+    </w:lvl>
+    <w:lvl w:ilvl="8" w:tplc="08090005" w:tentative="1">
+      <w:start w:val="1"/>
+      <w:numFmt w:val="bullet"/>
+      <w:lvlText w:val=""/>
+      <w:lvlJc w:val="left"/>
+      <w:pPr>
+        <w:ind w:left="6480" w:hanging="360"/>
+      </w:pPr>
+      <w:rPr>
+        <w:rFonts w:ascii="Wingdings" w:hAnsi="Wingdings" w:hint="default"/>
+      </w:rPr>
+    </w:lvl>
+  </w:abstractNum>
+  <w:abstractNum w:abstractNumId="16" w15:restartNumberingAfterBreak="0">
     <w:nsid w:val="3FD17E04"/>
     <w:multiLevelType w:val="hybridMultilevel"/>
     <w:tmpl w:val="7F429440"/>
@@ -11851,7 +11589,7 @@
       </w:rPr>
     </w:lvl>
   </w:abstractNum>
-  <w:abstractNum w:abstractNumId="16" w15:restartNumberingAfterBreak="0">
+  <w:abstractNum w:abstractNumId="17" w15:restartNumberingAfterBreak="0">
     <w:nsid w:val="4346218A"/>
     <w:multiLevelType w:val="hybridMultilevel"/>
     <w:tmpl w:val="2D0EF85C"/>
@@ -11943,7 +11681,7 @@
       </w:pPr>
     </w:lvl>
   </w:abstractNum>
-  <w:abstractNum w:abstractNumId="17" w15:restartNumberingAfterBreak="0">
+  <w:abstractNum w:abstractNumId="18" w15:restartNumberingAfterBreak="0">
     <w:nsid w:val="439E3657"/>
     <w:multiLevelType w:val="hybridMultilevel"/>
     <w:tmpl w:val="A6883E58"/>
@@ -12035,7 +11773,7 @@
       </w:pPr>
     </w:lvl>
   </w:abstractNum>
-  <w:abstractNum w:abstractNumId="18" w15:restartNumberingAfterBreak="0">
+  <w:abstractNum w:abstractNumId="19" w15:restartNumberingAfterBreak="0">
     <w:nsid w:val="5641353A"/>
     <w:multiLevelType w:val="hybridMultilevel"/>
     <w:tmpl w:val="5B38CD06"/>
@@ -12127,7 +11865,7 @@
       </w:pPr>
     </w:lvl>
   </w:abstractNum>
-  <w:abstractNum w:abstractNumId="19" w15:restartNumberingAfterBreak="0">
+  <w:abstractNum w:abstractNumId="20" w15:restartNumberingAfterBreak="0">
     <w:nsid w:val="59375986"/>
     <w:multiLevelType w:val="hybridMultilevel"/>
     <w:tmpl w:val="D83E5BF8"/>
@@ -12243,7 +11981,7 @@
       </w:rPr>
     </w:lvl>
   </w:abstractNum>
-  <w:abstractNum w:abstractNumId="20" w15:restartNumberingAfterBreak="0">
+  <w:abstractNum w:abstractNumId="21" w15:restartNumberingAfterBreak="0">
     <w:nsid w:val="59A85A82"/>
     <w:multiLevelType w:val="hybridMultilevel"/>
     <w:tmpl w:val="E702D896"/>
@@ -12335,7 +12073,7 @@
       </w:pPr>
     </w:lvl>
   </w:abstractNum>
-  <w:abstractNum w:abstractNumId="21" w15:restartNumberingAfterBreak="0">
+  <w:abstractNum w:abstractNumId="22" w15:restartNumberingAfterBreak="0">
     <w:nsid w:val="59C11323"/>
     <w:multiLevelType w:val="hybridMultilevel"/>
     <w:tmpl w:val="BF3CE6E2"/>
@@ -12427,7 +12165,7 @@
       </w:pPr>
     </w:lvl>
   </w:abstractNum>
-  <w:abstractNum w:abstractNumId="22" w15:restartNumberingAfterBreak="0">
+  <w:abstractNum w:abstractNumId="23" w15:restartNumberingAfterBreak="0">
     <w:nsid w:val="5AB1041A"/>
     <w:multiLevelType w:val="hybridMultilevel"/>
     <w:tmpl w:val="147E9C22"/>
@@ -12535,7 +12273,7 @@
       </w:rPr>
     </w:lvl>
   </w:abstractNum>
-  <w:abstractNum w:abstractNumId="23" w15:restartNumberingAfterBreak="0">
+  <w:abstractNum w:abstractNumId="24" w15:restartNumberingAfterBreak="0">
     <w:nsid w:val="5BE701F8"/>
     <w:multiLevelType w:val="hybridMultilevel"/>
     <w:tmpl w:val="40E03960"/>
@@ -12651,7 +12389,7 @@
       </w:rPr>
     </w:lvl>
   </w:abstractNum>
-  <w:abstractNum w:abstractNumId="24" w15:restartNumberingAfterBreak="0">
+  <w:abstractNum w:abstractNumId="25" w15:restartNumberingAfterBreak="0">
     <w:nsid w:val="5C6B4C39"/>
     <w:multiLevelType w:val="hybridMultilevel"/>
     <w:tmpl w:val="BE0EAA0C"/>
@@ -12764,7 +12502,7 @@
       </w:rPr>
     </w:lvl>
   </w:abstractNum>
-  <w:abstractNum w:abstractNumId="25" w15:restartNumberingAfterBreak="0">
+  <w:abstractNum w:abstractNumId="26" w15:restartNumberingAfterBreak="0">
     <w:nsid w:val="5ED90026"/>
     <w:multiLevelType w:val="hybridMultilevel"/>
     <w:tmpl w:val="ABC67E7C"/>
@@ -12857,7 +12595,7 @@
       </w:pPr>
     </w:lvl>
   </w:abstractNum>
-  <w:abstractNum w:abstractNumId="26" w15:restartNumberingAfterBreak="0">
+  <w:abstractNum w:abstractNumId="27" w15:restartNumberingAfterBreak="0">
     <w:nsid w:val="5F366FAB"/>
     <w:multiLevelType w:val="hybridMultilevel"/>
     <w:tmpl w:val="6AD61A74"/>
@@ -12969,7 +12707,7 @@
       </w:rPr>
     </w:lvl>
   </w:abstractNum>
-  <w:abstractNum w:abstractNumId="27" w15:restartNumberingAfterBreak="0">
+  <w:abstractNum w:abstractNumId="28" w15:restartNumberingAfterBreak="0">
     <w:nsid w:val="5F8F2B4A"/>
     <w:multiLevelType w:val="hybridMultilevel"/>
     <w:tmpl w:val="92AAF18E"/>
@@ -13081,7 +12819,7 @@
       </w:rPr>
     </w:lvl>
   </w:abstractNum>
-  <w:abstractNum w:abstractNumId="28" w15:restartNumberingAfterBreak="0">
+  <w:abstractNum w:abstractNumId="29" w15:restartNumberingAfterBreak="0">
     <w:nsid w:val="630D2B1A"/>
     <w:multiLevelType w:val="hybridMultilevel"/>
     <w:tmpl w:val="5BB0DEAA"/>
@@ -13167,7 +12905,7 @@
       </w:pPr>
     </w:lvl>
   </w:abstractNum>
-  <w:abstractNum w:abstractNumId="29" w15:restartNumberingAfterBreak="0">
+  <w:abstractNum w:abstractNumId="30" w15:restartNumberingAfterBreak="0">
     <w:nsid w:val="63CA0766"/>
     <w:multiLevelType w:val="hybridMultilevel"/>
     <w:tmpl w:val="A7CE22BE"/>
@@ -13280,7 +13018,7 @@
       </w:rPr>
     </w:lvl>
   </w:abstractNum>
-  <w:abstractNum w:abstractNumId="30" w15:restartNumberingAfterBreak="0">
+  <w:abstractNum w:abstractNumId="31" w15:restartNumberingAfterBreak="0">
     <w:nsid w:val="68B64B5F"/>
     <w:multiLevelType w:val="hybridMultilevel"/>
     <w:tmpl w:val="A8A084D6"/>
@@ -13369,7 +13107,7 @@
       </w:pPr>
     </w:lvl>
   </w:abstractNum>
-  <w:abstractNum w:abstractNumId="31" w15:restartNumberingAfterBreak="0">
+  <w:abstractNum w:abstractNumId="32" w15:restartNumberingAfterBreak="0">
     <w:nsid w:val="6C79353E"/>
     <w:multiLevelType w:val="hybridMultilevel"/>
     <w:tmpl w:val="A0EAA114"/>
@@ -13461,7 +13199,7 @@
       </w:pPr>
     </w:lvl>
   </w:abstractNum>
-  <w:abstractNum w:abstractNumId="32" w15:restartNumberingAfterBreak="0">
+  <w:abstractNum w:abstractNumId="33" w15:restartNumberingAfterBreak="0">
     <w:nsid w:val="71E36590"/>
     <w:multiLevelType w:val="hybridMultilevel"/>
     <w:tmpl w:val="B4C4793E"/>
@@ -13574,7 +13312,7 @@
       </w:rPr>
     </w:lvl>
   </w:abstractNum>
-  <w:abstractNum w:abstractNumId="33" w15:restartNumberingAfterBreak="0">
+  <w:abstractNum w:abstractNumId="34" w15:restartNumberingAfterBreak="0">
     <w:nsid w:val="724810F3"/>
     <w:multiLevelType w:val="hybridMultilevel"/>
     <w:tmpl w:val="DD54735C"/>
@@ -13682,7 +13420,7 @@
       </w:rPr>
     </w:lvl>
   </w:abstractNum>
-  <w:abstractNum w:abstractNumId="34" w15:restartNumberingAfterBreak="0">
+  <w:abstractNum w:abstractNumId="35" w15:restartNumberingAfterBreak="0">
     <w:nsid w:val="75C25D8D"/>
     <w:multiLevelType w:val="hybridMultilevel"/>
     <w:tmpl w:val="1DD6EAAA"/>
@@ -13776,7 +13514,7 @@
       </w:pPr>
     </w:lvl>
   </w:abstractNum>
-  <w:abstractNum w:abstractNumId="35" w15:restartNumberingAfterBreak="0">
+  <w:abstractNum w:abstractNumId="36" w15:restartNumberingAfterBreak="0">
     <w:nsid w:val="772C1B07"/>
     <w:multiLevelType w:val="hybridMultilevel"/>
     <w:tmpl w:val="2A22A136"/>
@@ -13867,19 +13605,19 @@
     </w:lvl>
   </w:abstractNum>
   <w:num w:numId="1">
-    <w:abstractNumId w:val="19"/>
+    <w:abstractNumId w:val="20"/>
   </w:num>
   <w:num w:numId="2">
-    <w:abstractNumId w:val="24"/>
+    <w:abstractNumId w:val="25"/>
   </w:num>
   <w:num w:numId="3">
     <w:abstractNumId w:val="11"/>
   </w:num>
   <w:num w:numId="4">
-    <w:abstractNumId w:val="28"/>
+    <w:abstractNumId w:val="29"/>
   </w:num>
   <w:num w:numId="5">
-    <w:abstractNumId w:val="30"/>
+    <w:abstractNumId w:val="31"/>
   </w:num>
   <w:num w:numId="6">
     <w:abstractNumId w:val="5"/>
@@ -13888,76 +13626,76 @@
     <w:abstractNumId w:val="1"/>
   </w:num>
   <w:num w:numId="8">
-    <w:abstractNumId w:val="33"/>
+    <w:abstractNumId w:val="34"/>
   </w:num>
   <w:num w:numId="9">
     <w:abstractNumId w:val="8"/>
   </w:num>
   <w:num w:numId="10">
-    <w:abstractNumId w:val="22"/>
+    <w:abstractNumId w:val="23"/>
   </w:num>
   <w:num w:numId="11">
     <w:abstractNumId w:val="12"/>
   </w:num>
   <w:num w:numId="12">
-    <w:abstractNumId w:val="20"/>
+    <w:abstractNumId w:val="21"/>
   </w:num>
   <w:num w:numId="13">
-    <w:abstractNumId w:val="16"/>
+    <w:abstractNumId w:val="17"/>
   </w:num>
   <w:num w:numId="14">
-    <w:abstractNumId w:val="18"/>
+    <w:abstractNumId w:val="19"/>
   </w:num>
   <w:num w:numId="15">
     <w:abstractNumId w:val="2"/>
   </w:num>
   <w:num w:numId="16">
-    <w:abstractNumId w:val="17"/>
+    <w:abstractNumId w:val="18"/>
   </w:num>
   <w:num w:numId="17">
-    <w:abstractNumId w:val="31"/>
+    <w:abstractNumId w:val="32"/>
   </w:num>
   <w:num w:numId="18">
     <w:abstractNumId w:val="14"/>
   </w:num>
   <w:num w:numId="19">
-    <w:abstractNumId w:val="26"/>
+    <w:abstractNumId w:val="27"/>
   </w:num>
   <w:num w:numId="20">
     <w:abstractNumId w:val="10"/>
   </w:num>
   <w:num w:numId="21">
-    <w:abstractNumId w:val="23"/>
+    <w:abstractNumId w:val="24"/>
   </w:num>
   <w:num w:numId="22">
     <w:abstractNumId w:val="7"/>
   </w:num>
   <w:num w:numId="23">
-    <w:abstractNumId w:val="21"/>
+    <w:abstractNumId w:val="22"/>
   </w:num>
   <w:num w:numId="24">
     <w:abstractNumId w:val="9"/>
   </w:num>
   <w:num w:numId="25">
-    <w:abstractNumId w:val="32"/>
+    <w:abstractNumId w:val="33"/>
   </w:num>
   <w:num w:numId="26">
-    <w:abstractNumId w:val="25"/>
+    <w:abstractNumId w:val="26"/>
   </w:num>
   <w:num w:numId="27">
     <w:abstractNumId w:val="3"/>
   </w:num>
   <w:num w:numId="28">
-    <w:abstractNumId w:val="27"/>
+    <w:abstractNumId w:val="28"/>
   </w:num>
   <w:num w:numId="29">
-    <w:abstractNumId w:val="15"/>
+    <w:abstractNumId w:val="16"/>
   </w:num>
   <w:num w:numId="30">
     <w:abstractNumId w:val="13"/>
   </w:num>
   <w:num w:numId="31">
-    <w:abstractNumId w:val="34"/>
+    <w:abstractNumId w:val="35"/>
   </w:num>
   <w:num w:numId="32">
     <w:abstractNumId w:val="0"/>
@@ -13966,19 +13704,22 @@
     <w:abstractNumId w:val="6"/>
   </w:num>
   <w:num w:numId="34">
-    <w:abstractNumId w:val="35"/>
+    <w:abstractNumId w:val="36"/>
   </w:num>
   <w:num w:numId="35">
-    <w:abstractNumId w:val="29"/>
+    <w:abstractNumId w:val="30"/>
   </w:num>
   <w:num w:numId="36">
     <w:abstractNumId w:val="4"/>
+  </w:num>
+  <w:num w:numId="37">
+    <w:abstractNumId w:val="15"/>
   </w:num>
 </w:numbering>
 </file>
 
 <file path=word/styles.xml><?xml version="1.0" encoding="utf-8"?>
-<w:styles xmlns:mc="http://schemas.openxmlformats.org/markup-compatibility/2006" xmlns:r="http://schemas.openxmlformats.org/officeDocument/2006/relationships" xmlns:w="http://schemas.openxmlformats.org/wordprocessingml/2006/main" xmlns:w14="http://schemas.microsoft.com/office/word/2010/wordml" xmlns:w15="http://schemas.microsoft.com/office/word/2012/wordml" xmlns:w16cid="http://schemas.microsoft.com/office/word/2016/wordml/cid" xmlns:w16se="http://schemas.microsoft.com/office/word/2015/wordml/symex" mc:Ignorable="w14 w15 w16se w16cid">
+<w:styles xmlns:mc="http://schemas.openxmlformats.org/markup-compatibility/2006" xmlns:r="http://schemas.openxmlformats.org/officeDocument/2006/relationships" xmlns:w="http://schemas.openxmlformats.org/wordprocessingml/2006/main" xmlns:w14="http://schemas.microsoft.com/office/word/2010/wordml" xmlns:w15="http://schemas.microsoft.com/office/word/2012/wordml" xmlns:w16cex="http://schemas.microsoft.com/office/word/2018/wordml/cex" xmlns:w16cid="http://schemas.microsoft.com/office/word/2016/wordml/cid" xmlns:w16="http://schemas.microsoft.com/office/word/2018/wordml" xmlns:w16se="http://schemas.microsoft.com/office/word/2015/wordml/symex" mc:Ignorable="w14 w15 w16se w16cid w16 w16cex">
   <w:docDefaults>
     <w:rPrDefault>
       <w:rPr>
@@ -15063,7 +14804,7 @@
 </file>
 
 <file path=customXml/itemProps1.xml><?xml version="1.0" encoding="utf-8"?>
-<ds:datastoreItem xmlns:ds="http://schemas.openxmlformats.org/officeDocument/2006/customXml" ds:itemID="{18B8F9BC-B458-493E-835B-35E3C063E9FD}">
+<ds:datastoreItem xmlns:ds="http://schemas.openxmlformats.org/officeDocument/2006/customXml" ds:itemID="{2D26F080-FBAC-4F39-979A-02F5607B2B5B}">
   <ds:schemaRefs>
     <ds:schemaRef ds:uri="http://schemas.openxmlformats.org/officeDocument/2006/bibliography"/>
   </ds:schemaRefs>

</xml_diff>

<commit_message>
Added in revised briefs
</commit_message>
<xml_diff>
--- a/GAM240/1/2019-20-gam240-assignment-1-brief.docx
+++ b/GAM240/1/2019-20-gam240-assignment-1-brief.docx
@@ -645,13 +645,37 @@
               <w:rPr>
                 <w:noProof/>
               </w:rPr>
+              <w:instrText xml:space="preserve"> INCLUDEPICTURE  "https://encrypted-tbn0.gstatic.com/images?q=tbn:ANd9GcS0oMo50big2O6ysQEyySaF8tdBSWrkMra-tJZGpBOlotmqtKApng" \* MERGEFORMATINET </w:instrText>
+            </w:r>
+            <w:r>
+              <w:rPr>
+                <w:noProof/>
+              </w:rPr>
+              <w:fldChar w:fldCharType="separate"/>
+            </w:r>
+            <w:r>
+              <w:rPr>
+                <w:noProof/>
+              </w:rPr>
+              <w:fldChar w:fldCharType="begin"/>
+            </w:r>
+            <w:r>
+              <w:rPr>
+                <w:noProof/>
+              </w:rPr>
               <w:instrText xml:space="preserve"> </w:instrText>
             </w:r>
             <w:r>
               <w:rPr>
                 <w:noProof/>
               </w:rPr>
-              <w:instrText>INCLUDEPICTURE  "https://encrypted-tbn0.gstatic.com/images?q=tbn:ANd9GcS0oMo50big2O6ysQEyySaF8tdBSWrkMra-tJZGpBOlotmqtKApng" \* MERGEFORMATINET</w:instrText>
+              <w:instrText>INCLUDEPICTURE  "https://encrypted-tbn0.gstatic.com/images?q=tbn:ANd9GcS0o</w:instrText>
+            </w:r>
+            <w:r>
+              <w:rPr>
+                <w:noProof/>
+              </w:rPr>
+              <w:instrText>Mo50big2O6ysQEyySaF8tdBSWrkMra-tJZGpBOlotmqtKApng" \* MERGEFORMATINET</w:instrText>
             </w:r>
             <w:r>
               <w:rPr>
@@ -674,6 +698,12 @@
                   <v:imagedata r:id="rId10" r:href="rId11"/>
                 </v:shape>
               </w:pict>
+            </w:r>
+            <w:r>
+              <w:rPr>
+                <w:noProof/>
+              </w:rPr>
+              <w:fldChar w:fldCharType="end"/>
             </w:r>
             <w:r>
               <w:rPr>
@@ -975,13 +1005,37 @@
               <w:rPr>
                 <w:noProof/>
               </w:rPr>
+              <w:instrText xml:space="preserve"> INCLUDEPICTURE  "https://encrypted-tbn0.gstatic.com/images?q=tbn:ANd9GcRxv9iMOOso5joceMOrGNsGn2KwE6geIjZgV7-2kozk1DYs0Cns" \* MERGEFORMATINET </w:instrText>
+            </w:r>
+            <w:r>
+              <w:rPr>
+                <w:noProof/>
+              </w:rPr>
+              <w:fldChar w:fldCharType="separate"/>
+            </w:r>
+            <w:r>
+              <w:rPr>
+                <w:noProof/>
+              </w:rPr>
+              <w:fldChar w:fldCharType="begin"/>
+            </w:r>
+            <w:r>
+              <w:rPr>
+                <w:noProof/>
+              </w:rPr>
               <w:instrText xml:space="preserve"> </w:instrText>
             </w:r>
             <w:r>
               <w:rPr>
                 <w:noProof/>
               </w:rPr>
-              <w:instrText>INCLUDEPICTURE  "https://encrypted-tbn0.gstatic.com/images?q=tbn:ANd9GcRxv9iMOOso5joceMOrGNsGn2KwE6geIjZgV7-2kozk1DYs0Cns" \* MERGEFORMATINET</w:instrText>
+              <w:instrText>INCLUDEPICTURE  "https://encrypted-tbn0.gstatic.com/images?q=tbn:ANd9GcRxv9iMOOso5joceMOrGNsGn2KwE6geIjZgV7-2kozk</w:instrText>
+            </w:r>
+            <w:r>
+              <w:rPr>
+                <w:noProof/>
+              </w:rPr>
+              <w:instrText>1DYs0Cns" \* MERGEFORMATINET</w:instrText>
             </w:r>
             <w:r>
               <w:rPr>
@@ -1004,6 +1058,12 @@
                   <v:imagedata r:id="rId12" r:href="rId13"/>
                 </v:shape>
               </w:pict>
+            </w:r>
+            <w:r>
+              <w:rPr>
+                <w:noProof/>
+              </w:rPr>
+              <w:fldChar w:fldCharType="end"/>
             </w:r>
             <w:r>
               <w:rPr>
@@ -2061,6 +2121,36 @@
               <w:t>A QR Code which points to your itch.io page</w:t>
             </w:r>
           </w:p>
+          <w:p>
+            <w:pPr>
+              <w:pStyle w:val="BodyText"/>
+            </w:pPr>
+          </w:p>
+          <w:p>
+            <w:pPr>
+              <w:pStyle w:val="BodyText"/>
+              <w:rPr>
+                <w:b/>
+                <w:bCs/>
+              </w:rPr>
+            </w:pPr>
+            <w:bookmarkStart w:id="0" w:name="_GoBack"/>
+            <w:r>
+              <w:rPr>
+                <w:b/>
+                <w:bCs/>
+              </w:rPr>
+              <w:t>Please note that all assets used for the game and page, will have to allow upload to itch.io. Please check the license on any paid/free assets for appropriate license</w:t>
+            </w:r>
+            <w:r>
+              <w:rPr>
+                <w:b/>
+                <w:bCs/>
+              </w:rPr>
+              <w:t>!</w:t>
+            </w:r>
+          </w:p>
+          <w:bookmarkEnd w:id="0"/>
           <w:p>
             <w:pPr>
               <w:pStyle w:val="BodyText"/>
@@ -2213,6 +2303,7 @@
               <w:jc w:val="both"/>
             </w:pPr>
             <w:r>
+              <w:lastRenderedPageBreak/>
               <w:t>Additional Guidance</w:t>
             </w:r>
           </w:p>
@@ -2242,11 +2333,7 @@
               <w:t>Guidebook</w:t>
             </w:r>
             <w:r>
-              <w:t xml:space="preserve"> contains </w:t>
-            </w:r>
-            <w:r>
-              <w:lastRenderedPageBreak/>
-              <w:t xml:space="preserve">some advice for dealing with common issues and creating and maintaining a working environment where it’s possible to get meaningful creative work done </w:t>
+              <w:t xml:space="preserve"> contains some advice for dealing with common issues and creating and maintaining a working environment where it’s possible to get meaningful creative work done </w:t>
             </w:r>
             <w:r>
               <w:t xml:space="preserve">and </w:t>
@@ -7938,17 +8025,7 @@
                 <w:sz w:val="16"/>
                 <w:szCs w:val="16"/>
               </w:rPr>
-              <w:t xml:space="preserve"> rather than s</w:t>
-            </w:r>
-            <w:bookmarkStart w:id="0" w:name="_GoBack"/>
-            <w:bookmarkEnd w:id="0"/>
-            <w:r>
-              <w:rPr>
-                <w:rFonts w:asciiTheme="minorHAnsi" w:hAnsiTheme="minorHAnsi"/>
-                <w:sz w:val="16"/>
-                <w:szCs w:val="16"/>
-              </w:rPr>
-              <w:t>olid.</w:t>
+              <w:t xml:space="preserve"> rather than solid.</w:t>
             </w:r>
           </w:p>
         </w:tc>
@@ -14804,7 +14881,7 @@
 </file>
 
 <file path=customXml/itemProps1.xml><?xml version="1.0" encoding="utf-8"?>
-<ds:datastoreItem xmlns:ds="http://schemas.openxmlformats.org/officeDocument/2006/customXml" ds:itemID="{2D26F080-FBAC-4F39-979A-02F5607B2B5B}">
+<ds:datastoreItem xmlns:ds="http://schemas.openxmlformats.org/officeDocument/2006/customXml" ds:itemID="{DC54A81B-4D27-4CDD-BAF3-BB2C58CEB249}">
   <ds:schemaRefs>
     <ds:schemaRef ds:uri="http://schemas.openxmlformats.org/officeDocument/2006/bibliography"/>
   </ds:schemaRefs>

</xml_diff>

<commit_message>
PDF Generated for 2nd year brief
</commit_message>
<xml_diff>
--- a/GAM240/1/2019-20-gam240-assignment-1-brief.docx
+++ b/GAM240/1/2019-20-gam240-assignment-1-brief.docx
@@ -364,22 +364,8 @@
                 <w:iCs/>
                 <w:color w:val="363636"/>
               </w:rPr>
-              <w:t xml:space="preserve">- Cliff </w:t>
-            </w:r>
-            <w:proofErr w:type="spellStart"/>
-            <w:r>
-              <w:rPr>
-                <w:rStyle w:val="Strong"/>
-                <w:rFonts w:asciiTheme="minorHAnsi" w:hAnsiTheme="minorHAnsi" w:cstheme="minorHAnsi"/>
-                <w:b w:val="0"/>
-                <w:bCs w:val="0"/>
-                <w:i/>
-                <w:iCs/>
-                <w:color w:val="363636"/>
-              </w:rPr>
-              <w:t>Bleszinski</w:t>
-            </w:r>
-            <w:proofErr w:type="spellEnd"/>
+              <w:t>- Cliff Bleszinski</w:t>
+            </w:r>
           </w:p>
           <w:p>
             <w:pPr>
@@ -681,13 +667,37 @@
               <w:rPr>
                 <w:noProof/>
               </w:rPr>
+              <w:instrText xml:space="preserve"> INCLUDEPICTURE  "https://encrypted-tbn0.gstatic.com/images?q=tbn:ANd9GcS0oMo50big2O6ysQEyySaF8tdBSWrkMra-tJZGpBOlotmqtKApng" \* MERGEFORMATINET </w:instrText>
+            </w:r>
+            <w:r>
+              <w:rPr>
+                <w:noProof/>
+              </w:rPr>
+              <w:fldChar w:fldCharType="separate"/>
+            </w:r>
+            <w:r>
+              <w:rPr>
+                <w:noProof/>
+              </w:rPr>
+              <w:fldChar w:fldCharType="begin"/>
+            </w:r>
+            <w:r>
+              <w:rPr>
+                <w:noProof/>
+              </w:rPr>
               <w:instrText xml:space="preserve"> </w:instrText>
             </w:r>
             <w:r>
               <w:rPr>
                 <w:noProof/>
               </w:rPr>
-              <w:instrText>INCLUDEPICTURE  "https://encrypted-tbn0.gstatic.com/images?q=tbn:ANd9GcS0oMo50big2O6ysQEyySaF8tdBSWrkMra-tJZGpBOlotmqtKApng" \* MERGEFORMATINET</w:instrText>
+              <w:instrText>INCLUDEPICTURE  "https://encrypted-tbn0.</w:instrText>
+            </w:r>
+            <w:r>
+              <w:rPr>
+                <w:noProof/>
+              </w:rPr>
+              <w:instrText>gstatic.com/images?q=tbn:ANd9GcS0oMo50big2O6ysQEyySaF8tdBSWrkMra-tJZGpBOlotmqtKApng" \* MERGEFORMATINET</w:instrText>
             </w:r>
             <w:r>
               <w:rPr>
@@ -710,6 +720,12 @@
                   <v:imagedata r:id="rId10" r:href="rId11"/>
                 </v:shape>
               </w:pict>
+            </w:r>
+            <w:r>
+              <w:rPr>
+                <w:noProof/>
+              </w:rPr>
+              <w:fldChar w:fldCharType="end"/>
             </w:r>
             <w:r>
               <w:rPr>
@@ -837,9 +853,331 @@
                 <w:iCs/>
                 <w:color w:val="363636"/>
               </w:rPr>
-              <w:t xml:space="preserve">- </w:t>
-            </w:r>
-            <w:proofErr w:type="spellStart"/>
+              <w:t>- Irme Jele</w:t>
+            </w:r>
+          </w:p>
+          <w:p>
+            <w:pPr>
+              <w:pStyle w:val="BodyText"/>
+            </w:pPr>
+          </w:p>
+          <w:p>
+            <w:pPr>
+              <w:pStyle w:val="BodyText"/>
+            </w:pPr>
+          </w:p>
+          <w:p>
+            <w:pPr>
+              <w:rPr>
+                <w:rFonts w:ascii="Times New Roman" w:eastAsia="Times New Roman" w:hAnsi="Times New Roman" w:cs="Times New Roman"/>
+              </w:rPr>
+            </w:pPr>
+            <w:r>
+              <w:fldChar w:fldCharType="begin"/>
+            </w:r>
+            <w:r>
+              <w:instrText xml:space="preserve"> INCLUDEPICTURE "https://encrypted-tbn0.gstatic.com/images?q=tbn:ANd9GcRxv9iMOOso5joceMOrGNsGn2KwE6geIjZgV7-2kozk1DYs0Cns" \* MERGEFORMATINET </w:instrText>
+            </w:r>
+            <w:r>
+              <w:fldChar w:fldCharType="separate"/>
+            </w:r>
+            <w:r>
+              <w:rPr>
+                <w:noProof/>
+              </w:rPr>
+              <w:fldChar w:fldCharType="begin"/>
+            </w:r>
+            <w:r>
+              <w:rPr>
+                <w:noProof/>
+              </w:rPr>
+              <w:instrText xml:space="preserve"> INCLUDEPICTURE  "https://encrypted-tbn0.gstatic.com/images?q=tbn:ANd9GcRxv9iMOOso5joceMOrGNsGn2KwE6geIjZgV7-2kozk1DYs0Cns" \* MERGEFORMATINET </w:instrText>
+            </w:r>
+            <w:r>
+              <w:rPr>
+                <w:noProof/>
+              </w:rPr>
+              <w:fldChar w:fldCharType="separate"/>
+            </w:r>
+            <w:r>
+              <w:rPr>
+                <w:noProof/>
+              </w:rPr>
+              <w:fldChar w:fldCharType="begin"/>
+            </w:r>
+            <w:r>
+              <w:rPr>
+                <w:noProof/>
+              </w:rPr>
+              <w:instrText xml:space="preserve"> INCLUDEPICTURE  "https://encrypted-tbn0.gstatic.com/images?q=tbn:ANd9GcRxv9iMOOso5joceMOrGNsGn2KwE6geIjZgV7-2kozk1DYs0Cns" \* MERGEFORMATINET </w:instrText>
+            </w:r>
+            <w:r>
+              <w:rPr>
+                <w:noProof/>
+              </w:rPr>
+              <w:fldChar w:fldCharType="separate"/>
+            </w:r>
+            <w:r>
+              <w:rPr>
+                <w:noProof/>
+              </w:rPr>
+              <w:fldChar w:fldCharType="begin"/>
+            </w:r>
+            <w:r>
+              <w:rPr>
+                <w:noProof/>
+              </w:rPr>
+              <w:instrText xml:space="preserve"> INCLUDEPICTURE  "https://encrypted-tbn0.gstatic.com/images?q=tbn:ANd9GcRxv9iMOOso5joceMOrGNsGn2KwE6geIjZgV7-2kozk1DYs0Cns" \* MERGEFORMATINET </w:instrText>
+            </w:r>
+            <w:r>
+              <w:rPr>
+                <w:noProof/>
+              </w:rPr>
+              <w:fldChar w:fldCharType="separate"/>
+            </w:r>
+            <w:r>
+              <w:rPr>
+                <w:noProof/>
+              </w:rPr>
+              <w:fldChar w:fldCharType="begin"/>
+            </w:r>
+            <w:r>
+              <w:rPr>
+                <w:noProof/>
+              </w:rPr>
+              <w:instrText xml:space="preserve"> INCLUDEPICTURE  "https://encrypted-tbn0.gstatic.com/images?q=tbn:ANd9GcRxv9iMOOso5joceMOrGNsGn2KwE6geIjZgV7-2kozk1DYs0Cns" \* MERGEFORMATINET </w:instrText>
+            </w:r>
+            <w:r>
+              <w:rPr>
+                <w:noProof/>
+              </w:rPr>
+              <w:fldChar w:fldCharType="separate"/>
+            </w:r>
+            <w:r>
+              <w:rPr>
+                <w:noProof/>
+              </w:rPr>
+              <w:fldChar w:fldCharType="begin"/>
+            </w:r>
+            <w:r>
+              <w:rPr>
+                <w:noProof/>
+              </w:rPr>
+              <w:instrText xml:space="preserve"> INCLUDEPICTURE  "https://encrypted-tbn0.gstatic.com/images?q=tbn:ANd9GcRxv9iMOOso5joceMOrGNsGn2KwE6geIjZgV7-2kozk1DYs0Cns" \* MERGEFORMATINET </w:instrText>
+            </w:r>
+            <w:r>
+              <w:rPr>
+                <w:noProof/>
+              </w:rPr>
+              <w:fldChar w:fldCharType="separate"/>
+            </w:r>
+            <w:r>
+              <w:rPr>
+                <w:noProof/>
+              </w:rPr>
+              <w:fldChar w:fldCharType="begin"/>
+            </w:r>
+            <w:r>
+              <w:rPr>
+                <w:noProof/>
+              </w:rPr>
+              <w:instrText xml:space="preserve"> INCLUDEPICTURE  "https://encrypted-tbn0.gstatic.com/images?q=tbn:ANd9GcRxv9iMOOso5joceMOrGNsGn2KwE6geIjZgV7-2kozk1DYs0Cns" \* MERGEFORMATINET </w:instrText>
+            </w:r>
+            <w:r>
+              <w:rPr>
+                <w:noProof/>
+              </w:rPr>
+              <w:fldChar w:fldCharType="separate"/>
+            </w:r>
+            <w:r>
+              <w:rPr>
+                <w:noProof/>
+              </w:rPr>
+              <w:fldChar w:fldCharType="begin"/>
+            </w:r>
+            <w:r>
+              <w:rPr>
+                <w:noProof/>
+              </w:rPr>
+              <w:instrText xml:space="preserve"> INCLUDEPICTURE  "https://encrypted-tbn0.gstatic.com/images?q=tbn:ANd9GcRxv9iMOOso5joceMOrGNsGn2KwE6geIjZgV7-2kozk1DYs0Cns" \* MERGEFORMATINET </w:instrText>
+            </w:r>
+            <w:r>
+              <w:rPr>
+                <w:noProof/>
+              </w:rPr>
+              <w:fldChar w:fldCharType="separate"/>
+            </w:r>
+            <w:r>
+              <w:rPr>
+                <w:noProof/>
+              </w:rPr>
+              <w:fldChar w:fldCharType="begin"/>
+            </w:r>
+            <w:r>
+              <w:rPr>
+                <w:noProof/>
+              </w:rPr>
+              <w:instrText xml:space="preserve"> INCLUDEPICTURE  "https://encrypted-tbn0.gstatic.com/images?q=tbn:ANd9GcRxv9iMOOso5joceMOrGNsGn2KwE6geIjZgV7-2kozk1DYs0Cns" \* MERGEFORMATINET </w:instrText>
+            </w:r>
+            <w:r>
+              <w:rPr>
+                <w:noProof/>
+              </w:rPr>
+              <w:fldChar w:fldCharType="separate"/>
+            </w:r>
+            <w:r>
+              <w:rPr>
+                <w:noProof/>
+              </w:rPr>
+              <w:fldChar w:fldCharType="begin"/>
+            </w:r>
+            <w:r>
+              <w:rPr>
+                <w:noProof/>
+              </w:rPr>
+              <w:instrText xml:space="preserve"> INCLUDEPICTURE  "https://encrypted-tbn0.gstatic.com/images?q=tbn:ANd9GcRxv9iMOOso5joceMOrGNsGn2KwE6geIjZgV7-2kozk1DYs0Cns" \* MERGEFORMATINET </w:instrText>
+            </w:r>
+            <w:r>
+              <w:rPr>
+                <w:noProof/>
+              </w:rPr>
+              <w:fldChar w:fldCharType="separate"/>
+            </w:r>
+            <w:r>
+              <w:rPr>
+                <w:noProof/>
+              </w:rPr>
+              <w:fldChar w:fldCharType="begin"/>
+            </w:r>
+            <w:r>
+              <w:rPr>
+                <w:noProof/>
+              </w:rPr>
+              <w:instrText xml:space="preserve"> </w:instrText>
+            </w:r>
+            <w:r>
+              <w:rPr>
+                <w:noProof/>
+              </w:rPr>
+              <w:instrText>INCLUDEPICTURE  "https://encrypted-tbn0.gstatic.com/images?q=tbn:ANd9GcRxv9iMOOso5joceMOrGNsGn2KwE6geIjZgV</w:instrText>
+            </w:r>
+            <w:r>
+              <w:rPr>
+                <w:noProof/>
+              </w:rPr>
+              <w:instrText>7-2kozk1DYs0Cns" \* MERGEFORMATINET</w:instrText>
+            </w:r>
+            <w:r>
+              <w:rPr>
+                <w:noProof/>
+              </w:rPr>
+              <w:instrText xml:space="preserve"> </w:instrText>
+            </w:r>
+            <w:r>
+              <w:rPr>
+                <w:noProof/>
+              </w:rPr>
+              <w:fldChar w:fldCharType="separate"/>
+            </w:r>
+            <w:r>
+              <w:rPr>
+                <w:noProof/>
+              </w:rPr>
+              <w:pict w14:anchorId="71005560">
+                <v:shape id="_x0000_i1027" type="#_x0000_t75" alt="Image result for falmouth games academy" style="width:171.75pt;height:114pt;mso-width-percent:0;mso-height-percent:0;mso-width-percent:0;mso-height-percent:0">
+                  <v:imagedata r:id="rId12" r:href="rId13"/>
+                </v:shape>
+              </w:pict>
+            </w:r>
+            <w:r>
+              <w:rPr>
+                <w:noProof/>
+              </w:rPr>
+              <w:fldChar w:fldCharType="end"/>
+            </w:r>
+            <w:r>
+              <w:rPr>
+                <w:noProof/>
+              </w:rPr>
+              <w:fldChar w:fldCharType="end"/>
+            </w:r>
+            <w:r>
+              <w:rPr>
+                <w:noProof/>
+              </w:rPr>
+              <w:fldChar w:fldCharType="end"/>
+            </w:r>
+            <w:r>
+              <w:rPr>
+                <w:noProof/>
+              </w:rPr>
+              <w:fldChar w:fldCharType="end"/>
+            </w:r>
+            <w:r>
+              <w:rPr>
+                <w:noProof/>
+              </w:rPr>
+              <w:fldChar w:fldCharType="end"/>
+            </w:r>
+            <w:r>
+              <w:rPr>
+                <w:noProof/>
+              </w:rPr>
+              <w:fldChar w:fldCharType="end"/>
+            </w:r>
+            <w:r>
+              <w:rPr>
+                <w:noProof/>
+              </w:rPr>
+              <w:fldChar w:fldCharType="end"/>
+            </w:r>
+            <w:r>
+              <w:rPr>
+                <w:noProof/>
+              </w:rPr>
+              <w:fldChar w:fldCharType="end"/>
+            </w:r>
+            <w:r>
+              <w:rPr>
+                <w:noProof/>
+              </w:rPr>
+              <w:fldChar w:fldCharType="end"/>
+            </w:r>
+            <w:r>
+              <w:rPr>
+                <w:noProof/>
+              </w:rPr>
+              <w:fldChar w:fldCharType="end"/>
+            </w:r>
+            <w:r>
+              <w:fldChar w:fldCharType="end"/>
+            </w:r>
+          </w:p>
+          <w:p>
+            <w:pPr>
+              <w:pStyle w:val="BodyText"/>
+            </w:pPr>
+          </w:p>
+          <w:p>
+            <w:pPr>
+              <w:pStyle w:val="BodyText"/>
+            </w:pPr>
+          </w:p>
+          <w:p>
+            <w:pPr>
+              <w:pStyle w:val="NormalWeb"/>
+              <w:shd w:val="clear" w:color="auto" w:fill="FFFFFF"/>
+              <w:spacing w:before="0" w:beforeAutospacing="0" w:after="450" w:afterAutospacing="0"/>
+              <w:jc w:val="center"/>
+              <w:rPr>
+                <w:rFonts w:asciiTheme="minorHAnsi" w:hAnsiTheme="minorHAnsi" w:cstheme="minorHAnsi"/>
+                <w:b/>
+                <w:bCs/>
+                <w:i/>
+                <w:iCs/>
+                <w:color w:val="4A4A4A"/>
+              </w:rPr>
+            </w:pPr>
             <w:r>
               <w:rPr>
                 <w:rStyle w:val="Strong"/>
@@ -850,9 +1188,24 @@
                 <w:iCs/>
                 <w:color w:val="363636"/>
               </w:rPr>
-              <w:t>Irme</w:t>
-            </w:r>
-            <w:proofErr w:type="spellEnd"/>
+              <w:t>"Lets optimize for player experience rather than what we think will make more money."</w:t>
+            </w:r>
+          </w:p>
+          <w:p>
+            <w:pPr>
+              <w:pStyle w:val="NormalWeb"/>
+              <w:shd w:val="clear" w:color="auto" w:fill="FFFFFF"/>
+              <w:spacing w:before="0" w:beforeAutospacing="0" w:after="450" w:afterAutospacing="0"/>
+              <w:jc w:val="center"/>
+              <w:rPr>
+                <w:rFonts w:asciiTheme="minorHAnsi" w:hAnsiTheme="minorHAnsi" w:cstheme="minorHAnsi"/>
+                <w:b/>
+                <w:bCs/>
+                <w:i/>
+                <w:iCs/>
+                <w:color w:val="4A4A4A"/>
+              </w:rPr>
+            </w:pPr>
             <w:r>
               <w:rPr>
                 <w:rStyle w:val="Strong"/>
@@ -863,387 +1216,6 @@
                 <w:iCs/>
                 <w:color w:val="363636"/>
               </w:rPr>
-              <w:t xml:space="preserve"> </w:t>
-            </w:r>
-            <w:proofErr w:type="spellStart"/>
-            <w:r>
-              <w:rPr>
-                <w:rStyle w:val="Strong"/>
-                <w:rFonts w:asciiTheme="minorHAnsi" w:hAnsiTheme="minorHAnsi" w:cstheme="minorHAnsi"/>
-                <w:b w:val="0"/>
-                <w:bCs w:val="0"/>
-                <w:i/>
-                <w:iCs/>
-                <w:color w:val="363636"/>
-              </w:rPr>
-              <w:t>Jele</w:t>
-            </w:r>
-            <w:proofErr w:type="spellEnd"/>
-          </w:p>
-          <w:p>
-            <w:pPr>
-              <w:pStyle w:val="BodyText"/>
-            </w:pPr>
-          </w:p>
-          <w:p>
-            <w:pPr>
-              <w:pStyle w:val="BodyText"/>
-            </w:pPr>
-          </w:p>
-          <w:p>
-            <w:pPr>
-              <w:rPr>
-                <w:rFonts w:ascii="Times New Roman" w:eastAsia="Times New Roman" w:hAnsi="Times New Roman" w:cs="Times New Roman"/>
-              </w:rPr>
-            </w:pPr>
-            <w:r>
-              <w:fldChar w:fldCharType="begin"/>
-            </w:r>
-            <w:r>
-              <w:instrText xml:space="preserve"> INCLUDEPICTURE "https://encrypted-tbn0.gstatic.com/images?q=tbn:ANd9GcRxv9iMOOso5joceMOrGNsGn2KwE6geIjZgV7-2kozk1DYs0Cns" \* MERGEFORMATINET </w:instrText>
-            </w:r>
-            <w:r>
-              <w:fldChar w:fldCharType="separate"/>
-            </w:r>
-            <w:r>
-              <w:rPr>
-                <w:noProof/>
-              </w:rPr>
-              <w:fldChar w:fldCharType="begin"/>
-            </w:r>
-            <w:r>
-              <w:rPr>
-                <w:noProof/>
-              </w:rPr>
-              <w:instrText xml:space="preserve"> INCLUDEPICTURE  "https://encrypted-tbn0.gstatic.com/images?q=tbn:ANd9GcRxv9iMOOso5joceMOrGNsGn2KwE6geIjZgV7-2kozk1DYs0Cns" \* MERGEFORMATINET </w:instrText>
-            </w:r>
-            <w:r>
-              <w:rPr>
-                <w:noProof/>
-              </w:rPr>
-              <w:fldChar w:fldCharType="separate"/>
-            </w:r>
-            <w:r>
-              <w:rPr>
-                <w:noProof/>
-              </w:rPr>
-              <w:fldChar w:fldCharType="begin"/>
-            </w:r>
-            <w:r>
-              <w:rPr>
-                <w:noProof/>
-              </w:rPr>
-              <w:instrText xml:space="preserve"> INCLUDEPICTURE  "https://encrypted-tbn0.gstatic.com/images?q=tbn:ANd9GcRxv9iMOOso5joceMOrGNsGn2KwE6geIjZgV7-2kozk1DYs0Cns" \* MERGEFORMATINET </w:instrText>
-            </w:r>
-            <w:r>
-              <w:rPr>
-                <w:noProof/>
-              </w:rPr>
-              <w:fldChar w:fldCharType="separate"/>
-            </w:r>
-            <w:r>
-              <w:rPr>
-                <w:noProof/>
-              </w:rPr>
-              <w:fldChar w:fldCharType="begin"/>
-            </w:r>
-            <w:r>
-              <w:rPr>
-                <w:noProof/>
-              </w:rPr>
-              <w:instrText xml:space="preserve"> INCLUDEPICTURE  "https://encrypted-tbn0.gstatic.com/images?q=tbn:ANd9GcRxv9iMOOso5joceMOrGNsGn2KwE6geIjZgV7-2kozk1DYs0Cns" \* MERGEFORMATINET </w:instrText>
-            </w:r>
-            <w:r>
-              <w:rPr>
-                <w:noProof/>
-              </w:rPr>
-              <w:fldChar w:fldCharType="separate"/>
-            </w:r>
-            <w:r>
-              <w:rPr>
-                <w:noProof/>
-              </w:rPr>
-              <w:fldChar w:fldCharType="begin"/>
-            </w:r>
-            <w:r>
-              <w:rPr>
-                <w:noProof/>
-              </w:rPr>
-              <w:instrText xml:space="preserve"> INCLUDEPICTURE  "https://encrypted-tbn0.gstatic.com/images?q=tbn:ANd9GcRxv9iMOOso5joceMOrGNsGn2KwE6geIjZgV7-2kozk1DYs0Cns" \* MERGEFORMATINET </w:instrText>
-            </w:r>
-            <w:r>
-              <w:rPr>
-                <w:noProof/>
-              </w:rPr>
-              <w:fldChar w:fldCharType="separate"/>
-            </w:r>
-            <w:r>
-              <w:rPr>
-                <w:noProof/>
-              </w:rPr>
-              <w:fldChar w:fldCharType="begin"/>
-            </w:r>
-            <w:r>
-              <w:rPr>
-                <w:noProof/>
-              </w:rPr>
-              <w:instrText xml:space="preserve"> INCLUDEPICTURE  "https://encrypted-tbn0.gstatic.com/images?q=tbn:ANd9GcRxv9iMOOso5joceMOrGNsGn2KwE6geIjZgV7-2kozk1DYs0Cns" \* MERGEFORMATINET </w:instrText>
-            </w:r>
-            <w:r>
-              <w:rPr>
-                <w:noProof/>
-              </w:rPr>
-              <w:fldChar w:fldCharType="separate"/>
-            </w:r>
-            <w:r>
-              <w:rPr>
-                <w:noProof/>
-              </w:rPr>
-              <w:fldChar w:fldCharType="begin"/>
-            </w:r>
-            <w:r>
-              <w:rPr>
-                <w:noProof/>
-              </w:rPr>
-              <w:instrText xml:space="preserve"> INCLUDEPICTURE  "https://encrypted-tbn0.gstatic.com/images?q=tbn:ANd9GcRxv9iMOOso5joceMOrGNsGn2KwE6geIjZgV7-2kozk1DYs0Cns" \* MERGEFORMATINET </w:instrText>
-            </w:r>
-            <w:r>
-              <w:rPr>
-                <w:noProof/>
-              </w:rPr>
-              <w:fldChar w:fldCharType="separate"/>
-            </w:r>
-            <w:r>
-              <w:rPr>
-                <w:noProof/>
-              </w:rPr>
-              <w:fldChar w:fldCharType="begin"/>
-            </w:r>
-            <w:r>
-              <w:rPr>
-                <w:noProof/>
-              </w:rPr>
-              <w:instrText xml:space="preserve"> INCLUDEPICTURE  "https://encrypted-tbn0.gstatic.com/images?q=tbn:ANd9GcRxv9iMOOso5joceMOrGNsGn2KwE6geIjZgV7-2kozk1DYs0Cns" \* MERGEFORMATINET </w:instrText>
-            </w:r>
-            <w:r>
-              <w:rPr>
-                <w:noProof/>
-              </w:rPr>
-              <w:fldChar w:fldCharType="separate"/>
-            </w:r>
-            <w:r>
-              <w:rPr>
-                <w:noProof/>
-              </w:rPr>
-              <w:fldChar w:fldCharType="begin"/>
-            </w:r>
-            <w:r>
-              <w:rPr>
-                <w:noProof/>
-              </w:rPr>
-              <w:instrText xml:space="preserve"> INCLUDEPICTURE  "https://encrypted-tbn0.gstatic.com/images?q=tbn:ANd9GcRxv9iMOOso5joceMOrGNsGn2KwE6geIjZgV7-2kozk1DYs0Cns" \* MERGEFORMATINET </w:instrText>
-            </w:r>
-            <w:r>
-              <w:rPr>
-                <w:noProof/>
-              </w:rPr>
-              <w:fldChar w:fldCharType="separate"/>
-            </w:r>
-            <w:r>
-              <w:rPr>
-                <w:noProof/>
-              </w:rPr>
-              <w:fldChar w:fldCharType="begin"/>
-            </w:r>
-            <w:r>
-              <w:rPr>
-                <w:noProof/>
-              </w:rPr>
-              <w:instrText xml:space="preserve"> </w:instrText>
-            </w:r>
-            <w:r>
-              <w:rPr>
-                <w:noProof/>
-              </w:rPr>
-              <w:instrText>INCLUDEPICTURE  "https</w:instrText>
-            </w:r>
-            <w:r>
-              <w:rPr>
-                <w:noProof/>
-              </w:rPr>
-              <w:instrText>://encrypted-tbn0.gstatic.com/images?q=tbn:ANd9GcRxv9iMOOso5joceMOrGNsGn2KwE6geIjZgV7-2kozk1DYs0Cns" \* MERGEFORMATINET</w:instrText>
-            </w:r>
-            <w:r>
-              <w:rPr>
-                <w:noProof/>
-              </w:rPr>
-              <w:instrText xml:space="preserve"> </w:instrText>
-            </w:r>
-            <w:r>
-              <w:rPr>
-                <w:noProof/>
-              </w:rPr>
-              <w:fldChar w:fldCharType="separate"/>
-            </w:r>
-            <w:r>
-              <w:rPr>
-                <w:noProof/>
-              </w:rPr>
-              <w:pict w14:anchorId="71005560">
-                <v:shape id="_x0000_i1027" type="#_x0000_t75" alt="Image result for falmouth games academy" style="width:171.75pt;height:114pt;mso-width-percent:0;mso-height-percent:0;mso-width-percent:0;mso-height-percent:0">
-                  <v:imagedata r:id="rId12" r:href="rId13"/>
-                </v:shape>
-              </w:pict>
-            </w:r>
-            <w:r>
-              <w:rPr>
-                <w:noProof/>
-              </w:rPr>
-              <w:fldChar w:fldCharType="end"/>
-            </w:r>
-            <w:r>
-              <w:rPr>
-                <w:noProof/>
-              </w:rPr>
-              <w:fldChar w:fldCharType="end"/>
-            </w:r>
-            <w:r>
-              <w:rPr>
-                <w:noProof/>
-              </w:rPr>
-              <w:fldChar w:fldCharType="end"/>
-            </w:r>
-            <w:r>
-              <w:rPr>
-                <w:noProof/>
-              </w:rPr>
-              <w:fldChar w:fldCharType="end"/>
-            </w:r>
-            <w:r>
-              <w:rPr>
-                <w:noProof/>
-              </w:rPr>
-              <w:fldChar w:fldCharType="end"/>
-            </w:r>
-            <w:r>
-              <w:rPr>
-                <w:noProof/>
-              </w:rPr>
-              <w:fldChar w:fldCharType="end"/>
-            </w:r>
-            <w:r>
-              <w:rPr>
-                <w:noProof/>
-              </w:rPr>
-              <w:fldChar w:fldCharType="end"/>
-            </w:r>
-            <w:r>
-              <w:rPr>
-                <w:noProof/>
-              </w:rPr>
-              <w:fldChar w:fldCharType="end"/>
-            </w:r>
-            <w:r>
-              <w:rPr>
-                <w:noProof/>
-              </w:rPr>
-              <w:fldChar w:fldCharType="end"/>
-            </w:r>
-            <w:r>
-              <w:fldChar w:fldCharType="end"/>
-            </w:r>
-          </w:p>
-          <w:p>
-            <w:pPr>
-              <w:pStyle w:val="BodyText"/>
-            </w:pPr>
-          </w:p>
-          <w:p>
-            <w:pPr>
-              <w:pStyle w:val="BodyText"/>
-            </w:pPr>
-          </w:p>
-          <w:p>
-            <w:pPr>
-              <w:pStyle w:val="NormalWeb"/>
-              <w:shd w:val="clear" w:color="auto" w:fill="FFFFFF"/>
-              <w:spacing w:before="0" w:beforeAutospacing="0" w:after="450" w:afterAutospacing="0"/>
-              <w:jc w:val="center"/>
-              <w:rPr>
-                <w:rFonts w:asciiTheme="minorHAnsi" w:hAnsiTheme="minorHAnsi" w:cstheme="minorHAnsi"/>
-                <w:b/>
-                <w:bCs/>
-                <w:i/>
-                <w:iCs/>
-                <w:color w:val="4A4A4A"/>
-              </w:rPr>
-            </w:pPr>
-            <w:r>
-              <w:rPr>
-                <w:rStyle w:val="Strong"/>
-                <w:rFonts w:asciiTheme="minorHAnsi" w:hAnsiTheme="minorHAnsi" w:cstheme="minorHAnsi"/>
-                <w:b w:val="0"/>
-                <w:bCs w:val="0"/>
-                <w:i/>
-                <w:iCs/>
-                <w:color w:val="363636"/>
-              </w:rPr>
-              <w:t>"</w:t>
-            </w:r>
-            <w:proofErr w:type="spellStart"/>
-            <w:proofErr w:type="gramStart"/>
-            <w:r>
-              <w:rPr>
-                <w:rStyle w:val="Strong"/>
-                <w:rFonts w:asciiTheme="minorHAnsi" w:hAnsiTheme="minorHAnsi" w:cstheme="minorHAnsi"/>
-                <w:b w:val="0"/>
-                <w:bCs w:val="0"/>
-                <w:i/>
-                <w:iCs/>
-                <w:color w:val="363636"/>
-              </w:rPr>
-              <w:t>Lets</w:t>
-            </w:r>
-            <w:proofErr w:type="spellEnd"/>
-            <w:proofErr w:type="gramEnd"/>
-            <w:r>
-              <w:rPr>
-                <w:rStyle w:val="Strong"/>
-                <w:rFonts w:asciiTheme="minorHAnsi" w:hAnsiTheme="minorHAnsi" w:cstheme="minorHAnsi"/>
-                <w:b w:val="0"/>
-                <w:bCs w:val="0"/>
-                <w:i/>
-                <w:iCs/>
-                <w:color w:val="363636"/>
-              </w:rPr>
-              <w:t xml:space="preserve"> optimize for player experience rather than what we think will make more money."</w:t>
-            </w:r>
-          </w:p>
-          <w:p>
-            <w:pPr>
-              <w:pStyle w:val="NormalWeb"/>
-              <w:shd w:val="clear" w:color="auto" w:fill="FFFFFF"/>
-              <w:spacing w:before="0" w:beforeAutospacing="0" w:after="450" w:afterAutospacing="0"/>
-              <w:jc w:val="center"/>
-              <w:rPr>
-                <w:rFonts w:asciiTheme="minorHAnsi" w:hAnsiTheme="minorHAnsi" w:cstheme="minorHAnsi"/>
-                <w:b/>
-                <w:bCs/>
-                <w:i/>
-                <w:iCs/>
-                <w:color w:val="4A4A4A"/>
-              </w:rPr>
-            </w:pPr>
-            <w:r>
-              <w:rPr>
-                <w:rStyle w:val="Strong"/>
-                <w:rFonts w:asciiTheme="minorHAnsi" w:hAnsiTheme="minorHAnsi" w:cstheme="minorHAnsi"/>
-                <w:b w:val="0"/>
-                <w:bCs w:val="0"/>
-                <w:i/>
-                <w:iCs/>
-                <w:color w:val="363636"/>
-              </w:rPr>
               <w:t>- Ron Carmel</w:t>
             </w:r>
           </w:p>
@@ -1720,7 +1692,13 @@
               <w:pStyle w:val="BodyText"/>
             </w:pPr>
             <w:r>
-              <w:t>Between timetabled supervision meetings, your team will have allocated space in the Academy to work together and you will have access to staff through the supervised studio practice sessions</w:t>
+              <w:t>Between timetabled supervision meetings, your team wil</w:t>
+            </w:r>
+            <w:r>
+              <w:t xml:space="preserve">l </w:t>
+            </w:r>
+            <w:r>
+              <w:t>work together and have access to staff through the supervised studio practice sessions</w:t>
             </w:r>
             <w:r>
               <w:t xml:space="preserve"> and tutorials, which can be arranged by email if required, </w:t>
@@ -1737,28 +1715,17 @@
           <w:p>
             <w:pPr>
               <w:pStyle w:val="BodyText"/>
-            </w:pPr>
-            <w:r>
+              <w:rPr>
+                <w:szCs w:val="22"/>
+              </w:rPr>
+            </w:pPr>
+            <w:bookmarkStart w:id="0" w:name="_GoBack"/>
+            <w:bookmarkEnd w:id="0"/>
+            <w:r>
+              <w:rPr>
+                <w:szCs w:val="22"/>
+              </w:rPr>
               <w:lastRenderedPageBreak/>
-              <w:t xml:space="preserve">Please remember to ‘TAP’ your card in for the sessions you attend to ensure that your attendance is recorded. </w:t>
-            </w:r>
-          </w:p>
-          <w:p>
-            <w:pPr>
-              <w:pStyle w:val="BodyText"/>
-            </w:pPr>
-          </w:p>
-          <w:p>
-            <w:pPr>
-              <w:pStyle w:val="BodyText"/>
-              <w:rPr>
-                <w:szCs w:val="22"/>
-              </w:rPr>
-            </w:pPr>
-            <w:r>
-              <w:rPr>
-                <w:szCs w:val="22"/>
-              </w:rPr>
               <w:t>In these sessions you will be able to ask for and receive informal feedback concerning the status and implementation approaches of your project.</w:t>
             </w:r>
           </w:p>
@@ -1796,13 +1763,8 @@
             <w:pPr>
               <w:pStyle w:val="BodyText"/>
             </w:pPr>
-            <w:proofErr w:type="gramStart"/>
-            <w:r>
-              <w:t>As a consequence of</w:t>
-            </w:r>
-            <w:proofErr w:type="gramEnd"/>
-            <w:r>
-              <w:t xml:space="preserve"> the move to online teaching we will not be running an Expo for 1</w:t>
+            <w:r>
+              <w:t>As a consequence of the move to online teaching we will not be running an Expo for 1</w:t>
             </w:r>
             <w:r>
               <w:rPr>
@@ -2176,7 +2138,6 @@
                 <w:bCs/>
               </w:rPr>
             </w:pPr>
-            <w:bookmarkStart w:id="0" w:name="_GoBack"/>
             <w:r>
               <w:rPr>
                 <w:b/>
@@ -2210,7 +2171,6 @@
               <w:t>You should also add a readme file to the zip file which details all licenses and resources used!</w:t>
             </w:r>
           </w:p>
-          <w:bookmarkEnd w:id="0"/>
           <w:p>
             <w:pPr>
               <w:pStyle w:val="BodyText"/>
@@ -2345,7 +2305,6 @@
               <w:pStyle w:val="BodyText"/>
             </w:pPr>
             <w:r>
-              <w:lastRenderedPageBreak/>
               <w:t xml:space="preserve">You will receive </w:t>
             </w:r>
             <w:r>
@@ -2364,6 +2323,7 @@
               <w:jc w:val="both"/>
             </w:pPr>
             <w:r>
+              <w:lastRenderedPageBreak/>
               <w:t>Additional Guidance</w:t>
             </w:r>
           </w:p>
@@ -2396,15 +2356,7 @@
               <w:t xml:space="preserve"> contains some advice for dealing with common issues and creating and maintaining a working environment where it’s possible to get meaningful creative work done </w:t>
             </w:r>
             <w:r>
-              <w:t xml:space="preserve">and </w:t>
-            </w:r>
-            <w:proofErr w:type="gramStart"/>
-            <w:r>
-              <w:t>still remain</w:t>
-            </w:r>
-            <w:proofErr w:type="gramEnd"/>
-            <w:r>
-              <w:t xml:space="preserve"> on good terms with each</w:t>
+              <w:t>and still remain on good terms with each</w:t>
             </w:r>
             <w:r>
               <w:t xml:space="preserve"> </w:t>
@@ -2519,15 +2471,7 @@
               <w:ind w:left="360"/>
             </w:pPr>
             <w:r>
-              <w:t xml:space="preserve">Falmouth University policy states that deadlines must only be specified on the </w:t>
-            </w:r>
-            <w:proofErr w:type="spellStart"/>
-            <w:r>
-              <w:t>MyFalmouth</w:t>
-            </w:r>
-            <w:proofErr w:type="spellEnd"/>
-            <w:r>
-              <w:t xml:space="preserve"> system.</w:t>
+              <w:t>Falmouth University policy states that deadlines must only be specified on the MyFalmouth system.</w:t>
             </w:r>
           </w:p>
           <w:p>
@@ -3085,25 +3029,7 @@
                 <w:sz w:val="16"/>
                 <w:szCs w:val="16"/>
               </w:rPr>
-              <w:t xml:space="preserve">Student has missed </w:t>
-            </w:r>
-            <w:proofErr w:type="gramStart"/>
-            <w:r>
-              <w:rPr>
-                <w:rFonts w:asciiTheme="minorHAnsi" w:hAnsiTheme="minorHAnsi"/>
-                <w:sz w:val="16"/>
-                <w:szCs w:val="16"/>
-              </w:rPr>
-              <w:t>a large number of</w:t>
-            </w:r>
-            <w:proofErr w:type="gramEnd"/>
-            <w:r>
-              <w:rPr>
-                <w:rFonts w:asciiTheme="minorHAnsi" w:hAnsiTheme="minorHAnsi"/>
-                <w:sz w:val="16"/>
-                <w:szCs w:val="16"/>
-              </w:rPr>
-              <w:t xml:space="preserve"> team meetings / SSP sessions</w:t>
+              <w:t>Student has missed a large number of team meetings / SSP sessions</w:t>
             </w:r>
           </w:p>
           <w:p>
@@ -5073,25 +4999,7 @@
                 <w:sz w:val="16"/>
                 <w:szCs w:val="16"/>
               </w:rPr>
-              <w:t xml:space="preserve">Student is generally working in a single branch with </w:t>
-            </w:r>
-            <w:proofErr w:type="gramStart"/>
-            <w:r>
-              <w:rPr>
-                <w:rFonts w:asciiTheme="minorHAnsi" w:hAnsiTheme="minorHAnsi"/>
-                <w:sz w:val="16"/>
-                <w:szCs w:val="16"/>
-              </w:rPr>
-              <w:t>fairly successful</w:t>
-            </w:r>
-            <w:proofErr w:type="gramEnd"/>
-            <w:r>
-              <w:rPr>
-                <w:rFonts w:asciiTheme="minorHAnsi" w:hAnsiTheme="minorHAnsi"/>
-                <w:sz w:val="16"/>
-                <w:szCs w:val="16"/>
-              </w:rPr>
-              <w:t xml:space="preserve"> integration to mainline</w:t>
+              <w:t>Student is generally working in a single branch with fairly successful integration to mainline</w:t>
             </w:r>
           </w:p>
           <w:p>
@@ -6682,25 +6590,7 @@
                 <w:sz w:val="16"/>
                 <w:szCs w:val="16"/>
               </w:rPr>
-              <w:t xml:space="preserve">A small subset of the game components </w:t>
-            </w:r>
-            <w:proofErr w:type="gramStart"/>
-            <w:r>
-              <w:rPr>
-                <w:rFonts w:asciiTheme="minorHAnsi" w:hAnsiTheme="minorHAnsi"/>
-                <w:sz w:val="16"/>
-                <w:szCs w:val="16"/>
-              </w:rPr>
-              <w:t>work</w:t>
-            </w:r>
-            <w:proofErr w:type="gramEnd"/>
-            <w:r>
-              <w:rPr>
-                <w:rFonts w:asciiTheme="minorHAnsi" w:hAnsiTheme="minorHAnsi"/>
-                <w:sz w:val="16"/>
-                <w:szCs w:val="16"/>
-              </w:rPr>
-              <w:t xml:space="preserve"> well together to create a coherent experience, but they are stymied by the overall experience of discordance between components leading to a generally awkward experience for players.</w:t>
+              <w:t>A small subset of the game components work well together to create a coherent experience, but they are stymied by the overall experience of discordance between components leading to a generally awkward experience for players.</w:t>
             </w:r>
           </w:p>
         </w:tc>
@@ -6723,25 +6613,7 @@
                 <w:sz w:val="16"/>
                 <w:szCs w:val="16"/>
               </w:rPr>
-              <w:t xml:space="preserve">A core of the game components </w:t>
-            </w:r>
-            <w:proofErr w:type="gramStart"/>
-            <w:r>
-              <w:rPr>
-                <w:rFonts w:asciiTheme="minorHAnsi" w:hAnsiTheme="minorHAnsi"/>
-                <w:sz w:val="16"/>
-                <w:szCs w:val="16"/>
-              </w:rPr>
-              <w:t>work</w:t>
-            </w:r>
-            <w:proofErr w:type="gramEnd"/>
-            <w:r>
-              <w:rPr>
-                <w:rFonts w:asciiTheme="minorHAnsi" w:hAnsiTheme="minorHAnsi"/>
-                <w:sz w:val="16"/>
-                <w:szCs w:val="16"/>
-              </w:rPr>
-              <w:t xml:space="preserve"> well together to create a coherent experience.</w:t>
+              <w:t>A core of the game components work well together to create a coherent experience.</w:t>
             </w:r>
           </w:p>
           <w:p>
@@ -8067,25 +7939,7 @@
                 <w:sz w:val="16"/>
                 <w:szCs w:val="16"/>
               </w:rPr>
-              <w:t xml:space="preserve">The overall game presentation looks and feels </w:t>
-            </w:r>
-            <w:proofErr w:type="gramStart"/>
-            <w:r>
-              <w:rPr>
-                <w:rFonts w:asciiTheme="minorHAnsi" w:hAnsiTheme="minorHAnsi"/>
-                <w:sz w:val="16"/>
-                <w:szCs w:val="16"/>
-              </w:rPr>
-              <w:t>fairly functional</w:t>
-            </w:r>
-            <w:proofErr w:type="gramEnd"/>
-            <w:r>
-              <w:rPr>
-                <w:rFonts w:asciiTheme="minorHAnsi" w:hAnsiTheme="minorHAnsi"/>
-                <w:sz w:val="16"/>
-                <w:szCs w:val="16"/>
-              </w:rPr>
-              <w:t xml:space="preserve"> rather than solid.</w:t>
+              <w:t>The overall game presentation looks and feels fairly functional rather than solid.</w:t>
             </w:r>
           </w:p>
         </w:tc>
@@ -8136,25 +7990,7 @@
                 <w:sz w:val="16"/>
                 <w:szCs w:val="16"/>
               </w:rPr>
-              <w:t xml:space="preserve">The overall game presentation looks and feels </w:t>
-            </w:r>
-            <w:proofErr w:type="gramStart"/>
-            <w:r>
-              <w:rPr>
-                <w:rFonts w:asciiTheme="minorHAnsi" w:hAnsiTheme="minorHAnsi"/>
-                <w:sz w:val="16"/>
-                <w:szCs w:val="16"/>
-              </w:rPr>
-              <w:t>fairly solid</w:t>
-            </w:r>
-            <w:proofErr w:type="gramEnd"/>
-            <w:r>
-              <w:rPr>
-                <w:rFonts w:asciiTheme="minorHAnsi" w:hAnsiTheme="minorHAnsi"/>
-                <w:sz w:val="16"/>
-                <w:szCs w:val="16"/>
-              </w:rPr>
-              <w:t xml:space="preserve"> rather than slick.</w:t>
+              <w:t>The overall game presentation looks and feels fairly solid rather than slick.</w:t>
             </w:r>
           </w:p>
         </w:tc>
@@ -8215,25 +8051,7 @@
                 <w:sz w:val="16"/>
                 <w:szCs w:val="16"/>
               </w:rPr>
-              <w:t xml:space="preserve">The overall game presentation looks and feels </w:t>
-            </w:r>
-            <w:proofErr w:type="gramStart"/>
-            <w:r>
-              <w:rPr>
-                <w:rFonts w:asciiTheme="minorHAnsi" w:hAnsiTheme="minorHAnsi"/>
-                <w:sz w:val="16"/>
-                <w:szCs w:val="16"/>
-              </w:rPr>
-              <w:t>fairly slick</w:t>
-            </w:r>
-            <w:proofErr w:type="gramEnd"/>
-            <w:r>
-              <w:rPr>
-                <w:rFonts w:asciiTheme="minorHAnsi" w:hAnsiTheme="minorHAnsi"/>
-                <w:sz w:val="16"/>
-                <w:szCs w:val="16"/>
-              </w:rPr>
-              <w:t xml:space="preserve"> with just a few noticeable issues to detract from it.</w:t>
+              <w:t>The overall game presentation looks and feels fairly slick with just a few noticeable issues to detract from it.</w:t>
             </w:r>
           </w:p>
         </w:tc>
@@ -9403,25 +9221,7 @@
                 <w:sz w:val="16"/>
                 <w:szCs w:val="16"/>
               </w:rPr>
-              <w:t xml:space="preserve">Marketing materials presented are </w:t>
-            </w:r>
-            <w:proofErr w:type="gramStart"/>
-            <w:r>
-              <w:rPr>
-                <w:rFonts w:asciiTheme="minorHAnsi" w:hAnsiTheme="minorHAnsi"/>
-                <w:sz w:val="16"/>
-                <w:szCs w:val="16"/>
-              </w:rPr>
-              <w:t>fairly coherent</w:t>
-            </w:r>
-            <w:proofErr w:type="gramEnd"/>
-            <w:r>
-              <w:rPr>
-                <w:rFonts w:asciiTheme="minorHAnsi" w:hAnsiTheme="minorHAnsi"/>
-                <w:sz w:val="16"/>
-                <w:szCs w:val="16"/>
-              </w:rPr>
-              <w:t>.</w:t>
+              <w:t>Marketing materials presented are fairly coherent.</w:t>
             </w:r>
           </w:p>
           <w:p>
@@ -9820,13 +9620,8 @@
       <w:pStyle w:val="Footer"/>
       <w:jc w:val="right"/>
     </w:pPr>
-    <w:proofErr w:type="spellStart"/>
     <w:r>
-      <w:t>cont</w:t>
-    </w:r>
-    <w:proofErr w:type="spellEnd"/>
-    <w:r>
-      <w:t>…</w:t>
+      <w:t>cont…</w:t>
     </w:r>
   </w:p>
 </w:ftr>
@@ -14941,7 +14736,7 @@
 </file>
 
 <file path=customXml/itemProps1.xml><?xml version="1.0" encoding="utf-8"?>
-<ds:datastoreItem xmlns:ds="http://schemas.openxmlformats.org/officeDocument/2006/customXml" ds:itemID="{E2A081AA-BC9D-4905-8457-1A9BC1E9DF46}">
+<ds:datastoreItem xmlns:ds="http://schemas.openxmlformats.org/officeDocument/2006/customXml" ds:itemID="{A3790306-D68F-41D8-BF48-FCF725ECFE58}">
   <ds:schemaRefs>
     <ds:schemaRef ds:uri="http://schemas.openxmlformats.org/officeDocument/2006/bibliography"/>
   </ds:schemaRefs>

</xml_diff>